<commit_message>
Media queries and menu overlay
</commit_message>
<xml_diff>
--- a/SDS_learning_diary_tiina_kauvosaari.docx
+++ b/SDS_learning_diary_tiina_kauvosaari.docx
@@ -14,6 +14,7 @@
           <w:lang w:val="en-US"/>
         </w:rPr>
       </w:pPr>
+      <w:proofErr w:type="spellStart"/>
       <w:r>
         <w:rPr>
           <w:rFonts w:ascii="Times New Roman" w:hAnsi="Times New Roman" w:cs="Times New Roman"/>
@@ -22,13 +23,10 @@
           <w:szCs w:val="24"/>
           <w:lang w:val="en-US"/>
         </w:rPr>
-        <w:t>Lappeenrannan teknillinen yliopisto</w:t>
-      </w:r>
-    </w:p>
-    <w:p>
-      <w:pPr>
-        <w:pStyle w:val="Otsikko"/>
-        <w:jc w:val="both"/>
+        <w:t>Lappeenrannan</w:t>
+      </w:r>
+      <w:proofErr w:type="spellEnd"/>
+      <w:r>
         <w:rPr>
           <w:rFonts w:ascii="Times New Roman" w:hAnsi="Times New Roman" w:cs="Times New Roman"/>
           <w:b w:val="0"/>
@@ -36,7 +34,9 @@
           <w:szCs w:val="24"/>
           <w:lang w:val="en-US"/>
         </w:rPr>
-      </w:pPr>
+        <w:t xml:space="preserve"> </w:t>
+      </w:r>
+      <w:proofErr w:type="spellStart"/>
       <w:r>
         <w:rPr>
           <w:rFonts w:ascii="Times New Roman" w:hAnsi="Times New Roman" w:cs="Times New Roman"/>
@@ -45,13 +45,10 @@
           <w:szCs w:val="24"/>
           <w:lang w:val="en-US"/>
         </w:rPr>
-        <w:t>School of Business and Management</w:t>
-      </w:r>
-    </w:p>
-    <w:p>
-      <w:pPr>
-        <w:pStyle w:val="Otsikko"/>
-        <w:jc w:val="both"/>
+        <w:t>teknillinen</w:t>
+      </w:r>
+      <w:proofErr w:type="spellEnd"/>
+      <w:r>
         <w:rPr>
           <w:rFonts w:ascii="Times New Roman" w:hAnsi="Times New Roman" w:cs="Times New Roman"/>
           <w:b w:val="0"/>
@@ -59,6 +56,55 @@
           <w:szCs w:val="24"/>
           <w:lang w:val="en-US"/>
         </w:rPr>
+        <w:t xml:space="preserve"> </w:t>
+      </w:r>
+      <w:proofErr w:type="spellStart"/>
+      <w:r>
+        <w:rPr>
+          <w:rFonts w:ascii="Times New Roman" w:hAnsi="Times New Roman" w:cs="Times New Roman"/>
+          <w:b w:val="0"/>
+          <w:sz w:val="24"/>
+          <w:szCs w:val="24"/>
+          <w:lang w:val="en-US"/>
+        </w:rPr>
+        <w:t>yliopisto</w:t>
+      </w:r>
+      <w:proofErr w:type="spellEnd"/>
+    </w:p>
+    <w:p>
+      <w:pPr>
+        <w:pStyle w:val="Otsikko"/>
+        <w:jc w:val="both"/>
+        <w:rPr>
+          <w:rFonts w:ascii="Times New Roman" w:hAnsi="Times New Roman" w:cs="Times New Roman"/>
+          <w:b w:val="0"/>
+          <w:sz w:val="24"/>
+          <w:szCs w:val="24"/>
+          <w:lang w:val="en-US"/>
+        </w:rPr>
+      </w:pPr>
+      <w:r>
+        <w:rPr>
+          <w:rFonts w:ascii="Times New Roman" w:hAnsi="Times New Roman" w:cs="Times New Roman"/>
+          <w:b w:val="0"/>
+          <w:sz w:val="24"/>
+          <w:szCs w:val="24"/>
+          <w:lang w:val="en-US"/>
+        </w:rPr>
+        <w:t>School of Business and Management</w:t>
+      </w:r>
+    </w:p>
+    <w:p>
+      <w:pPr>
+        <w:pStyle w:val="Otsikko"/>
+        <w:jc w:val="both"/>
+        <w:rPr>
+          <w:rFonts w:ascii="Times New Roman" w:hAnsi="Times New Roman" w:cs="Times New Roman"/>
+          <w:b w:val="0"/>
+          <w:sz w:val="24"/>
+          <w:szCs w:val="24"/>
+          <w:lang w:val="en-US"/>
+        </w:rPr>
       </w:pPr>
     </w:p>
     <w:p>
@@ -130,6 +176,7 @@
           <w:lang w:val="en-US"/>
         </w:rPr>
       </w:pPr>
+      <w:proofErr w:type="spellStart"/>
       <w:r>
         <w:rPr>
           <w:rFonts w:ascii="Times New Roman" w:hAnsi="Times New Roman" w:cs="Times New Roman"/>
@@ -138,13 +185,10 @@
           <w:szCs w:val="24"/>
           <w:lang w:val="en-US"/>
         </w:rPr>
-        <w:t>Sofware Development Skills</w:t>
-      </w:r>
-    </w:p>
-    <w:p>
-      <w:pPr>
-        <w:pStyle w:val="Otsikko"/>
-        <w:jc w:val="left"/>
+        <w:t>Sofware</w:t>
+      </w:r>
+      <w:proofErr w:type="spellEnd"/>
+      <w:r>
         <w:rPr>
           <w:rFonts w:ascii="Times New Roman" w:hAnsi="Times New Roman" w:cs="Times New Roman"/>
           <w:b w:val="0"/>
@@ -152,7 +196,8 @@
           <w:szCs w:val="24"/>
           <w:lang w:val="en-US"/>
         </w:rPr>
-      </w:pPr>
+        <w:t xml:space="preserve"> Development Skills</w:t>
+      </w:r>
     </w:p>
     <w:p>
       <w:pPr>
@@ -166,6 +211,19 @@
           <w:lang w:val="en-US"/>
         </w:rPr>
       </w:pPr>
+    </w:p>
+    <w:p>
+      <w:pPr>
+        <w:pStyle w:val="Otsikko"/>
+        <w:jc w:val="left"/>
+        <w:rPr>
+          <w:rFonts w:ascii="Times New Roman" w:hAnsi="Times New Roman" w:cs="Times New Roman"/>
+          <w:b w:val="0"/>
+          <w:sz w:val="24"/>
+          <w:szCs w:val="24"/>
+          <w:lang w:val="en-US"/>
+        </w:rPr>
+      </w:pPr>
       <w:r>
         <w:rPr>
           <w:rFonts w:ascii="Times New Roman" w:hAnsi="Times New Roman" w:cs="Times New Roman"/>
@@ -173,8 +231,9 @@
           <w:szCs w:val="24"/>
           <w:lang w:val="en-US"/>
         </w:rPr>
-        <w:t xml:space="preserve">Tiina Kauvosaari, </w:t>
-      </w:r>
+        <w:t xml:space="preserve">Tiina </w:t>
+      </w:r>
+      <w:proofErr w:type="gramStart"/>
       <w:r>
         <w:rPr>
           <w:rFonts w:ascii="Times New Roman" w:hAnsi="Times New Roman" w:cs="Times New Roman"/>
@@ -182,7 +241,7 @@
           <w:szCs w:val="24"/>
           <w:lang w:val="en-US"/>
         </w:rPr>
-        <w:t xml:space="preserve"> </w:t>
+        <w:t xml:space="preserve">Kauvosaari, </w:t>
       </w:r>
       <w:r>
         <w:rPr>
@@ -191,8 +250,18 @@
           <w:szCs w:val="24"/>
           <w:lang w:val="en-US"/>
         </w:rPr>
+        <w:t xml:space="preserve"> </w:t>
+      </w:r>
+      <w:r>
+        <w:rPr>
+          <w:rFonts w:ascii="Times New Roman" w:hAnsi="Times New Roman" w:cs="Times New Roman"/>
+          <w:sz w:val="24"/>
+          <w:szCs w:val="24"/>
+          <w:lang w:val="en-US"/>
+        </w:rPr>
         <w:t>0550391</w:t>
       </w:r>
+      <w:proofErr w:type="gramEnd"/>
     </w:p>
     <w:p>
       <w:pPr>
@@ -367,7 +436,21 @@
         <w:rPr>
           <w:lang w:val="en-US"/>
         </w:rPr>
-        <w:t xml:space="preserve">Today I read all the general materials in moodle to start the course. Course seems to be very </w:t>
+        <w:t xml:space="preserve">Today I read all the general materials in </w:t>
+      </w:r>
+      <w:proofErr w:type="spellStart"/>
+      <w:r>
+        <w:rPr>
+          <w:lang w:val="en-US"/>
+        </w:rPr>
+        <w:t>moodle</w:t>
+      </w:r>
+      <w:proofErr w:type="spellEnd"/>
+      <w:r>
+        <w:rPr>
+          <w:lang w:val="en-US"/>
+        </w:rPr>
+        <w:t xml:space="preserve"> to start the course. Course seems to be very </w:t>
       </w:r>
       <w:r>
         <w:rPr>
@@ -393,7 +476,77 @@
         <w:rPr>
           <w:lang w:val="en-US"/>
         </w:rPr>
-        <w:t xml:space="preserve">I already had Visual Studio Code and Git – account. I had to install same extensions and also Node. I had some problems, but I think everything is ok now. I made new repositori called SDS -kurssi in github. I watch first very carefully and did everything same way. I wasn’t easy, and I don’t understand everything just yes, but I made it. Html and Css is little bit familiar to me from pass, still I felt that everything was new for me. I wanted to do this course in windows. </w:t>
+        <w:t xml:space="preserve">I already had Visual Studio Code and Git – account. I had to install same extensions </w:t>
+      </w:r>
+      <w:proofErr w:type="gramStart"/>
+      <w:r>
+        <w:rPr>
+          <w:lang w:val="en-US"/>
+        </w:rPr>
+        <w:t>and also</w:t>
+      </w:r>
+      <w:proofErr w:type="gramEnd"/>
+      <w:r>
+        <w:rPr>
+          <w:lang w:val="en-US"/>
+        </w:rPr>
+        <w:t xml:space="preserve"> Node. I had some problems, but I think everything is ok now. I made new </w:t>
+      </w:r>
+      <w:proofErr w:type="spellStart"/>
+      <w:r>
+        <w:rPr>
+          <w:lang w:val="en-US"/>
+        </w:rPr>
+        <w:t>repositori</w:t>
+      </w:r>
+      <w:proofErr w:type="spellEnd"/>
+      <w:r>
+        <w:rPr>
+          <w:lang w:val="en-US"/>
+        </w:rPr>
+        <w:t xml:space="preserve"> called SDS -</w:t>
+      </w:r>
+      <w:proofErr w:type="spellStart"/>
+      <w:r>
+        <w:rPr>
+          <w:lang w:val="en-US"/>
+        </w:rPr>
+        <w:t>kurssi</w:t>
+      </w:r>
+      <w:proofErr w:type="spellEnd"/>
+      <w:r>
+        <w:rPr>
+          <w:lang w:val="en-US"/>
+        </w:rPr>
+        <w:t xml:space="preserve"> in </w:t>
+      </w:r>
+      <w:proofErr w:type="spellStart"/>
+      <w:r>
+        <w:rPr>
+          <w:lang w:val="en-US"/>
+        </w:rPr>
+        <w:t>github</w:t>
+      </w:r>
+      <w:proofErr w:type="spellEnd"/>
+      <w:r>
+        <w:rPr>
+          <w:lang w:val="en-US"/>
+        </w:rPr>
+        <w:t xml:space="preserve">. I watch first very carefully and did everything same way. I wasn’t easy, and I don’t understand everything just yes, but I made it. Html and </w:t>
+      </w:r>
+      <w:proofErr w:type="spellStart"/>
+      <w:r>
+        <w:rPr>
+          <w:lang w:val="en-US"/>
+        </w:rPr>
+        <w:t>Css</w:t>
+      </w:r>
+      <w:proofErr w:type="spellEnd"/>
+      <w:r>
+        <w:rPr>
+          <w:lang w:val="en-US"/>
+        </w:rPr>
+        <w:t xml:space="preserve"> is little bit familiar to me from pass, still I felt that everything was new for me. I wanted to do this course in windows. </w:t>
       </w:r>
     </w:p>
     <w:p>
@@ -437,7 +590,21 @@
         <w:rPr>
           <w:lang w:val="en-US"/>
         </w:rPr>
-        <w:t>Today I worked with video number two. There was so much to do today. First I made index.html page ready; I put links (without real links yet). Then I made account to Font awesome – page to get nice icons. I included link from the</w:t>
+        <w:t xml:space="preserve">Today I worked with video number two. There was so much to do today. </w:t>
+      </w:r>
+      <w:proofErr w:type="gramStart"/>
+      <w:r>
+        <w:rPr>
+          <w:lang w:val="en-US"/>
+        </w:rPr>
+        <w:t>First</w:t>
+      </w:r>
+      <w:proofErr w:type="gramEnd"/>
+      <w:r>
+        <w:rPr>
+          <w:lang w:val="en-US"/>
+        </w:rPr>
+        <w:t xml:space="preserve"> I made index.html page ready; I put links (without real links yet). Then I made account to Font awesome – page to get nice icons. I included link from the</w:t>
       </w:r>
       <w:r>
         <w:rPr>
@@ -475,12 +642,14 @@
         </w:rPr>
         <w:t xml:space="preserve">witter, Instagram, </w:t>
       </w:r>
+      <w:proofErr w:type="gramStart"/>
       <w:r>
         <w:rPr>
           <w:lang w:val="en-US"/>
         </w:rPr>
         <w:t>LinkedIn</w:t>
       </w:r>
+      <w:proofErr w:type="gramEnd"/>
       <w:r>
         <w:rPr>
           <w:lang w:val="en-US"/>
@@ -509,7 +678,35 @@
         <w:rPr>
           <w:lang w:val="en-US"/>
         </w:rPr>
-        <w:t xml:space="preserve">&lt;I class=”fab fa-twitter fa-2x”&gt;&lt;/i&gt; </w:t>
+        <w:t>&lt;I class</w:t>
+      </w:r>
+      <w:proofErr w:type="gramStart"/>
+      <w:r>
+        <w:rPr>
+          <w:lang w:val="en-US"/>
+        </w:rPr>
+        <w:t>=”fab</w:t>
+      </w:r>
+      <w:proofErr w:type="gramEnd"/>
+      <w:r>
+        <w:rPr>
+          <w:lang w:val="en-US"/>
+        </w:rPr>
+        <w:t xml:space="preserve"> fa-twitter fa-2x”&gt;&lt;/</w:t>
+      </w:r>
+      <w:proofErr w:type="spellStart"/>
+      <w:r>
+        <w:rPr>
+          <w:lang w:val="en-US"/>
+        </w:rPr>
+        <w:t>i</w:t>
+      </w:r>
+      <w:proofErr w:type="spellEnd"/>
+      <w:r>
+        <w:rPr>
+          <w:lang w:val="en-US"/>
+        </w:rPr>
+        <w:t xml:space="preserve">&gt; </w:t>
       </w:r>
     </w:p>
     <w:p>
@@ -579,13 +776,41 @@
         <w:rPr>
           <w:lang w:val="en-US"/>
         </w:rPr>
-        <w:t xml:space="preserve">, z -order ( how “deep” is you element), </w:t>
-      </w:r>
-      <w:r>
-        <w:rPr>
-          <w:lang w:val="en-US"/>
-        </w:rPr>
-        <w:t>text size (vh and rem)</w:t>
+        <w:t xml:space="preserve">, z -order </w:t>
+      </w:r>
+      <w:proofErr w:type="gramStart"/>
+      <w:r>
+        <w:rPr>
+          <w:lang w:val="en-US"/>
+        </w:rPr>
+        <w:t>( how</w:t>
+      </w:r>
+      <w:proofErr w:type="gramEnd"/>
+      <w:r>
+        <w:rPr>
+          <w:lang w:val="en-US"/>
+        </w:rPr>
+        <w:t xml:space="preserve"> “deep” is you element), </w:t>
+      </w:r>
+      <w:r>
+        <w:rPr>
+          <w:lang w:val="en-US"/>
+        </w:rPr>
+        <w:t>text size (</w:t>
+      </w:r>
+      <w:proofErr w:type="spellStart"/>
+      <w:r>
+        <w:rPr>
+          <w:lang w:val="en-US"/>
+        </w:rPr>
+        <w:t>vh</w:t>
+      </w:r>
+      <w:proofErr w:type="spellEnd"/>
+      <w:r>
+        <w:rPr>
+          <w:lang w:val="en-US"/>
+        </w:rPr>
+        <w:t xml:space="preserve"> and rem)</w:t>
       </w:r>
       <w:r>
         <w:rPr>
@@ -683,7 +908,63 @@
         <w:rPr>
           <w:lang w:val="en-US"/>
         </w:rPr>
-        <w:t>I create another sass – file to save all the variables and mixin. Variables starts with $ and mixin starts with @mixin. Variables and mixin helps a lot, because I could only add variable name to example to background-color instead of writing colors every time. Mixin is quite nice also. I think I will learn more of that in next videos.</w:t>
+        <w:t xml:space="preserve">I create another sass – file to save all the variables and </w:t>
+      </w:r>
+      <w:proofErr w:type="spellStart"/>
+      <w:r>
+        <w:rPr>
+          <w:lang w:val="en-US"/>
+        </w:rPr>
+        <w:t>mixin</w:t>
+      </w:r>
+      <w:proofErr w:type="spellEnd"/>
+      <w:r>
+        <w:rPr>
+          <w:lang w:val="en-US"/>
+        </w:rPr>
+        <w:t xml:space="preserve">. Variables starts with $ and </w:t>
+      </w:r>
+      <w:proofErr w:type="spellStart"/>
+      <w:r>
+        <w:rPr>
+          <w:lang w:val="en-US"/>
+        </w:rPr>
+        <w:t>mixin</w:t>
+      </w:r>
+      <w:proofErr w:type="spellEnd"/>
+      <w:r>
+        <w:rPr>
+          <w:lang w:val="en-US"/>
+        </w:rPr>
+        <w:t xml:space="preserve"> starts with @mixin. Variables and </w:t>
+      </w:r>
+      <w:proofErr w:type="spellStart"/>
+      <w:r>
+        <w:rPr>
+          <w:lang w:val="en-US"/>
+        </w:rPr>
+        <w:t>mixin</w:t>
+      </w:r>
+      <w:proofErr w:type="spellEnd"/>
+      <w:r>
+        <w:rPr>
+          <w:lang w:val="en-US"/>
+        </w:rPr>
+        <w:t xml:space="preserve"> helps a lot, because I could only add variable name to example to background-color instead of writing colors every time. </w:t>
+      </w:r>
+      <w:proofErr w:type="spellStart"/>
+      <w:r>
+        <w:rPr>
+          <w:lang w:val="en-US"/>
+        </w:rPr>
+        <w:t>Mixin</w:t>
+      </w:r>
+      <w:proofErr w:type="spellEnd"/>
+      <w:r>
+        <w:rPr>
+          <w:lang w:val="en-US"/>
+        </w:rPr>
+        <w:t xml:space="preserve"> is quite nice also. I think I will learn more of that in next videos.</w:t>
       </w:r>
     </w:p>
     <w:p>
@@ -744,7 +1025,21 @@
         <w:rPr>
           <w:lang w:val="en-US"/>
         </w:rPr>
-        <w:t xml:space="preserve">Today I worked with video number tree. I created menu - button, rotate it and I add some javascript.  I have realized that I have run sass always when I start working </w:t>
+        <w:t xml:space="preserve">Today I worked with video number tree. I created menu - button, rotate it and I add some </w:t>
+      </w:r>
+      <w:proofErr w:type="spellStart"/>
+      <w:r>
+        <w:rPr>
+          <w:lang w:val="en-US"/>
+        </w:rPr>
+        <w:t>javascript</w:t>
+      </w:r>
+      <w:proofErr w:type="spellEnd"/>
+      <w:r>
+        <w:rPr>
+          <w:lang w:val="en-US"/>
+        </w:rPr>
+        <w:t xml:space="preserve">.  I have realized that I have run sass always when I start working </w:t>
       </w:r>
       <w:r>
         <w:rPr>
@@ -768,7 +1063,21 @@
         <w:rPr>
           <w:lang w:val="en-US"/>
         </w:rPr>
-        <w:t xml:space="preserve"> “npm run sass” to start with it.</w:t>
+        <w:t xml:space="preserve"> “</w:t>
+      </w:r>
+      <w:proofErr w:type="spellStart"/>
+      <w:r>
+        <w:rPr>
+          <w:lang w:val="en-US"/>
+        </w:rPr>
+        <w:t>npm</w:t>
+      </w:r>
+      <w:proofErr w:type="spellEnd"/>
+      <w:r>
+        <w:rPr>
+          <w:lang w:val="en-US"/>
+        </w:rPr>
+        <w:t xml:space="preserve"> run sass” to start with it.</w:t>
       </w:r>
     </w:p>
     <w:p>
@@ -778,11 +1087,65 @@
           <w:lang w:val="en-US"/>
         </w:rPr>
       </w:pPr>
-      <w:r>
-        <w:rPr>
-          <w:lang w:val="en-US"/>
-        </w:rPr>
-        <w:t>First I created own scss – file to Menu – button. It was called “_menu.scss”. Link to that file have to add to top of the main.scss-file.</w:t>
+      <w:proofErr w:type="gramStart"/>
+      <w:r>
+        <w:rPr>
+          <w:lang w:val="en-US"/>
+        </w:rPr>
+        <w:t>First</w:t>
+      </w:r>
+      <w:proofErr w:type="gramEnd"/>
+      <w:r>
+        <w:rPr>
+          <w:lang w:val="en-US"/>
+        </w:rPr>
+        <w:t xml:space="preserve"> I created own </w:t>
+      </w:r>
+      <w:proofErr w:type="spellStart"/>
+      <w:r>
+        <w:rPr>
+          <w:lang w:val="en-US"/>
+        </w:rPr>
+        <w:t>scss</w:t>
+      </w:r>
+      <w:proofErr w:type="spellEnd"/>
+      <w:r>
+        <w:rPr>
+          <w:lang w:val="en-US"/>
+        </w:rPr>
+        <w:t xml:space="preserve"> – file to Menu – button. It was called “_</w:t>
+      </w:r>
+      <w:proofErr w:type="spellStart"/>
+      <w:proofErr w:type="gramStart"/>
+      <w:r>
+        <w:rPr>
+          <w:lang w:val="en-US"/>
+        </w:rPr>
+        <w:t>menu.scss</w:t>
+      </w:r>
+      <w:proofErr w:type="spellEnd"/>
+      <w:proofErr w:type="gramEnd"/>
+      <w:r>
+        <w:rPr>
+          <w:lang w:val="en-US"/>
+        </w:rPr>
+        <w:t xml:space="preserve">”. Link to that file have to add to top of the </w:t>
+      </w:r>
+      <w:proofErr w:type="spellStart"/>
+      <w:proofErr w:type="gramStart"/>
+      <w:r>
+        <w:rPr>
+          <w:lang w:val="en-US"/>
+        </w:rPr>
+        <w:t>main.scss</w:t>
+      </w:r>
+      <w:proofErr w:type="spellEnd"/>
+      <w:proofErr w:type="gramEnd"/>
+      <w:r>
+        <w:rPr>
+          <w:lang w:val="en-US"/>
+        </w:rPr>
+        <w:t>-file.</w:t>
       </w:r>
       <w:r>
         <w:rPr>
@@ -812,7 +1175,61 @@
         <w:rPr>
           <w:lang w:val="en-US"/>
         </w:rPr>
-        <w:t xml:space="preserve">I defined where it is in the page and also the lines, which are in the menu – button. I used easeOut – mixin. Menu includes links (Home, about me, My work and how to reach me) and I have created those in index.html. </w:t>
+        <w:t xml:space="preserve">I defined where it is in the page </w:t>
+      </w:r>
+      <w:r>
+        <w:rPr>
+          <w:lang w:val="en-US"/>
+        </w:rPr>
+        <w:t>and</w:t>
+      </w:r>
+      <w:r>
+        <w:rPr>
+          <w:lang w:val="en-US"/>
+        </w:rPr>
+        <w:t xml:space="preserve"> the lines, which are in the menu – button. I used </w:t>
+      </w:r>
+      <w:proofErr w:type="spellStart"/>
+      <w:r>
+        <w:rPr>
+          <w:lang w:val="en-US"/>
+        </w:rPr>
+        <w:t>easeOut</w:t>
+      </w:r>
+      <w:proofErr w:type="spellEnd"/>
+      <w:r>
+        <w:rPr>
+          <w:lang w:val="en-US"/>
+        </w:rPr>
+        <w:t xml:space="preserve"> – </w:t>
+      </w:r>
+      <w:proofErr w:type="spellStart"/>
+      <w:r>
+        <w:rPr>
+          <w:lang w:val="en-US"/>
+        </w:rPr>
+        <w:t>mixin</w:t>
+      </w:r>
+      <w:proofErr w:type="spellEnd"/>
+      <w:r>
+        <w:rPr>
+          <w:lang w:val="en-US"/>
+        </w:rPr>
+        <w:t xml:space="preserve">. Menu includes links (Home, about me, </w:t>
+      </w:r>
+      <w:proofErr w:type="gramStart"/>
+      <w:r>
+        <w:rPr>
+          <w:lang w:val="en-US"/>
+        </w:rPr>
+        <w:t>My</w:t>
+      </w:r>
+      <w:proofErr w:type="gramEnd"/>
+      <w:r>
+        <w:rPr>
+          <w:lang w:val="en-US"/>
+        </w:rPr>
+        <w:t xml:space="preserve"> work and how to reach me) and I have created those in index.html. </w:t>
       </w:r>
     </w:p>
     <w:p>
@@ -844,13 +1261,55 @@
         <w:rPr>
           <w:lang w:val="en-US"/>
         </w:rPr>
-        <w:t xml:space="preserve"> To make it rotate, I had to use javascript. It was my first time to write script. It was interesting</w:t>
-      </w:r>
-      <w:r>
-        <w:rPr>
-          <w:lang w:val="en-US"/>
-        </w:rPr>
-        <w:t>, and I have to learn it more. Javascript was in one file which I created last time. Link to that file is in the end of index.html -file.</w:t>
+        <w:t xml:space="preserve"> To make it rotate, I had to use </w:t>
+      </w:r>
+      <w:proofErr w:type="spellStart"/>
+      <w:r>
+        <w:rPr>
+          <w:lang w:val="en-US"/>
+        </w:rPr>
+        <w:t>javascript</w:t>
+      </w:r>
+      <w:proofErr w:type="spellEnd"/>
+      <w:r>
+        <w:rPr>
+          <w:lang w:val="en-US"/>
+        </w:rPr>
+        <w:t>. It was my first time to write script. It was interesting</w:t>
+      </w:r>
+      <w:r>
+        <w:rPr>
+          <w:lang w:val="en-US"/>
+        </w:rPr>
+        <w:t xml:space="preserve">, and I </w:t>
+      </w:r>
+      <w:proofErr w:type="gramStart"/>
+      <w:r>
+        <w:rPr>
+          <w:lang w:val="en-US"/>
+        </w:rPr>
+        <w:t>have to</w:t>
+      </w:r>
+      <w:proofErr w:type="gramEnd"/>
+      <w:r>
+        <w:rPr>
+          <w:lang w:val="en-US"/>
+        </w:rPr>
+        <w:t xml:space="preserve"> learn it more. </w:t>
+      </w:r>
+      <w:proofErr w:type="spellStart"/>
+      <w:r>
+        <w:rPr>
+          <w:lang w:val="en-US"/>
+        </w:rPr>
+        <w:t>Javascript</w:t>
+      </w:r>
+      <w:proofErr w:type="spellEnd"/>
+      <w:r>
+        <w:rPr>
+          <w:lang w:val="en-US"/>
+        </w:rPr>
+        <w:t xml:space="preserve"> was in one file which I created last time. Link to that file is in the end of index.html -file.</w:t>
       </w:r>
     </w:p>
     <w:p>
@@ -872,8 +1331,42 @@
         <w:rPr>
           <w:lang w:val="en-US"/>
         </w:rPr>
+        <w:t>7.11.2022</w:t>
+      </w:r>
+    </w:p>
+    <w:p>
+      <w:pPr>
+        <w:pStyle w:val="Leipteksti"/>
+        <w:rPr>
+          <w:lang w:val="en-US"/>
+        </w:rPr>
+      </w:pPr>
+      <w:r>
+        <w:rPr>
+          <w:lang w:val="en-US"/>
+        </w:rPr>
         <w:t>Video number four.</w:t>
       </w:r>
+      <w:r>
+        <w:rPr>
+          <w:lang w:val="en-US"/>
+        </w:rPr>
+        <w:t xml:space="preserve"> I continued with Menu. It was interesting to use kind of for – loop to add navigation links to screen. I also add color to first link (Home) and put hover color to links when you go on top of link (change color to yellow). I defined text-size, color, padding </w:t>
+      </w:r>
+      <w:proofErr w:type="spellStart"/>
+      <w:r>
+        <w:rPr>
+          <w:lang w:val="en-US"/>
+        </w:rPr>
+        <w:t>etc</w:t>
+      </w:r>
+      <w:proofErr w:type="spellEnd"/>
+      <w:r>
+        <w:rPr>
+          <w:lang w:val="en-US"/>
+        </w:rPr>
+        <w:t xml:space="preserve"> to links also.</w:t>
+      </w:r>
     </w:p>
     <w:p>
       <w:pPr>
@@ -886,7 +1379,13 @@
         <w:rPr>
           <w:lang w:val="en-US"/>
         </w:rPr>
-        <w:t>Transform3D</w:t>
+        <w:t>Transform3</w:t>
+      </w:r>
+      <w:r>
+        <w:rPr>
+          <w:lang w:val="en-US"/>
+        </w:rPr>
+        <w:t xml:space="preserve">d is interesting. You can add something in your website from somewhere, example for top of the screen. </w:t>
       </w:r>
     </w:p>
     <w:p>
@@ -900,7 +1399,111 @@
         <w:rPr>
           <w:lang w:val="en-US"/>
         </w:rPr>
-        <w:t>12min. kohdalla</w:t>
+        <w:t xml:space="preserve">I created </w:t>
+      </w:r>
+      <w:r>
+        <w:rPr>
+          <w:lang w:val="en-US"/>
+        </w:rPr>
+        <w:t xml:space="preserve">@mixin </w:t>
+      </w:r>
+      <w:proofErr w:type="spellStart"/>
+      <w:r>
+        <w:rPr>
+          <w:lang w:val="en-US"/>
+        </w:rPr>
+        <w:t>mediaSm</w:t>
+      </w:r>
+      <w:proofErr w:type="spellEnd"/>
+      <w:r>
+        <w:rPr>
+          <w:lang w:val="en-US"/>
+        </w:rPr>
+        <w:t xml:space="preserve">, Md, Lg and </w:t>
+      </w:r>
+      <w:proofErr w:type="spellStart"/>
+      <w:r>
+        <w:rPr>
+          <w:lang w:val="en-US"/>
+        </w:rPr>
+        <w:t>X</w:t>
+      </w:r>
+      <w:r>
+        <w:rPr>
+          <w:lang w:val="en-US"/>
+        </w:rPr>
+        <w:t>l</w:t>
+      </w:r>
+      <w:proofErr w:type="spellEnd"/>
+      <w:r>
+        <w:rPr>
+          <w:lang w:val="en-US"/>
+        </w:rPr>
+        <w:t xml:space="preserve"> to “_</w:t>
+      </w:r>
+      <w:proofErr w:type="spellStart"/>
+      <w:proofErr w:type="gramStart"/>
+      <w:r>
+        <w:rPr>
+          <w:lang w:val="en-US"/>
+        </w:rPr>
+        <w:t>config.sass</w:t>
+      </w:r>
+      <w:proofErr w:type="spellEnd"/>
+      <w:proofErr w:type="gramEnd"/>
+      <w:r>
+        <w:rPr>
+          <w:lang w:val="en-US"/>
+        </w:rPr>
+        <w:t xml:space="preserve">. Then </w:t>
+      </w:r>
+      <w:r>
+        <w:rPr>
+          <w:lang w:val="en-US"/>
+        </w:rPr>
+        <w:t>I</w:t>
+      </w:r>
+      <w:r>
+        <w:rPr>
+          <w:lang w:val="en-US"/>
+        </w:rPr>
+        <w:t xml:space="preserve"> created a new file “_</w:t>
+      </w:r>
+      <w:proofErr w:type="spellStart"/>
+      <w:proofErr w:type="gramStart"/>
+      <w:r>
+        <w:rPr>
+          <w:lang w:val="en-US"/>
+        </w:rPr>
+        <w:t>media.scss</w:t>
+      </w:r>
+      <w:proofErr w:type="spellEnd"/>
+      <w:proofErr w:type="gramEnd"/>
+      <w:r>
+        <w:rPr>
+          <w:lang w:val="en-US"/>
+        </w:rPr>
+        <w:t xml:space="preserve">” where I defined </w:t>
+      </w:r>
+      <w:r>
+        <w:rPr>
+          <w:lang w:val="en-US"/>
+        </w:rPr>
+        <w:t xml:space="preserve">what does </w:t>
+      </w:r>
+      <w:proofErr w:type="spellStart"/>
+      <w:r>
+        <w:rPr>
+          <w:lang w:val="en-US"/>
+        </w:rPr>
+        <w:t>mediaSm</w:t>
+      </w:r>
+      <w:proofErr w:type="spellEnd"/>
+      <w:r>
+        <w:rPr>
+          <w:lang w:val="en-US"/>
+        </w:rPr>
+        <w:t xml:space="preserve"> and Md means for website. When screen is small (Md), I change profile picture, change text size, how branding (where picture is) and links comes to screen. </w:t>
       </w:r>
     </w:p>
     <w:p>
@@ -3754,24 +4357,6 @@
 </file>
 
 <file path=customXml/item1.xml><?xml version="1.0" encoding="utf-8"?>
-<p:properties xmlns:p="http://schemas.microsoft.com/office/2006/metadata/properties" xmlns:xsi="http://www.w3.org/2001/XMLSchema-instance" xmlns:pc="http://schemas.microsoft.com/office/infopath/2007/PartnerControls">
-  <documentManagement>
-    <PublishingExpirationDate xmlns="http://schemas.microsoft.com/sharepoint/v3" xsi:nil="true"/>
-    <PublishingStartDate xmlns="http://schemas.microsoft.com/sharepoint/v3" xsi:nil="true"/>
-  </documentManagement>
-</p:properties>
-</file>
-
-<file path=customXml/item2.xml><?xml version="1.0" encoding="utf-8"?>
-<?mso-contentType ?>
-<FormTemplates xmlns="http://schemas.microsoft.com/sharepoint/v3/contenttype/forms">
-  <Display>DocumentLibraryForm</Display>
-  <Edit>DocumentLibraryForm</Edit>
-  <New>DocumentLibraryForm</New>
-</FormTemplates>
-</file>
-
-<file path=customXml/item3.xml><?xml version="1.0" encoding="utf-8"?>
 <ct:contentTypeSchema xmlns:ct="http://schemas.microsoft.com/office/2006/metadata/contentType" xmlns:ma="http://schemas.microsoft.com/office/2006/metadata/properties/metaAttributes" ct:_="" ma:_="" ma:contentTypeName="Asiakirja" ma:contentTypeID="0x01010017418C401CCB2042A3A99A19F43F356D" ma:contentTypeVersion="1" ma:contentTypeDescription="Luo uusi asiakirja." ma:contentTypeScope="" ma:versionID="f4b075d3ca74a5dbaed73e767a156aa0">
   <xsd:schema xmlns:xsd="http://www.w3.org/2001/XMLSchema" xmlns:p="http://schemas.microsoft.com/office/2006/metadata/properties" xmlns:ns1="http://schemas.microsoft.com/sharepoint/v3" targetNamespace="http://schemas.microsoft.com/office/2006/metadata/properties" ma:root="true" ma:fieldsID="4340a008e99365d80b71206bae222996" ns1:_="">
     <xsd:import namespace="http://schemas.microsoft.com/sharepoint/v3"/>
@@ -3837,25 +4422,25 @@
 </ct:contentTypeSchema>
 </file>
 
-<file path=customXml/itemProps1.xml><?xml version="1.0" encoding="utf-8"?>
-<ds:datastoreItem xmlns:ds="http://schemas.openxmlformats.org/officeDocument/2006/customXml" ds:itemID="{FA8F0064-303C-446D-896E-46EEB9A79DC3}">
-  <ds:schemaRefs>
-    <ds:schemaRef ds:uri="http://schemas.microsoft.com/office/2006/metadata/properties"/>
-    <ds:schemaRef ds:uri="http://schemas.microsoft.com/office/infopath/2007/PartnerControls"/>
-    <ds:schemaRef ds:uri="http://schemas.microsoft.com/sharepoint/v3"/>
-  </ds:schemaRefs>
-</ds:datastoreItem>
+<file path=customXml/item2.xml><?xml version="1.0" encoding="utf-8"?>
+<?mso-contentType ?>
+<FormTemplates xmlns="http://schemas.microsoft.com/sharepoint/v3/contenttype/forms">
+  <Display>DocumentLibraryForm</Display>
+  <Edit>DocumentLibraryForm</Edit>
+  <New>DocumentLibraryForm</New>
+</FormTemplates>
 </file>
 
-<file path=customXml/itemProps2.xml><?xml version="1.0" encoding="utf-8"?>
-<ds:datastoreItem xmlns:ds="http://schemas.openxmlformats.org/officeDocument/2006/customXml" ds:itemID="{13FBD2FA-5696-460D-A278-9A302A0F72AE}">
-  <ds:schemaRefs>
-    <ds:schemaRef ds:uri="http://schemas.microsoft.com/sharepoint/v3/contenttype/forms"/>
-  </ds:schemaRefs>
-</ds:datastoreItem>
+<file path=customXml/item3.xml><?xml version="1.0" encoding="utf-8"?>
+<p:properties xmlns:p="http://schemas.microsoft.com/office/2006/metadata/properties" xmlns:xsi="http://www.w3.org/2001/XMLSchema-instance" xmlns:pc="http://schemas.microsoft.com/office/infopath/2007/PartnerControls">
+  <documentManagement>
+    <PublishingExpirationDate xmlns="http://schemas.microsoft.com/sharepoint/v3" xsi:nil="true"/>
+    <PublishingStartDate xmlns="http://schemas.microsoft.com/sharepoint/v3" xsi:nil="true"/>
+  </documentManagement>
+</p:properties>
 </file>
 
-<file path=customXml/itemProps3.xml><?xml version="1.0" encoding="utf-8"?>
+<file path=customXml/itemProps1.xml><?xml version="1.0" encoding="utf-8"?>
 <ds:datastoreItem xmlns:ds="http://schemas.openxmlformats.org/officeDocument/2006/customXml" ds:itemID="{B9A87442-5A7B-46FD-BD28-170CE9B7256F}">
   <ds:schemaRefs>
     <ds:schemaRef ds:uri="http://schemas.microsoft.com/office/2006/metadata/contentType"/>
@@ -3870,4 +4455,22 @@
     <ds:schemaRef ds:uri="http://schemas.microsoft.com/office/internal/2005/internalDocumentation"/>
   </ds:schemaRefs>
 </ds:datastoreItem>
+</file>
+
+<file path=customXml/itemProps2.xml><?xml version="1.0" encoding="utf-8"?>
+<ds:datastoreItem xmlns:ds="http://schemas.openxmlformats.org/officeDocument/2006/customXml" ds:itemID="{13FBD2FA-5696-460D-A278-9A302A0F72AE}">
+  <ds:schemaRefs>
+    <ds:schemaRef ds:uri="http://schemas.microsoft.com/sharepoint/v3/contenttype/forms"/>
+  </ds:schemaRefs>
+</ds:datastoreItem>
+</file>
+
+<file path=customXml/itemProps3.xml><?xml version="1.0" encoding="utf-8"?>
+<ds:datastoreItem xmlns:ds="http://schemas.openxmlformats.org/officeDocument/2006/customXml" ds:itemID="{FA8F0064-303C-446D-896E-46EEB9A79DC3}">
+  <ds:schemaRefs>
+    <ds:schemaRef ds:uri="http://schemas.microsoft.com/office/2006/metadata/properties"/>
+    <ds:schemaRef ds:uri="http://schemas.microsoft.com/office/infopath/2007/PartnerControls"/>
+    <ds:schemaRef ds:uri="http://schemas.microsoft.com/sharepoint/v3"/>
+  </ds:schemaRefs>
+</ds:datastoreItem>
 </file>
</xml_diff>

<commit_message>
grid and about me -page
</commit_message>
<xml_diff>
--- a/SDS_learning_diary_tiina_kauvosaari.docx
+++ b/SDS_learning_diary_tiina_kauvosaari.docx
@@ -14,7 +14,6 @@
           <w:lang w:val="en-US"/>
         </w:rPr>
       </w:pPr>
-      <w:proofErr w:type="spellStart"/>
       <w:r>
         <w:rPr>
           <w:rFonts w:ascii="Times New Roman" w:hAnsi="Times New Roman" w:cs="Times New Roman"/>
@@ -23,10 +22,13 @@
           <w:szCs w:val="24"/>
           <w:lang w:val="en-US"/>
         </w:rPr>
-        <w:t>Lappeenrannan</w:t>
-      </w:r>
-      <w:proofErr w:type="spellEnd"/>
-      <w:r>
+        <w:t>Lappeenrannan teknillinen yliopisto</w:t>
+      </w:r>
+    </w:p>
+    <w:p>
+      <w:pPr>
+        <w:pStyle w:val="Otsikko"/>
+        <w:jc w:val="both"/>
         <w:rPr>
           <w:rFonts w:ascii="Times New Roman" w:hAnsi="Times New Roman" w:cs="Times New Roman"/>
           <w:b w:val="0"/>
@@ -34,9 +36,7 @@
           <w:szCs w:val="24"/>
           <w:lang w:val="en-US"/>
         </w:rPr>
-        <w:t xml:space="preserve"> </w:t>
-      </w:r>
-      <w:proofErr w:type="spellStart"/>
+      </w:pPr>
       <w:r>
         <w:rPr>
           <w:rFonts w:ascii="Times New Roman" w:hAnsi="Times New Roman" w:cs="Times New Roman"/>
@@ -45,10 +45,13 @@
           <w:szCs w:val="24"/>
           <w:lang w:val="en-US"/>
         </w:rPr>
-        <w:t>teknillinen</w:t>
-      </w:r>
-      <w:proofErr w:type="spellEnd"/>
-      <w:r>
+        <w:t>School of Business and Management</w:t>
+      </w:r>
+    </w:p>
+    <w:p>
+      <w:pPr>
+        <w:pStyle w:val="Otsikko"/>
+        <w:jc w:val="both"/>
         <w:rPr>
           <w:rFonts w:ascii="Times New Roman" w:hAnsi="Times New Roman" w:cs="Times New Roman"/>
           <w:b w:val="0"/>
@@ -56,10 +59,69 @@
           <w:szCs w:val="24"/>
           <w:lang w:val="en-US"/>
         </w:rPr>
-        <w:t xml:space="preserve"> </w:t>
-      </w:r>
-      <w:proofErr w:type="spellStart"/>
-      <w:r>
+      </w:pPr>
+    </w:p>
+    <w:p>
+      <w:pPr>
+        <w:pStyle w:val="Otsikko"/>
+        <w:jc w:val="left"/>
+        <w:rPr>
+          <w:rFonts w:ascii="Times New Roman" w:hAnsi="Times New Roman"/>
+          <w:b w:val="0"/>
+          <w:sz w:val="24"/>
+          <w:szCs w:val="24"/>
+          <w:lang w:val="en-US"/>
+        </w:rPr>
+      </w:pPr>
+    </w:p>
+    <w:p>
+      <w:pPr>
+        <w:pStyle w:val="Otsikko"/>
+        <w:jc w:val="left"/>
+        <w:rPr>
+          <w:sz w:val="24"/>
+          <w:szCs w:val="24"/>
+          <w:lang w:val="en-US"/>
+        </w:rPr>
+      </w:pPr>
+    </w:p>
+    <w:p>
+      <w:pPr>
+        <w:pStyle w:val="Otsikko"/>
+        <w:jc w:val="left"/>
+        <w:rPr>
+          <w:sz w:val="24"/>
+          <w:szCs w:val="24"/>
+          <w:lang w:val="en-US"/>
+        </w:rPr>
+      </w:pPr>
+    </w:p>
+    <w:p>
+      <w:pPr>
+        <w:pStyle w:val="Otsikko"/>
+        <w:jc w:val="left"/>
+        <w:rPr>
+          <w:sz w:val="24"/>
+          <w:szCs w:val="24"/>
+          <w:lang w:val="en-US"/>
+        </w:rPr>
+      </w:pPr>
+    </w:p>
+    <w:p>
+      <w:pPr>
+        <w:pStyle w:val="Otsikko"/>
+        <w:jc w:val="left"/>
+        <w:rPr>
+          <w:sz w:val="24"/>
+          <w:szCs w:val="24"/>
+          <w:lang w:val="en-US"/>
+        </w:rPr>
+      </w:pPr>
+    </w:p>
+    <w:p>
+      <w:pPr>
+        <w:pStyle w:val="Otsikko"/>
+        <w:jc w:val="both"/>
         <w:rPr>
           <w:rFonts w:ascii="Times New Roman" w:hAnsi="Times New Roman" w:cs="Times New Roman"/>
           <w:b w:val="0"/>
@@ -67,14 +129,8 @@
           <w:szCs w:val="24"/>
           <w:lang w:val="en-US"/>
         </w:rPr>
-        <w:t>yliopisto</w:t>
-      </w:r>
-      <w:proofErr w:type="spellEnd"/>
-    </w:p>
-    <w:p>
-      <w:pPr>
-        <w:pStyle w:val="Otsikko"/>
-        <w:jc w:val="both"/>
+      </w:pPr>
+      <w:r>
         <w:rPr>
           <w:rFonts w:ascii="Times New Roman" w:hAnsi="Times New Roman" w:cs="Times New Roman"/>
           <w:b w:val="0"/>
@@ -82,8 +138,13 @@
           <w:szCs w:val="24"/>
           <w:lang w:val="en-US"/>
         </w:rPr>
-      </w:pPr>
-      <w:r>
+        <w:t>Sofware Development Skills</w:t>
+      </w:r>
+    </w:p>
+    <w:p>
+      <w:pPr>
+        <w:pStyle w:val="Otsikko"/>
+        <w:jc w:val="left"/>
         <w:rPr>
           <w:rFonts w:ascii="Times New Roman" w:hAnsi="Times New Roman" w:cs="Times New Roman"/>
           <w:b w:val="0"/>
@@ -91,13 +152,12 @@
           <w:szCs w:val="24"/>
           <w:lang w:val="en-US"/>
         </w:rPr>
-        <w:t>School of Business and Management</w:t>
-      </w:r>
+      </w:pPr>
     </w:p>
     <w:p>
       <w:pPr>
         <w:pStyle w:val="Otsikko"/>
-        <w:jc w:val="both"/>
+        <w:jc w:val="left"/>
         <w:rPr>
           <w:rFonts w:ascii="Times New Roman" w:hAnsi="Times New Roman" w:cs="Times New Roman"/>
           <w:b w:val="0"/>
@@ -106,124 +166,6 @@
           <w:lang w:val="en-US"/>
         </w:rPr>
       </w:pPr>
-    </w:p>
-    <w:p>
-      <w:pPr>
-        <w:pStyle w:val="Otsikko"/>
-        <w:jc w:val="left"/>
-        <w:rPr>
-          <w:rFonts w:ascii="Times New Roman" w:hAnsi="Times New Roman"/>
-          <w:b w:val="0"/>
-          <w:sz w:val="24"/>
-          <w:szCs w:val="24"/>
-          <w:lang w:val="en-US"/>
-        </w:rPr>
-      </w:pPr>
-    </w:p>
-    <w:p>
-      <w:pPr>
-        <w:pStyle w:val="Otsikko"/>
-        <w:jc w:val="left"/>
-        <w:rPr>
-          <w:sz w:val="24"/>
-          <w:szCs w:val="24"/>
-          <w:lang w:val="en-US"/>
-        </w:rPr>
-      </w:pPr>
-    </w:p>
-    <w:p>
-      <w:pPr>
-        <w:pStyle w:val="Otsikko"/>
-        <w:jc w:val="left"/>
-        <w:rPr>
-          <w:sz w:val="24"/>
-          <w:szCs w:val="24"/>
-          <w:lang w:val="en-US"/>
-        </w:rPr>
-      </w:pPr>
-    </w:p>
-    <w:p>
-      <w:pPr>
-        <w:pStyle w:val="Otsikko"/>
-        <w:jc w:val="left"/>
-        <w:rPr>
-          <w:sz w:val="24"/>
-          <w:szCs w:val="24"/>
-          <w:lang w:val="en-US"/>
-        </w:rPr>
-      </w:pPr>
-    </w:p>
-    <w:p>
-      <w:pPr>
-        <w:pStyle w:val="Otsikko"/>
-        <w:jc w:val="left"/>
-        <w:rPr>
-          <w:sz w:val="24"/>
-          <w:szCs w:val="24"/>
-          <w:lang w:val="en-US"/>
-        </w:rPr>
-      </w:pPr>
-    </w:p>
-    <w:p>
-      <w:pPr>
-        <w:pStyle w:val="Otsikko"/>
-        <w:jc w:val="both"/>
-        <w:rPr>
-          <w:rFonts w:ascii="Times New Roman" w:hAnsi="Times New Roman" w:cs="Times New Roman"/>
-          <w:b w:val="0"/>
-          <w:sz w:val="24"/>
-          <w:szCs w:val="24"/>
-          <w:lang w:val="en-US"/>
-        </w:rPr>
-      </w:pPr>
-      <w:proofErr w:type="spellStart"/>
-      <w:r>
-        <w:rPr>
-          <w:rFonts w:ascii="Times New Roman" w:hAnsi="Times New Roman" w:cs="Times New Roman"/>
-          <w:b w:val="0"/>
-          <w:sz w:val="24"/>
-          <w:szCs w:val="24"/>
-          <w:lang w:val="en-US"/>
-        </w:rPr>
-        <w:t>Sofware</w:t>
-      </w:r>
-      <w:proofErr w:type="spellEnd"/>
-      <w:r>
-        <w:rPr>
-          <w:rFonts w:ascii="Times New Roman" w:hAnsi="Times New Roman" w:cs="Times New Roman"/>
-          <w:b w:val="0"/>
-          <w:sz w:val="24"/>
-          <w:szCs w:val="24"/>
-          <w:lang w:val="en-US"/>
-        </w:rPr>
-        <w:t xml:space="preserve"> Development Skills</w:t>
-      </w:r>
-    </w:p>
-    <w:p>
-      <w:pPr>
-        <w:pStyle w:val="Otsikko"/>
-        <w:jc w:val="left"/>
-        <w:rPr>
-          <w:rFonts w:ascii="Times New Roman" w:hAnsi="Times New Roman" w:cs="Times New Roman"/>
-          <w:b w:val="0"/>
-          <w:sz w:val="24"/>
-          <w:szCs w:val="24"/>
-          <w:lang w:val="en-US"/>
-        </w:rPr>
-      </w:pPr>
-    </w:p>
-    <w:p>
-      <w:pPr>
-        <w:pStyle w:val="Otsikko"/>
-        <w:jc w:val="left"/>
-        <w:rPr>
-          <w:rFonts w:ascii="Times New Roman" w:hAnsi="Times New Roman" w:cs="Times New Roman"/>
-          <w:b w:val="0"/>
-          <w:sz w:val="24"/>
-          <w:szCs w:val="24"/>
-          <w:lang w:val="en-US"/>
-        </w:rPr>
-      </w:pPr>
       <w:r>
         <w:rPr>
           <w:rFonts w:ascii="Times New Roman" w:hAnsi="Times New Roman" w:cs="Times New Roman"/>
@@ -231,9 +173,8 @@
           <w:szCs w:val="24"/>
           <w:lang w:val="en-US"/>
         </w:rPr>
-        <w:t xml:space="preserve">Tiina </w:t>
-      </w:r>
-      <w:proofErr w:type="gramStart"/>
+        <w:t xml:space="preserve">Tiina Kauvosaari, </w:t>
+      </w:r>
       <w:r>
         <w:rPr>
           <w:rFonts w:ascii="Times New Roman" w:hAnsi="Times New Roman" w:cs="Times New Roman"/>
@@ -241,7 +182,7 @@
           <w:szCs w:val="24"/>
           <w:lang w:val="en-US"/>
         </w:rPr>
-        <w:t xml:space="preserve">Kauvosaari, </w:t>
+        <w:t xml:space="preserve"> </w:t>
       </w:r>
       <w:r>
         <w:rPr>
@@ -250,18 +191,8 @@
           <w:szCs w:val="24"/>
           <w:lang w:val="en-US"/>
         </w:rPr>
-        <w:t xml:space="preserve"> </w:t>
-      </w:r>
-      <w:r>
-        <w:rPr>
-          <w:rFonts w:ascii="Times New Roman" w:hAnsi="Times New Roman" w:cs="Times New Roman"/>
-          <w:sz w:val="24"/>
-          <w:szCs w:val="24"/>
-          <w:lang w:val="en-US"/>
-        </w:rPr>
         <w:t>0550391</w:t>
       </w:r>
-      <w:proofErr w:type="gramEnd"/>
     </w:p>
     <w:p>
       <w:pPr>
@@ -436,21 +367,7 @@
         <w:rPr>
           <w:lang w:val="en-US"/>
         </w:rPr>
-        <w:t xml:space="preserve">Today I read all the general materials in </w:t>
-      </w:r>
-      <w:proofErr w:type="spellStart"/>
-      <w:r>
-        <w:rPr>
-          <w:lang w:val="en-US"/>
-        </w:rPr>
-        <w:t>moodle</w:t>
-      </w:r>
-      <w:proofErr w:type="spellEnd"/>
-      <w:r>
-        <w:rPr>
-          <w:lang w:val="en-US"/>
-        </w:rPr>
-        <w:t xml:space="preserve"> to start the course. Course seems to be very </w:t>
+        <w:t xml:space="preserve">Today I read all the general materials in moodle to start the course. Course seems to be very </w:t>
       </w:r>
       <w:r>
         <w:rPr>
@@ -476,77 +393,7 @@
         <w:rPr>
           <w:lang w:val="en-US"/>
         </w:rPr>
-        <w:t xml:space="preserve">I already had Visual Studio Code and Git – account. I had to install same extensions </w:t>
-      </w:r>
-      <w:proofErr w:type="gramStart"/>
-      <w:r>
-        <w:rPr>
-          <w:lang w:val="en-US"/>
-        </w:rPr>
-        <w:t>and also</w:t>
-      </w:r>
-      <w:proofErr w:type="gramEnd"/>
-      <w:r>
-        <w:rPr>
-          <w:lang w:val="en-US"/>
-        </w:rPr>
-        <w:t xml:space="preserve"> Node. I had some problems, but I think everything is ok now. I made new </w:t>
-      </w:r>
-      <w:proofErr w:type="spellStart"/>
-      <w:r>
-        <w:rPr>
-          <w:lang w:val="en-US"/>
-        </w:rPr>
-        <w:t>repositori</w:t>
-      </w:r>
-      <w:proofErr w:type="spellEnd"/>
-      <w:r>
-        <w:rPr>
-          <w:lang w:val="en-US"/>
-        </w:rPr>
-        <w:t xml:space="preserve"> called SDS -</w:t>
-      </w:r>
-      <w:proofErr w:type="spellStart"/>
-      <w:r>
-        <w:rPr>
-          <w:lang w:val="en-US"/>
-        </w:rPr>
-        <w:t>kurssi</w:t>
-      </w:r>
-      <w:proofErr w:type="spellEnd"/>
-      <w:r>
-        <w:rPr>
-          <w:lang w:val="en-US"/>
-        </w:rPr>
-        <w:t xml:space="preserve"> in </w:t>
-      </w:r>
-      <w:proofErr w:type="spellStart"/>
-      <w:r>
-        <w:rPr>
-          <w:lang w:val="en-US"/>
-        </w:rPr>
-        <w:t>github</w:t>
-      </w:r>
-      <w:proofErr w:type="spellEnd"/>
-      <w:r>
-        <w:rPr>
-          <w:lang w:val="en-US"/>
-        </w:rPr>
-        <w:t xml:space="preserve">. I watch first very carefully and did everything same way. I wasn’t easy, and I don’t understand everything just yes, but I made it. Html and </w:t>
-      </w:r>
-      <w:proofErr w:type="spellStart"/>
-      <w:r>
-        <w:rPr>
-          <w:lang w:val="en-US"/>
-        </w:rPr>
-        <w:t>Css</w:t>
-      </w:r>
-      <w:proofErr w:type="spellEnd"/>
-      <w:r>
-        <w:rPr>
-          <w:lang w:val="en-US"/>
-        </w:rPr>
-        <w:t xml:space="preserve"> is little bit familiar to me from pass, still I felt that everything was new for me. I wanted to do this course in windows. </w:t>
+        <w:t xml:space="preserve">I already had Visual Studio Code and Git – account. I had to install same extensions and also Node. I had some problems, but I think everything is ok now. I made new repositori called SDS -kurssi in github. I watch first very carefully and did everything same way. I wasn’t easy, and I don’t understand everything just yes, but I made it. Html and Css is little bit familiar to me from pass, still I felt that everything was new for me. I wanted to do this course in windows. </w:t>
       </w:r>
     </w:p>
     <w:p>
@@ -590,21 +437,7 @@
         <w:rPr>
           <w:lang w:val="en-US"/>
         </w:rPr>
-        <w:t xml:space="preserve">Today I worked with video number two. There was so much to do today. </w:t>
-      </w:r>
-      <w:proofErr w:type="gramStart"/>
-      <w:r>
-        <w:rPr>
-          <w:lang w:val="en-US"/>
-        </w:rPr>
-        <w:t>First</w:t>
-      </w:r>
-      <w:proofErr w:type="gramEnd"/>
-      <w:r>
-        <w:rPr>
-          <w:lang w:val="en-US"/>
-        </w:rPr>
-        <w:t xml:space="preserve"> I made index.html page ready; I put links (without real links yet). Then I made account to Font awesome – page to get nice icons. I included link from the</w:t>
+        <w:t>Today I worked with video number two. There was so much to do today. First I made index.html page ready; I put links (without real links yet). Then I made account to Font awesome – page to get nice icons. I included link from the</w:t>
       </w:r>
       <w:r>
         <w:rPr>
@@ -642,14 +475,12 @@
         </w:rPr>
         <w:t xml:space="preserve">witter, Instagram, </w:t>
       </w:r>
-      <w:proofErr w:type="gramStart"/>
       <w:r>
         <w:rPr>
           <w:lang w:val="en-US"/>
         </w:rPr>
         <w:t>LinkedIn</w:t>
       </w:r>
-      <w:proofErr w:type="gramEnd"/>
       <w:r>
         <w:rPr>
           <w:lang w:val="en-US"/>
@@ -678,35 +509,7 @@
         <w:rPr>
           <w:lang w:val="en-US"/>
         </w:rPr>
-        <w:t>&lt;I class</w:t>
-      </w:r>
-      <w:proofErr w:type="gramStart"/>
-      <w:r>
-        <w:rPr>
-          <w:lang w:val="en-US"/>
-        </w:rPr>
-        <w:t>=”fab</w:t>
-      </w:r>
-      <w:proofErr w:type="gramEnd"/>
-      <w:r>
-        <w:rPr>
-          <w:lang w:val="en-US"/>
-        </w:rPr>
-        <w:t xml:space="preserve"> fa-twitter fa-2x”&gt;&lt;/</w:t>
-      </w:r>
-      <w:proofErr w:type="spellStart"/>
-      <w:r>
-        <w:rPr>
-          <w:lang w:val="en-US"/>
-        </w:rPr>
-        <w:t>i</w:t>
-      </w:r>
-      <w:proofErr w:type="spellEnd"/>
-      <w:r>
-        <w:rPr>
-          <w:lang w:val="en-US"/>
-        </w:rPr>
-        <w:t xml:space="preserve">&gt; </w:t>
+        <w:t xml:space="preserve">&lt;I class=”fab fa-twitter fa-2x”&gt;&lt;/i&gt; </w:t>
       </w:r>
     </w:p>
     <w:p>
@@ -776,41 +579,13 @@
         <w:rPr>
           <w:lang w:val="en-US"/>
         </w:rPr>
-        <w:t xml:space="preserve">, z -order </w:t>
-      </w:r>
-      <w:proofErr w:type="gramStart"/>
-      <w:r>
-        <w:rPr>
-          <w:lang w:val="en-US"/>
-        </w:rPr>
-        <w:t>( how</w:t>
-      </w:r>
-      <w:proofErr w:type="gramEnd"/>
-      <w:r>
-        <w:rPr>
-          <w:lang w:val="en-US"/>
-        </w:rPr>
-        <w:t xml:space="preserve"> “deep” is you element), </w:t>
-      </w:r>
-      <w:r>
-        <w:rPr>
-          <w:lang w:val="en-US"/>
-        </w:rPr>
-        <w:t>text size (</w:t>
-      </w:r>
-      <w:proofErr w:type="spellStart"/>
-      <w:r>
-        <w:rPr>
-          <w:lang w:val="en-US"/>
-        </w:rPr>
-        <w:t>vh</w:t>
-      </w:r>
-      <w:proofErr w:type="spellEnd"/>
-      <w:r>
-        <w:rPr>
-          <w:lang w:val="en-US"/>
-        </w:rPr>
-        <w:t xml:space="preserve"> and rem)</w:t>
+        <w:t xml:space="preserve">, z -order ( how “deep” is you element), </w:t>
+      </w:r>
+      <w:r>
+        <w:rPr>
+          <w:lang w:val="en-US"/>
+        </w:rPr>
+        <w:t>text size (vh and rem)</w:t>
       </w:r>
       <w:r>
         <w:rPr>
@@ -908,63 +683,7 @@
         <w:rPr>
           <w:lang w:val="en-US"/>
         </w:rPr>
-        <w:t xml:space="preserve">I create another sass – file to save all the variables and </w:t>
-      </w:r>
-      <w:proofErr w:type="spellStart"/>
-      <w:r>
-        <w:rPr>
-          <w:lang w:val="en-US"/>
-        </w:rPr>
-        <w:t>mixin</w:t>
-      </w:r>
-      <w:proofErr w:type="spellEnd"/>
-      <w:r>
-        <w:rPr>
-          <w:lang w:val="en-US"/>
-        </w:rPr>
-        <w:t xml:space="preserve">. Variables starts with $ and </w:t>
-      </w:r>
-      <w:proofErr w:type="spellStart"/>
-      <w:r>
-        <w:rPr>
-          <w:lang w:val="en-US"/>
-        </w:rPr>
-        <w:t>mixin</w:t>
-      </w:r>
-      <w:proofErr w:type="spellEnd"/>
-      <w:r>
-        <w:rPr>
-          <w:lang w:val="en-US"/>
-        </w:rPr>
-        <w:t xml:space="preserve"> starts with @mixin. Variables and </w:t>
-      </w:r>
-      <w:proofErr w:type="spellStart"/>
-      <w:r>
-        <w:rPr>
-          <w:lang w:val="en-US"/>
-        </w:rPr>
-        <w:t>mixin</w:t>
-      </w:r>
-      <w:proofErr w:type="spellEnd"/>
-      <w:r>
-        <w:rPr>
-          <w:lang w:val="en-US"/>
-        </w:rPr>
-        <w:t xml:space="preserve"> helps a lot, because I could only add variable name to example to background-color instead of writing colors every time. </w:t>
-      </w:r>
-      <w:proofErr w:type="spellStart"/>
-      <w:r>
-        <w:rPr>
-          <w:lang w:val="en-US"/>
-        </w:rPr>
-        <w:t>Mixin</w:t>
-      </w:r>
-      <w:proofErr w:type="spellEnd"/>
-      <w:r>
-        <w:rPr>
-          <w:lang w:val="en-US"/>
-        </w:rPr>
-        <w:t xml:space="preserve"> is quite nice also. I think I will learn more of that in next videos.</w:t>
+        <w:t>I create another sass – file to save all the variables and mixin. Variables starts with $ and mixin starts with @mixin. Variables and mixin helps a lot, because I could only add variable name to example to background-color instead of writing colors every time. Mixin is quite nice also. I think I will learn more of that in next videos.</w:t>
       </w:r>
     </w:p>
     <w:p>
@@ -1025,21 +744,7 @@
         <w:rPr>
           <w:lang w:val="en-US"/>
         </w:rPr>
-        <w:t xml:space="preserve">Today I worked with video number tree. I created menu - button, rotate it and I add some </w:t>
-      </w:r>
-      <w:proofErr w:type="spellStart"/>
-      <w:r>
-        <w:rPr>
-          <w:lang w:val="en-US"/>
-        </w:rPr>
-        <w:t>javascript</w:t>
-      </w:r>
-      <w:proofErr w:type="spellEnd"/>
-      <w:r>
-        <w:rPr>
-          <w:lang w:val="en-US"/>
-        </w:rPr>
-        <w:t xml:space="preserve">.  I have realized that I have run sass always when I start working </w:t>
+        <w:t xml:space="preserve">Today I worked with video number tree. I created menu - button, rotate it and I add some javascript.  I have realized that I have run sass always when I start working </w:t>
       </w:r>
       <w:r>
         <w:rPr>
@@ -1063,21 +768,7 @@
         <w:rPr>
           <w:lang w:val="en-US"/>
         </w:rPr>
-        <w:t xml:space="preserve"> “</w:t>
-      </w:r>
-      <w:proofErr w:type="spellStart"/>
-      <w:r>
-        <w:rPr>
-          <w:lang w:val="en-US"/>
-        </w:rPr>
-        <w:t>npm</w:t>
-      </w:r>
-      <w:proofErr w:type="spellEnd"/>
-      <w:r>
-        <w:rPr>
-          <w:lang w:val="en-US"/>
-        </w:rPr>
-        <w:t xml:space="preserve"> run sass” to start with it.</w:t>
+        <w:t xml:space="preserve"> “npm run sass” to start with it.</w:t>
       </w:r>
     </w:p>
     <w:p>
@@ -1087,65 +778,11 @@
           <w:lang w:val="en-US"/>
         </w:rPr>
       </w:pPr>
-      <w:proofErr w:type="gramStart"/>
-      <w:r>
-        <w:rPr>
-          <w:lang w:val="en-US"/>
-        </w:rPr>
-        <w:t>First</w:t>
-      </w:r>
-      <w:proofErr w:type="gramEnd"/>
-      <w:r>
-        <w:rPr>
-          <w:lang w:val="en-US"/>
-        </w:rPr>
-        <w:t xml:space="preserve"> I created own </w:t>
-      </w:r>
-      <w:proofErr w:type="spellStart"/>
-      <w:r>
-        <w:rPr>
-          <w:lang w:val="en-US"/>
-        </w:rPr>
-        <w:t>scss</w:t>
-      </w:r>
-      <w:proofErr w:type="spellEnd"/>
-      <w:r>
-        <w:rPr>
-          <w:lang w:val="en-US"/>
-        </w:rPr>
-        <w:t xml:space="preserve"> – file to Menu – button. It was called “_</w:t>
-      </w:r>
-      <w:proofErr w:type="spellStart"/>
-      <w:proofErr w:type="gramStart"/>
-      <w:r>
-        <w:rPr>
-          <w:lang w:val="en-US"/>
-        </w:rPr>
-        <w:t>menu.scss</w:t>
-      </w:r>
-      <w:proofErr w:type="spellEnd"/>
-      <w:proofErr w:type="gramEnd"/>
-      <w:r>
-        <w:rPr>
-          <w:lang w:val="en-US"/>
-        </w:rPr>
-        <w:t xml:space="preserve">”. Link to that file have to add to top of the </w:t>
-      </w:r>
-      <w:proofErr w:type="spellStart"/>
-      <w:proofErr w:type="gramStart"/>
-      <w:r>
-        <w:rPr>
-          <w:lang w:val="en-US"/>
-        </w:rPr>
-        <w:t>main.scss</w:t>
-      </w:r>
-      <w:proofErr w:type="spellEnd"/>
-      <w:proofErr w:type="gramEnd"/>
-      <w:r>
-        <w:rPr>
-          <w:lang w:val="en-US"/>
-        </w:rPr>
-        <w:t>-file.</w:t>
+      <w:r>
+        <w:rPr>
+          <w:lang w:val="en-US"/>
+        </w:rPr>
+        <w:t>First I created own scss – file to Menu – button. It was called “_menu.scss”. Link to that file have to add to top of the main.scss-file.</w:t>
       </w:r>
       <w:r>
         <w:rPr>
@@ -1187,49 +824,7 @@
         <w:rPr>
           <w:lang w:val="en-US"/>
         </w:rPr>
-        <w:t xml:space="preserve"> the lines, which are in the menu – button. I used </w:t>
-      </w:r>
-      <w:proofErr w:type="spellStart"/>
-      <w:r>
-        <w:rPr>
-          <w:lang w:val="en-US"/>
-        </w:rPr>
-        <w:t>easeOut</w:t>
-      </w:r>
-      <w:proofErr w:type="spellEnd"/>
-      <w:r>
-        <w:rPr>
-          <w:lang w:val="en-US"/>
-        </w:rPr>
-        <w:t xml:space="preserve"> – </w:t>
-      </w:r>
-      <w:proofErr w:type="spellStart"/>
-      <w:r>
-        <w:rPr>
-          <w:lang w:val="en-US"/>
-        </w:rPr>
-        <w:t>mixin</w:t>
-      </w:r>
-      <w:proofErr w:type="spellEnd"/>
-      <w:r>
-        <w:rPr>
-          <w:lang w:val="en-US"/>
-        </w:rPr>
-        <w:t xml:space="preserve">. Menu includes links (Home, about me, </w:t>
-      </w:r>
-      <w:proofErr w:type="gramStart"/>
-      <w:r>
-        <w:rPr>
-          <w:lang w:val="en-US"/>
-        </w:rPr>
-        <w:t>My</w:t>
-      </w:r>
-      <w:proofErr w:type="gramEnd"/>
-      <w:r>
-        <w:rPr>
-          <w:lang w:val="en-US"/>
-        </w:rPr>
-        <w:t xml:space="preserve"> work and how to reach me) and I have created those in index.html. </w:t>
+        <w:t xml:space="preserve"> the lines, which are in the menu – button. I used easeOut – mixin. Menu includes links (Home, about me, My work and how to reach me) and I have created those in index.html. </w:t>
       </w:r>
     </w:p>
     <w:p>
@@ -1261,55 +856,13 @@
         <w:rPr>
           <w:lang w:val="en-US"/>
         </w:rPr>
-        <w:t xml:space="preserve"> To make it rotate, I had to use </w:t>
-      </w:r>
-      <w:proofErr w:type="spellStart"/>
-      <w:r>
-        <w:rPr>
-          <w:lang w:val="en-US"/>
-        </w:rPr>
-        <w:t>javascript</w:t>
-      </w:r>
-      <w:proofErr w:type="spellEnd"/>
-      <w:r>
-        <w:rPr>
-          <w:lang w:val="en-US"/>
-        </w:rPr>
-        <w:t>. It was my first time to write script. It was interesting</w:t>
-      </w:r>
-      <w:r>
-        <w:rPr>
-          <w:lang w:val="en-US"/>
-        </w:rPr>
-        <w:t xml:space="preserve">, and I </w:t>
-      </w:r>
-      <w:proofErr w:type="gramStart"/>
-      <w:r>
-        <w:rPr>
-          <w:lang w:val="en-US"/>
-        </w:rPr>
-        <w:t>have to</w:t>
-      </w:r>
-      <w:proofErr w:type="gramEnd"/>
-      <w:r>
-        <w:rPr>
-          <w:lang w:val="en-US"/>
-        </w:rPr>
-        <w:t xml:space="preserve"> learn it more. </w:t>
-      </w:r>
-      <w:proofErr w:type="spellStart"/>
-      <w:r>
-        <w:rPr>
-          <w:lang w:val="en-US"/>
-        </w:rPr>
-        <w:t>Javascript</w:t>
-      </w:r>
-      <w:proofErr w:type="spellEnd"/>
-      <w:r>
-        <w:rPr>
-          <w:lang w:val="en-US"/>
-        </w:rPr>
-        <w:t xml:space="preserve"> was in one file which I created last time. Link to that file is in the end of index.html -file.</w:t>
+        <w:t xml:space="preserve"> To make it rotate, I had to use javascript. It was my first time to write script. It was interesting</w:t>
+      </w:r>
+      <w:r>
+        <w:rPr>
+          <w:lang w:val="en-US"/>
+        </w:rPr>
+        <w:t>, and I have to learn it more. Javascript was in one file which I created last time. Link to that file is in the end of index.html -file.</w:t>
       </w:r>
     </w:p>
     <w:p>
@@ -1351,21 +904,7 @@
         <w:rPr>
           <w:lang w:val="en-US"/>
         </w:rPr>
-        <w:t xml:space="preserve"> I continued with Menu. It was interesting to use kind of for – loop to add navigation links to screen. I also add color to first link (Home) and put hover color to links when you go on top of link (change color to yellow). I defined text-size, color, padding </w:t>
-      </w:r>
-      <w:proofErr w:type="spellStart"/>
-      <w:r>
-        <w:rPr>
-          <w:lang w:val="en-US"/>
-        </w:rPr>
-        <w:t>etc</w:t>
-      </w:r>
-      <w:proofErr w:type="spellEnd"/>
-      <w:r>
-        <w:rPr>
-          <w:lang w:val="en-US"/>
-        </w:rPr>
-        <w:t xml:space="preserve"> to links also.</w:t>
+        <w:t xml:space="preserve"> I continued with Menu. It was interesting to use kind of for – loop to add navigation links to screen. I also add color to first link (Home) and put hover color to links when you go on top of link (change color to yellow). I defined text-size, color, padding etc to links also.</w:t>
       </w:r>
     </w:p>
     <w:p>
@@ -1405,28 +944,7 @@
         <w:rPr>
           <w:lang w:val="en-US"/>
         </w:rPr>
-        <w:t xml:space="preserve">@mixin </w:t>
-      </w:r>
-      <w:proofErr w:type="spellStart"/>
-      <w:r>
-        <w:rPr>
-          <w:lang w:val="en-US"/>
-        </w:rPr>
-        <w:t>mediaSm</w:t>
-      </w:r>
-      <w:proofErr w:type="spellEnd"/>
-      <w:r>
-        <w:rPr>
-          <w:lang w:val="en-US"/>
-        </w:rPr>
-        <w:t xml:space="preserve">, Md, Lg and </w:t>
-      </w:r>
-      <w:proofErr w:type="spellStart"/>
-      <w:r>
-        <w:rPr>
-          <w:lang w:val="en-US"/>
-        </w:rPr>
-        <w:t>X</w:t>
+        <w:t>@mixin mediaSm, Md, Lg and X</w:t>
       </w:r>
       <w:r>
         <w:rPr>
@@ -1434,23 +952,12 @@
         </w:rPr>
         <w:t>l</w:t>
       </w:r>
-      <w:proofErr w:type="spellEnd"/>
-      <w:r>
-        <w:rPr>
-          <w:lang w:val="en-US"/>
-        </w:rPr>
-        <w:t xml:space="preserve"> to “_</w:t>
-      </w:r>
-      <w:proofErr w:type="spellStart"/>
-      <w:proofErr w:type="gramStart"/>
-      <w:r>
-        <w:rPr>
-          <w:lang w:val="en-US"/>
-        </w:rPr>
-        <w:t>config.sass</w:t>
-      </w:r>
-      <w:proofErr w:type="spellEnd"/>
-      <w:proofErr w:type="gramEnd"/>
+      <w:r>
+        <w:rPr>
+          <w:lang w:val="en-US"/>
+        </w:rPr>
+        <w:t xml:space="preserve"> to “_config.sass</w:t>
+      </w:r>
       <w:r>
         <w:rPr>
           <w:lang w:val="en-US"/>
@@ -1467,44 +974,195 @@
         <w:rPr>
           <w:lang w:val="en-US"/>
         </w:rPr>
-        <w:t xml:space="preserve"> created a new file “_</w:t>
-      </w:r>
-      <w:proofErr w:type="spellStart"/>
-      <w:proofErr w:type="gramStart"/>
-      <w:r>
-        <w:rPr>
-          <w:lang w:val="en-US"/>
-        </w:rPr>
-        <w:t>media.scss</w:t>
-      </w:r>
-      <w:proofErr w:type="spellEnd"/>
-      <w:proofErr w:type="gramEnd"/>
-      <w:r>
-        <w:rPr>
-          <w:lang w:val="en-US"/>
-        </w:rPr>
-        <w:t xml:space="preserve">” where I defined </w:t>
-      </w:r>
-      <w:r>
-        <w:rPr>
-          <w:lang w:val="en-US"/>
-        </w:rPr>
-        <w:t xml:space="preserve">what does </w:t>
-      </w:r>
-      <w:proofErr w:type="spellStart"/>
-      <w:r>
-        <w:rPr>
-          <w:lang w:val="en-US"/>
-        </w:rPr>
-        <w:t>mediaSm</w:t>
-      </w:r>
-      <w:proofErr w:type="spellEnd"/>
-      <w:r>
-        <w:rPr>
-          <w:lang w:val="en-US"/>
-        </w:rPr>
-        <w:t xml:space="preserve"> and Md means for website. When screen is small (Md), I change profile picture, change text size, how branding (where picture is) and links comes to screen. </w:t>
-      </w:r>
+        <w:t xml:space="preserve"> created a new file “_media.scss” where I defined </w:t>
+      </w:r>
+      <w:r>
+        <w:rPr>
+          <w:lang w:val="en-US"/>
+        </w:rPr>
+        <w:t xml:space="preserve">what does mediaSm and Md means for website. When screen is small (Md), I change profile picture, change text size, how branding (where picture is) and links comes to screen. </w:t>
+      </w:r>
+    </w:p>
+    <w:p>
+      <w:pPr>
+        <w:pStyle w:val="Leipteksti"/>
+        <w:rPr>
+          <w:lang w:val="en-US"/>
+        </w:rPr>
+      </w:pPr>
+    </w:p>
+    <w:p>
+      <w:pPr>
+        <w:pStyle w:val="Leipteksti"/>
+        <w:rPr>
+          <w:lang w:val="en-US"/>
+        </w:rPr>
+      </w:pPr>
+      <w:r>
+        <w:rPr>
+          <w:lang w:val="en-US"/>
+        </w:rPr>
+        <w:t>8.11.2022</w:t>
+      </w:r>
+    </w:p>
+    <w:p>
+      <w:pPr>
+        <w:pStyle w:val="Leipteksti"/>
+        <w:rPr>
+          <w:lang w:val="en-US"/>
+        </w:rPr>
+      </w:pPr>
+      <w:r>
+        <w:rPr>
+          <w:lang w:val="en-US"/>
+        </w:rPr>
+        <w:t>Video number five.</w:t>
+      </w:r>
+      <w:r>
+        <w:rPr>
+          <w:lang w:val="en-US"/>
+        </w:rPr>
+        <w:t xml:space="preserve"> I started working on text colors. I used @function to do it. There is differens between @mixin and @function. Mixin output lines to sass code and it affect to css styles. Function returns a value, and you can use that value to mixin or another function.</w:t>
+      </w:r>
+    </w:p>
+    <w:p>
+      <w:pPr>
+        <w:pStyle w:val="Leipteksti"/>
+        <w:rPr>
+          <w:lang w:val="en-US"/>
+        </w:rPr>
+      </w:pPr>
+      <w:r>
+        <w:rPr>
+          <w:lang w:val="en-US"/>
+        </w:rPr>
+        <w:lastRenderedPageBreak/>
+        <w:t xml:space="preserve">Function set-text-color returns color </w:t>
+      </w:r>
+      <w:r>
+        <w:rPr>
+          <w:lang w:val="en-US"/>
+        </w:rPr>
+        <w:t>which</w:t>
+      </w:r>
+      <w:r>
+        <w:rPr>
+          <w:lang w:val="en-US"/>
+        </w:rPr>
+        <w:t xml:space="preserve"> </w:t>
+      </w:r>
+      <w:r>
+        <w:rPr>
+          <w:lang w:val="en-US"/>
+        </w:rPr>
+        <w:t>depends</w:t>
+      </w:r>
+      <w:r>
+        <w:rPr>
+          <w:lang w:val="en-US"/>
+        </w:rPr>
+        <w:t xml:space="preserve"> on lightness.</w:t>
+      </w:r>
+      <w:r>
+        <w:rPr>
+          <w:lang w:val="en-US"/>
+        </w:rPr>
+        <w:t xml:space="preserve"> In main.scss – file I add the function to color: set-text-color($primary-color);</w:t>
+      </w:r>
+      <w:r>
+        <w:rPr>
+          <w:lang w:val="en-US"/>
+        </w:rPr>
+        <w:t xml:space="preserve"> </w:t>
+      </w:r>
+    </w:p>
+    <w:p>
+      <w:pPr>
+        <w:pStyle w:val="Leipteksti"/>
+        <w:rPr>
+          <w:lang w:val="en-US"/>
+        </w:rPr>
+      </w:pPr>
+      <w:r>
+        <w:rPr>
+          <w:lang w:val="en-US"/>
+        </w:rPr>
+        <w:t>After that I changed menu – icon (three lines) and link – colors to same way. they all use function and color depend on that function.</w:t>
+      </w:r>
+    </w:p>
+    <w:p>
+      <w:pPr>
+        <w:pStyle w:val="Leipteksti"/>
+        <w:rPr>
+          <w:lang w:val="en-US"/>
+        </w:rPr>
+      </w:pPr>
+      <w:r>
+        <w:rPr>
+          <w:lang w:val="en-US"/>
+        </w:rPr>
+        <w:t xml:space="preserve">then I created about.html – page. </w:t>
+      </w:r>
+      <w:r>
+        <w:rPr>
+          <w:lang w:val="en-US"/>
+        </w:rPr>
+        <w:t xml:space="preserve">First I just copied all the materials from index.html to about.html. then I changed title and in navigation, I moved nav-item “current” from Home to About me. </w:t>
+      </w:r>
+      <w:r>
+        <w:rPr>
+          <w:lang w:val="en-US"/>
+        </w:rPr>
+        <w:t>So,</w:t>
+      </w:r>
+      <w:r>
+        <w:rPr>
+          <w:lang w:val="en-US"/>
+        </w:rPr>
+        <w:t xml:space="preserve"> link “About Me” is now in different color. </w:t>
+      </w:r>
+    </w:p>
+    <w:p>
+      <w:pPr>
+        <w:pStyle w:val="Leipteksti"/>
+        <w:rPr>
+          <w:lang w:val="en-US"/>
+        </w:rPr>
+      </w:pPr>
+      <w:r>
+        <w:rPr>
+          <w:lang w:val="en-US"/>
+        </w:rPr>
+        <w:t>I added different content to About Me – page. I removed background picture and add new picture of me.</w:t>
+      </w:r>
+      <w:r>
+        <w:rPr>
+          <w:lang w:val="en-US"/>
+        </w:rPr>
+        <w:t xml:space="preserve"> I added content using grid – element. It was nice!</w:t>
+      </w:r>
+    </w:p>
+    <w:p>
+      <w:pPr>
+        <w:pStyle w:val="Leipteksti"/>
+        <w:rPr>
+          <w:lang w:val="en-US"/>
+        </w:rPr>
+      </w:pPr>
+      <w:r>
+        <w:rPr>
+          <w:lang w:val="en-US"/>
+        </w:rPr>
+        <w:t>With this page I used grid- templates – column. It was easy to modify page with it. Especially mobile – fiew, where I put content in different order easily with grid.</w:t>
+      </w:r>
+    </w:p>
+    <w:p>
+      <w:pPr>
+        <w:pStyle w:val="Leipteksti"/>
+        <w:rPr>
+          <w:lang w:val="en-US"/>
+        </w:rPr>
+      </w:pPr>
     </w:p>
     <w:p>
       <w:pPr>
@@ -4357,6 +4015,24 @@
 </file>
 
 <file path=customXml/item1.xml><?xml version="1.0" encoding="utf-8"?>
+<p:properties xmlns:p="http://schemas.microsoft.com/office/2006/metadata/properties" xmlns:xsi="http://www.w3.org/2001/XMLSchema-instance" xmlns:pc="http://schemas.microsoft.com/office/infopath/2007/PartnerControls">
+  <documentManagement>
+    <PublishingExpirationDate xmlns="http://schemas.microsoft.com/sharepoint/v3" xsi:nil="true"/>
+    <PublishingStartDate xmlns="http://schemas.microsoft.com/sharepoint/v3" xsi:nil="true"/>
+  </documentManagement>
+</p:properties>
+</file>
+
+<file path=customXml/item2.xml><?xml version="1.0" encoding="utf-8"?>
+<?mso-contentType ?>
+<FormTemplates xmlns="http://schemas.microsoft.com/sharepoint/v3/contenttype/forms">
+  <Display>DocumentLibraryForm</Display>
+  <Edit>DocumentLibraryForm</Edit>
+  <New>DocumentLibraryForm</New>
+</FormTemplates>
+</file>
+
+<file path=customXml/item3.xml><?xml version="1.0" encoding="utf-8"?>
 <ct:contentTypeSchema xmlns:ct="http://schemas.microsoft.com/office/2006/metadata/contentType" xmlns:ma="http://schemas.microsoft.com/office/2006/metadata/properties/metaAttributes" ct:_="" ma:_="" ma:contentTypeName="Asiakirja" ma:contentTypeID="0x01010017418C401CCB2042A3A99A19F43F356D" ma:contentTypeVersion="1" ma:contentTypeDescription="Luo uusi asiakirja." ma:contentTypeScope="" ma:versionID="f4b075d3ca74a5dbaed73e767a156aa0">
   <xsd:schema xmlns:xsd="http://www.w3.org/2001/XMLSchema" xmlns:p="http://schemas.microsoft.com/office/2006/metadata/properties" xmlns:ns1="http://schemas.microsoft.com/sharepoint/v3" targetNamespace="http://schemas.microsoft.com/office/2006/metadata/properties" ma:root="true" ma:fieldsID="4340a008e99365d80b71206bae222996" ns1:_="">
     <xsd:import namespace="http://schemas.microsoft.com/sharepoint/v3"/>
@@ -4422,25 +4098,25 @@
 </ct:contentTypeSchema>
 </file>
 
-<file path=customXml/item2.xml><?xml version="1.0" encoding="utf-8"?>
-<?mso-contentType ?>
-<FormTemplates xmlns="http://schemas.microsoft.com/sharepoint/v3/contenttype/forms">
-  <Display>DocumentLibraryForm</Display>
-  <Edit>DocumentLibraryForm</Edit>
-  <New>DocumentLibraryForm</New>
-</FormTemplates>
+<file path=customXml/itemProps1.xml><?xml version="1.0" encoding="utf-8"?>
+<ds:datastoreItem xmlns:ds="http://schemas.openxmlformats.org/officeDocument/2006/customXml" ds:itemID="{FA8F0064-303C-446D-896E-46EEB9A79DC3}">
+  <ds:schemaRefs>
+    <ds:schemaRef ds:uri="http://schemas.microsoft.com/office/2006/metadata/properties"/>
+    <ds:schemaRef ds:uri="http://schemas.microsoft.com/office/infopath/2007/PartnerControls"/>
+    <ds:schemaRef ds:uri="http://schemas.microsoft.com/sharepoint/v3"/>
+  </ds:schemaRefs>
+</ds:datastoreItem>
 </file>
 
-<file path=customXml/item3.xml><?xml version="1.0" encoding="utf-8"?>
-<p:properties xmlns:p="http://schemas.microsoft.com/office/2006/metadata/properties" xmlns:xsi="http://www.w3.org/2001/XMLSchema-instance" xmlns:pc="http://schemas.microsoft.com/office/infopath/2007/PartnerControls">
-  <documentManagement>
-    <PublishingExpirationDate xmlns="http://schemas.microsoft.com/sharepoint/v3" xsi:nil="true"/>
-    <PublishingStartDate xmlns="http://schemas.microsoft.com/sharepoint/v3" xsi:nil="true"/>
-  </documentManagement>
-</p:properties>
+<file path=customXml/itemProps2.xml><?xml version="1.0" encoding="utf-8"?>
+<ds:datastoreItem xmlns:ds="http://schemas.openxmlformats.org/officeDocument/2006/customXml" ds:itemID="{13FBD2FA-5696-460D-A278-9A302A0F72AE}">
+  <ds:schemaRefs>
+    <ds:schemaRef ds:uri="http://schemas.microsoft.com/sharepoint/v3/contenttype/forms"/>
+  </ds:schemaRefs>
+</ds:datastoreItem>
 </file>
 
-<file path=customXml/itemProps1.xml><?xml version="1.0" encoding="utf-8"?>
+<file path=customXml/itemProps3.xml><?xml version="1.0" encoding="utf-8"?>
 <ds:datastoreItem xmlns:ds="http://schemas.openxmlformats.org/officeDocument/2006/customXml" ds:itemID="{B9A87442-5A7B-46FD-BD28-170CE9B7256F}">
   <ds:schemaRefs>
     <ds:schemaRef ds:uri="http://schemas.microsoft.com/office/2006/metadata/contentType"/>
@@ -4455,22 +4131,4 @@
     <ds:schemaRef ds:uri="http://schemas.microsoft.com/office/internal/2005/internalDocumentation"/>
   </ds:schemaRefs>
 </ds:datastoreItem>
-</file>
-
-<file path=customXml/itemProps2.xml><?xml version="1.0" encoding="utf-8"?>
-<ds:datastoreItem xmlns:ds="http://schemas.openxmlformats.org/officeDocument/2006/customXml" ds:itemID="{13FBD2FA-5696-460D-A278-9A302A0F72AE}">
-  <ds:schemaRefs>
-    <ds:schemaRef ds:uri="http://schemas.microsoft.com/sharepoint/v3/contenttype/forms"/>
-  </ds:schemaRefs>
-</ds:datastoreItem>
-</file>
-
-<file path=customXml/itemProps3.xml><?xml version="1.0" encoding="utf-8"?>
-<ds:datastoreItem xmlns:ds="http://schemas.openxmlformats.org/officeDocument/2006/customXml" ds:itemID="{FA8F0064-303C-446D-896E-46EEB9A79DC3}">
-  <ds:schemaRefs>
-    <ds:schemaRef ds:uri="http://schemas.microsoft.com/office/2006/metadata/properties"/>
-    <ds:schemaRef ds:uri="http://schemas.microsoft.com/office/infopath/2007/PartnerControls"/>
-    <ds:schemaRef ds:uri="http://schemas.microsoft.com/sharepoint/v3"/>
-  </ds:schemaRefs>
-</ds:datastoreItem>
 </file>
</xml_diff>

<commit_message>
work-page and grit and respond
</commit_message>
<xml_diff>
--- a/SDS_learning_diary_tiina_kauvosaari.docx
+++ b/SDS_learning_diary_tiina_kauvosaari.docx
@@ -14,6 +14,7 @@
           <w:lang w:val="en-US"/>
         </w:rPr>
       </w:pPr>
+      <w:proofErr w:type="spellStart"/>
       <w:r>
         <w:rPr>
           <w:rFonts w:ascii="Times New Roman" w:hAnsi="Times New Roman" w:cs="Times New Roman"/>
@@ -22,13 +23,10 @@
           <w:szCs w:val="24"/>
           <w:lang w:val="en-US"/>
         </w:rPr>
-        <w:t>Lappeenrannan teknillinen yliopisto</w:t>
-      </w:r>
-    </w:p>
-    <w:p>
-      <w:pPr>
-        <w:pStyle w:val="Otsikko"/>
-        <w:jc w:val="both"/>
+        <w:t>Lappeenrannan</w:t>
+      </w:r>
+      <w:proofErr w:type="spellEnd"/>
+      <w:r>
         <w:rPr>
           <w:rFonts w:ascii="Times New Roman" w:hAnsi="Times New Roman" w:cs="Times New Roman"/>
           <w:b w:val="0"/>
@@ -36,7 +34,9 @@
           <w:szCs w:val="24"/>
           <w:lang w:val="en-US"/>
         </w:rPr>
-      </w:pPr>
+        <w:t xml:space="preserve"> </w:t>
+      </w:r>
+      <w:proofErr w:type="spellStart"/>
       <w:r>
         <w:rPr>
           <w:rFonts w:ascii="Times New Roman" w:hAnsi="Times New Roman" w:cs="Times New Roman"/>
@@ -45,13 +45,10 @@
           <w:szCs w:val="24"/>
           <w:lang w:val="en-US"/>
         </w:rPr>
-        <w:t>School of Business and Management</w:t>
-      </w:r>
-    </w:p>
-    <w:p>
-      <w:pPr>
-        <w:pStyle w:val="Otsikko"/>
-        <w:jc w:val="both"/>
+        <w:t>teknillinen</w:t>
+      </w:r>
+      <w:proofErr w:type="spellEnd"/>
+      <w:r>
         <w:rPr>
           <w:rFonts w:ascii="Times New Roman" w:hAnsi="Times New Roman" w:cs="Times New Roman"/>
           <w:b w:val="0"/>
@@ -59,6 +56,55 @@
           <w:szCs w:val="24"/>
           <w:lang w:val="en-US"/>
         </w:rPr>
+        <w:t xml:space="preserve"> </w:t>
+      </w:r>
+      <w:proofErr w:type="spellStart"/>
+      <w:r>
+        <w:rPr>
+          <w:rFonts w:ascii="Times New Roman" w:hAnsi="Times New Roman" w:cs="Times New Roman"/>
+          <w:b w:val="0"/>
+          <w:sz w:val="24"/>
+          <w:szCs w:val="24"/>
+          <w:lang w:val="en-US"/>
+        </w:rPr>
+        <w:t>yliopisto</w:t>
+      </w:r>
+      <w:proofErr w:type="spellEnd"/>
+    </w:p>
+    <w:p>
+      <w:pPr>
+        <w:pStyle w:val="Otsikko"/>
+        <w:jc w:val="both"/>
+        <w:rPr>
+          <w:rFonts w:ascii="Times New Roman" w:hAnsi="Times New Roman" w:cs="Times New Roman"/>
+          <w:b w:val="0"/>
+          <w:sz w:val="24"/>
+          <w:szCs w:val="24"/>
+          <w:lang w:val="en-US"/>
+        </w:rPr>
+      </w:pPr>
+      <w:r>
+        <w:rPr>
+          <w:rFonts w:ascii="Times New Roman" w:hAnsi="Times New Roman" w:cs="Times New Roman"/>
+          <w:b w:val="0"/>
+          <w:sz w:val="24"/>
+          <w:szCs w:val="24"/>
+          <w:lang w:val="en-US"/>
+        </w:rPr>
+        <w:t>School of Business and Management</w:t>
+      </w:r>
+    </w:p>
+    <w:p>
+      <w:pPr>
+        <w:pStyle w:val="Otsikko"/>
+        <w:jc w:val="both"/>
+        <w:rPr>
+          <w:rFonts w:ascii="Times New Roman" w:hAnsi="Times New Roman" w:cs="Times New Roman"/>
+          <w:b w:val="0"/>
+          <w:sz w:val="24"/>
+          <w:szCs w:val="24"/>
+          <w:lang w:val="en-US"/>
+        </w:rPr>
       </w:pPr>
     </w:p>
     <w:p>
@@ -130,6 +176,7 @@
           <w:lang w:val="en-US"/>
         </w:rPr>
       </w:pPr>
+      <w:proofErr w:type="spellStart"/>
       <w:r>
         <w:rPr>
           <w:rFonts w:ascii="Times New Roman" w:hAnsi="Times New Roman" w:cs="Times New Roman"/>
@@ -138,7 +185,18 @@
           <w:szCs w:val="24"/>
           <w:lang w:val="en-US"/>
         </w:rPr>
-        <w:t>Sofware Development Skills</w:t>
+        <w:t>Sofware</w:t>
+      </w:r>
+      <w:proofErr w:type="spellEnd"/>
+      <w:r>
+        <w:rPr>
+          <w:rFonts w:ascii="Times New Roman" w:hAnsi="Times New Roman" w:cs="Times New Roman"/>
+          <w:b w:val="0"/>
+          <w:sz w:val="24"/>
+          <w:szCs w:val="24"/>
+          <w:lang w:val="en-US"/>
+        </w:rPr>
+        <w:t xml:space="preserve"> Development Skills</w:t>
       </w:r>
     </w:p>
     <w:p>
@@ -367,7 +425,21 @@
         <w:rPr>
           <w:lang w:val="en-US"/>
         </w:rPr>
-        <w:t xml:space="preserve">Today I read all the general materials in moodle to start the course. Course seems to be very </w:t>
+        <w:t xml:space="preserve">Today I read all the general materials in </w:t>
+      </w:r>
+      <w:proofErr w:type="spellStart"/>
+      <w:r>
+        <w:rPr>
+          <w:lang w:val="en-US"/>
+        </w:rPr>
+        <w:t>moodle</w:t>
+      </w:r>
+      <w:proofErr w:type="spellEnd"/>
+      <w:r>
+        <w:rPr>
+          <w:lang w:val="en-US"/>
+        </w:rPr>
+        <w:t xml:space="preserve"> to start the course. Course seems to be very </w:t>
       </w:r>
       <w:r>
         <w:rPr>
@@ -393,7 +465,63 @@
         <w:rPr>
           <w:lang w:val="en-US"/>
         </w:rPr>
-        <w:t xml:space="preserve">I already had Visual Studio Code and Git – account. I had to install same extensions and also Node. I had some problems, but I think everything is ok now. I made new repositori called SDS -kurssi in github. I watch first very carefully and did everything same way. I wasn’t easy, and I don’t understand everything just yes, but I made it. Html and Css is little bit familiar to me from pass, still I felt that everything was new for me. I wanted to do this course in windows. </w:t>
+        <w:t xml:space="preserve">I already had Visual Studio Code and Git – account. I had to install same extensions and also Node. I had some problems, but I think everything is ok now. I made new </w:t>
+      </w:r>
+      <w:proofErr w:type="spellStart"/>
+      <w:r>
+        <w:rPr>
+          <w:lang w:val="en-US"/>
+        </w:rPr>
+        <w:t>repositori</w:t>
+      </w:r>
+      <w:proofErr w:type="spellEnd"/>
+      <w:r>
+        <w:rPr>
+          <w:lang w:val="en-US"/>
+        </w:rPr>
+        <w:t xml:space="preserve"> called SDS -</w:t>
+      </w:r>
+      <w:proofErr w:type="spellStart"/>
+      <w:r>
+        <w:rPr>
+          <w:lang w:val="en-US"/>
+        </w:rPr>
+        <w:t>kurssi</w:t>
+      </w:r>
+      <w:proofErr w:type="spellEnd"/>
+      <w:r>
+        <w:rPr>
+          <w:lang w:val="en-US"/>
+        </w:rPr>
+        <w:t xml:space="preserve"> in </w:t>
+      </w:r>
+      <w:proofErr w:type="spellStart"/>
+      <w:r>
+        <w:rPr>
+          <w:lang w:val="en-US"/>
+        </w:rPr>
+        <w:t>github</w:t>
+      </w:r>
+      <w:proofErr w:type="spellEnd"/>
+      <w:r>
+        <w:rPr>
+          <w:lang w:val="en-US"/>
+        </w:rPr>
+        <w:t xml:space="preserve">. I watch first very carefully and did everything same way. I wasn’t easy, and I don’t understand everything just yes, but I made it. Html and </w:t>
+      </w:r>
+      <w:proofErr w:type="spellStart"/>
+      <w:r>
+        <w:rPr>
+          <w:lang w:val="en-US"/>
+        </w:rPr>
+        <w:t>Css</w:t>
+      </w:r>
+      <w:proofErr w:type="spellEnd"/>
+      <w:r>
+        <w:rPr>
+          <w:lang w:val="en-US"/>
+        </w:rPr>
+        <w:t xml:space="preserve"> is little bit familiar to me from pass, still I felt that everything was new for me. I wanted to do this course in windows. </w:t>
       </w:r>
     </w:p>
     <w:p>
@@ -509,7 +637,21 @@
         <w:rPr>
           <w:lang w:val="en-US"/>
         </w:rPr>
-        <w:t xml:space="preserve">&lt;I class=”fab fa-twitter fa-2x”&gt;&lt;/i&gt; </w:t>
+        <w:t>&lt;I class=”fab fa-twitter fa-2x”&gt;&lt;/</w:t>
+      </w:r>
+      <w:proofErr w:type="spellStart"/>
+      <w:r>
+        <w:rPr>
+          <w:lang w:val="en-US"/>
+        </w:rPr>
+        <w:t>i</w:t>
+      </w:r>
+      <w:proofErr w:type="spellEnd"/>
+      <w:r>
+        <w:rPr>
+          <w:lang w:val="en-US"/>
+        </w:rPr>
+        <w:t xml:space="preserve">&gt; </w:t>
       </w:r>
     </w:p>
     <w:p>
@@ -585,7 +727,21 @@
         <w:rPr>
           <w:lang w:val="en-US"/>
         </w:rPr>
-        <w:t>text size (vh and rem)</w:t>
+        <w:t>text size (</w:t>
+      </w:r>
+      <w:proofErr w:type="spellStart"/>
+      <w:r>
+        <w:rPr>
+          <w:lang w:val="en-US"/>
+        </w:rPr>
+        <w:t>vh</w:t>
+      </w:r>
+      <w:proofErr w:type="spellEnd"/>
+      <w:r>
+        <w:rPr>
+          <w:lang w:val="en-US"/>
+        </w:rPr>
+        <w:t xml:space="preserve"> and rem)</w:t>
       </w:r>
       <w:r>
         <w:rPr>
@@ -683,7 +839,63 @@
         <w:rPr>
           <w:lang w:val="en-US"/>
         </w:rPr>
-        <w:t>I create another sass – file to save all the variables and mixin. Variables starts with $ and mixin starts with @mixin. Variables and mixin helps a lot, because I could only add variable name to example to background-color instead of writing colors every time. Mixin is quite nice also. I think I will learn more of that in next videos.</w:t>
+        <w:t xml:space="preserve">I create another sass – file to save all the variables and </w:t>
+      </w:r>
+      <w:proofErr w:type="spellStart"/>
+      <w:r>
+        <w:rPr>
+          <w:lang w:val="en-US"/>
+        </w:rPr>
+        <w:t>mixin</w:t>
+      </w:r>
+      <w:proofErr w:type="spellEnd"/>
+      <w:r>
+        <w:rPr>
+          <w:lang w:val="en-US"/>
+        </w:rPr>
+        <w:t xml:space="preserve">. Variables starts with $ and </w:t>
+      </w:r>
+      <w:proofErr w:type="spellStart"/>
+      <w:r>
+        <w:rPr>
+          <w:lang w:val="en-US"/>
+        </w:rPr>
+        <w:t>mixin</w:t>
+      </w:r>
+      <w:proofErr w:type="spellEnd"/>
+      <w:r>
+        <w:rPr>
+          <w:lang w:val="en-US"/>
+        </w:rPr>
+        <w:t xml:space="preserve"> starts with @mixin. Variables and </w:t>
+      </w:r>
+      <w:proofErr w:type="spellStart"/>
+      <w:r>
+        <w:rPr>
+          <w:lang w:val="en-US"/>
+        </w:rPr>
+        <w:t>mixin</w:t>
+      </w:r>
+      <w:proofErr w:type="spellEnd"/>
+      <w:r>
+        <w:rPr>
+          <w:lang w:val="en-US"/>
+        </w:rPr>
+        <w:t xml:space="preserve"> helps a lot, because I could only add variable name to example to background-color instead of writing colors every time. </w:t>
+      </w:r>
+      <w:proofErr w:type="spellStart"/>
+      <w:r>
+        <w:rPr>
+          <w:lang w:val="en-US"/>
+        </w:rPr>
+        <w:t>Mixin</w:t>
+      </w:r>
+      <w:proofErr w:type="spellEnd"/>
+      <w:r>
+        <w:rPr>
+          <w:lang w:val="en-US"/>
+        </w:rPr>
+        <w:t xml:space="preserve"> is quite nice also. I think I will learn more of that in next videos.</w:t>
       </w:r>
     </w:p>
     <w:p>
@@ -744,7 +956,21 @@
         <w:rPr>
           <w:lang w:val="en-US"/>
         </w:rPr>
-        <w:t xml:space="preserve">Today I worked with video number tree. I created menu - button, rotate it and I add some javascript.  I have realized that I have run sass always when I start working </w:t>
+        <w:t xml:space="preserve">Today I worked with video number tree. I created menu - button, rotate it and I add some </w:t>
+      </w:r>
+      <w:proofErr w:type="spellStart"/>
+      <w:r>
+        <w:rPr>
+          <w:lang w:val="en-US"/>
+        </w:rPr>
+        <w:t>javascript</w:t>
+      </w:r>
+      <w:proofErr w:type="spellEnd"/>
+      <w:r>
+        <w:rPr>
+          <w:lang w:val="en-US"/>
+        </w:rPr>
+        <w:t xml:space="preserve">.  I have realized that I have run sass always when I start working </w:t>
       </w:r>
       <w:r>
         <w:rPr>
@@ -768,7 +994,21 @@
         <w:rPr>
           <w:lang w:val="en-US"/>
         </w:rPr>
-        <w:t xml:space="preserve"> “npm run sass” to start with it.</w:t>
+        <w:t xml:space="preserve"> “</w:t>
+      </w:r>
+      <w:proofErr w:type="spellStart"/>
+      <w:r>
+        <w:rPr>
+          <w:lang w:val="en-US"/>
+        </w:rPr>
+        <w:t>npm</w:t>
+      </w:r>
+      <w:proofErr w:type="spellEnd"/>
+      <w:r>
+        <w:rPr>
+          <w:lang w:val="en-US"/>
+        </w:rPr>
+        <w:t xml:space="preserve"> run sass” to start with it.</w:t>
       </w:r>
     </w:p>
     <w:p>
@@ -782,7 +1022,49 @@
         <w:rPr>
           <w:lang w:val="en-US"/>
         </w:rPr>
-        <w:t>First I created own scss – file to Menu – button. It was called “_menu.scss”. Link to that file have to add to top of the main.scss-file.</w:t>
+        <w:t xml:space="preserve">First I created own </w:t>
+      </w:r>
+      <w:proofErr w:type="spellStart"/>
+      <w:r>
+        <w:rPr>
+          <w:lang w:val="en-US"/>
+        </w:rPr>
+        <w:t>scss</w:t>
+      </w:r>
+      <w:proofErr w:type="spellEnd"/>
+      <w:r>
+        <w:rPr>
+          <w:lang w:val="en-US"/>
+        </w:rPr>
+        <w:t xml:space="preserve"> – file to Menu – button. It was called “_</w:t>
+      </w:r>
+      <w:proofErr w:type="spellStart"/>
+      <w:r>
+        <w:rPr>
+          <w:lang w:val="en-US"/>
+        </w:rPr>
+        <w:t>menu.scss</w:t>
+      </w:r>
+      <w:proofErr w:type="spellEnd"/>
+      <w:r>
+        <w:rPr>
+          <w:lang w:val="en-US"/>
+        </w:rPr>
+        <w:t xml:space="preserve">”. Link to that file have to add to top of the </w:t>
+      </w:r>
+      <w:proofErr w:type="spellStart"/>
+      <w:r>
+        <w:rPr>
+          <w:lang w:val="en-US"/>
+        </w:rPr>
+        <w:t>main.scss</w:t>
+      </w:r>
+      <w:proofErr w:type="spellEnd"/>
+      <w:r>
+        <w:rPr>
+          <w:lang w:val="en-US"/>
+        </w:rPr>
+        <w:t>-file.</w:t>
       </w:r>
       <w:r>
         <w:rPr>
@@ -824,7 +1106,35 @@
         <w:rPr>
           <w:lang w:val="en-US"/>
         </w:rPr>
-        <w:t xml:space="preserve"> the lines, which are in the menu – button. I used easeOut – mixin. Menu includes links (Home, about me, My work and how to reach me) and I have created those in index.html. </w:t>
+        <w:t xml:space="preserve"> the lines, which are in the menu – button. I used </w:t>
+      </w:r>
+      <w:proofErr w:type="spellStart"/>
+      <w:r>
+        <w:rPr>
+          <w:lang w:val="en-US"/>
+        </w:rPr>
+        <w:t>easeOut</w:t>
+      </w:r>
+      <w:proofErr w:type="spellEnd"/>
+      <w:r>
+        <w:rPr>
+          <w:lang w:val="en-US"/>
+        </w:rPr>
+        <w:t xml:space="preserve"> – </w:t>
+      </w:r>
+      <w:proofErr w:type="spellStart"/>
+      <w:r>
+        <w:rPr>
+          <w:lang w:val="en-US"/>
+        </w:rPr>
+        <w:t>mixin</w:t>
+      </w:r>
+      <w:proofErr w:type="spellEnd"/>
+      <w:r>
+        <w:rPr>
+          <w:lang w:val="en-US"/>
+        </w:rPr>
+        <w:t xml:space="preserve">. Menu includes links (Home, about me, My work and how to reach me) and I have created those in index.html. </w:t>
       </w:r>
     </w:p>
     <w:p>
@@ -856,13 +1166,41 @@
         <w:rPr>
           <w:lang w:val="en-US"/>
         </w:rPr>
-        <w:t xml:space="preserve"> To make it rotate, I had to use javascript. It was my first time to write script. It was interesting</w:t>
-      </w:r>
-      <w:r>
-        <w:rPr>
-          <w:lang w:val="en-US"/>
-        </w:rPr>
-        <w:t>, and I have to learn it more. Javascript was in one file which I created last time. Link to that file is in the end of index.html -file.</w:t>
+        <w:t xml:space="preserve"> To make it rotate, I had to use </w:t>
+      </w:r>
+      <w:proofErr w:type="spellStart"/>
+      <w:r>
+        <w:rPr>
+          <w:lang w:val="en-US"/>
+        </w:rPr>
+        <w:t>javascript</w:t>
+      </w:r>
+      <w:proofErr w:type="spellEnd"/>
+      <w:r>
+        <w:rPr>
+          <w:lang w:val="en-US"/>
+        </w:rPr>
+        <w:t>. It was my first time to write script. It was interesting</w:t>
+      </w:r>
+      <w:r>
+        <w:rPr>
+          <w:lang w:val="en-US"/>
+        </w:rPr>
+        <w:t xml:space="preserve">, and I have to learn it more. </w:t>
+      </w:r>
+      <w:proofErr w:type="spellStart"/>
+      <w:r>
+        <w:rPr>
+          <w:lang w:val="en-US"/>
+        </w:rPr>
+        <w:t>Javascript</w:t>
+      </w:r>
+      <w:proofErr w:type="spellEnd"/>
+      <w:r>
+        <w:rPr>
+          <w:lang w:val="en-US"/>
+        </w:rPr>
+        <w:t xml:space="preserve"> was in one file which I created last time. Link to that file is in the end of index.html -file.</w:t>
       </w:r>
     </w:p>
     <w:p>
@@ -904,7 +1242,21 @@
         <w:rPr>
           <w:lang w:val="en-US"/>
         </w:rPr>
-        <w:t xml:space="preserve"> I continued with Menu. It was interesting to use kind of for – loop to add navigation links to screen. I also add color to first link (Home) and put hover color to links when you go on top of link (change color to yellow). I defined text-size, color, padding etc to links also.</w:t>
+        <w:t xml:space="preserve"> I continued with Menu. It was interesting to use kind of for – loop to add navigation links to screen. I also add color to first link (Home) and put hover color to links when you go on top of link (change color to yellow). I defined text-size, color, padding </w:t>
+      </w:r>
+      <w:proofErr w:type="spellStart"/>
+      <w:r>
+        <w:rPr>
+          <w:lang w:val="en-US"/>
+        </w:rPr>
+        <w:t>etc</w:t>
+      </w:r>
+      <w:proofErr w:type="spellEnd"/>
+      <w:r>
+        <w:rPr>
+          <w:lang w:val="en-US"/>
+        </w:rPr>
+        <w:t xml:space="preserve"> to links also.</w:t>
       </w:r>
     </w:p>
     <w:p>
@@ -944,7 +1296,28 @@
         <w:rPr>
           <w:lang w:val="en-US"/>
         </w:rPr>
-        <w:t>@mixin mediaSm, Md, Lg and X</w:t>
+        <w:t xml:space="preserve">@mixin </w:t>
+      </w:r>
+      <w:proofErr w:type="spellStart"/>
+      <w:r>
+        <w:rPr>
+          <w:lang w:val="en-US"/>
+        </w:rPr>
+        <w:t>mediaSm</w:t>
+      </w:r>
+      <w:proofErr w:type="spellEnd"/>
+      <w:r>
+        <w:rPr>
+          <w:lang w:val="en-US"/>
+        </w:rPr>
+        <w:t xml:space="preserve">, Md, Lg and </w:t>
+      </w:r>
+      <w:proofErr w:type="spellStart"/>
+      <w:r>
+        <w:rPr>
+          <w:lang w:val="en-US"/>
+        </w:rPr>
+        <w:t>X</w:t>
       </w:r>
       <w:r>
         <w:rPr>
@@ -952,12 +1325,21 @@
         </w:rPr>
         <w:t>l</w:t>
       </w:r>
-      <w:r>
-        <w:rPr>
-          <w:lang w:val="en-US"/>
-        </w:rPr>
-        <w:t xml:space="preserve"> to “_config.sass</w:t>
-      </w:r>
+      <w:proofErr w:type="spellEnd"/>
+      <w:r>
+        <w:rPr>
+          <w:lang w:val="en-US"/>
+        </w:rPr>
+        <w:t xml:space="preserve"> to “_</w:t>
+      </w:r>
+      <w:proofErr w:type="spellStart"/>
+      <w:r>
+        <w:rPr>
+          <w:lang w:val="en-US"/>
+        </w:rPr>
+        <w:t>config.sass</w:t>
+      </w:r>
+      <w:proofErr w:type="spellEnd"/>
       <w:r>
         <w:rPr>
           <w:lang w:val="en-US"/>
@@ -974,13 +1356,41 @@
         <w:rPr>
           <w:lang w:val="en-US"/>
         </w:rPr>
-        <w:t xml:space="preserve"> created a new file “_media.scss” where I defined </w:t>
-      </w:r>
-      <w:r>
-        <w:rPr>
-          <w:lang w:val="en-US"/>
-        </w:rPr>
-        <w:t xml:space="preserve">what does mediaSm and Md means for website. When screen is small (Md), I change profile picture, change text size, how branding (where picture is) and links comes to screen. </w:t>
+        <w:t xml:space="preserve"> created a new file “_</w:t>
+      </w:r>
+      <w:proofErr w:type="spellStart"/>
+      <w:r>
+        <w:rPr>
+          <w:lang w:val="en-US"/>
+        </w:rPr>
+        <w:t>media.scss</w:t>
+      </w:r>
+      <w:proofErr w:type="spellEnd"/>
+      <w:r>
+        <w:rPr>
+          <w:lang w:val="en-US"/>
+        </w:rPr>
+        <w:t xml:space="preserve">” where I defined </w:t>
+      </w:r>
+      <w:r>
+        <w:rPr>
+          <w:lang w:val="en-US"/>
+        </w:rPr>
+        <w:t xml:space="preserve">what does </w:t>
+      </w:r>
+      <w:proofErr w:type="spellStart"/>
+      <w:r>
+        <w:rPr>
+          <w:lang w:val="en-US"/>
+        </w:rPr>
+        <w:t>mediaSm</w:t>
+      </w:r>
+      <w:proofErr w:type="spellEnd"/>
+      <w:r>
+        <w:rPr>
+          <w:lang w:val="en-US"/>
+        </w:rPr>
+        <w:t xml:space="preserve"> and Md means for website. When screen is small (Md), I change profile picture, change text size, how branding (where picture is) and links comes to screen. </w:t>
       </w:r>
     </w:p>
     <w:p>
@@ -1022,7 +1432,63 @@
         <w:rPr>
           <w:lang w:val="en-US"/>
         </w:rPr>
-        <w:t xml:space="preserve"> I started working on text colors. I used @function to do it. There is differens between @mixin and @function. Mixin output lines to sass code and it affect to css styles. Function returns a value, and you can use that value to mixin or another function.</w:t>
+        <w:t xml:space="preserve"> I started working on text colors. I used @function to do it. There is </w:t>
+      </w:r>
+      <w:proofErr w:type="spellStart"/>
+      <w:r>
+        <w:rPr>
+          <w:lang w:val="en-US"/>
+        </w:rPr>
+        <w:t>differens</w:t>
+      </w:r>
+      <w:proofErr w:type="spellEnd"/>
+      <w:r>
+        <w:rPr>
+          <w:lang w:val="en-US"/>
+        </w:rPr>
+        <w:t xml:space="preserve"> between @mixin and @function. </w:t>
+      </w:r>
+      <w:proofErr w:type="spellStart"/>
+      <w:r>
+        <w:rPr>
+          <w:lang w:val="en-US"/>
+        </w:rPr>
+        <w:t>Mixin</w:t>
+      </w:r>
+      <w:proofErr w:type="spellEnd"/>
+      <w:r>
+        <w:rPr>
+          <w:lang w:val="en-US"/>
+        </w:rPr>
+        <w:t xml:space="preserve"> output lines to sass code and it affect to </w:t>
+      </w:r>
+      <w:proofErr w:type="spellStart"/>
+      <w:r>
+        <w:rPr>
+          <w:lang w:val="en-US"/>
+        </w:rPr>
+        <w:t>css</w:t>
+      </w:r>
+      <w:proofErr w:type="spellEnd"/>
+      <w:r>
+        <w:rPr>
+          <w:lang w:val="en-US"/>
+        </w:rPr>
+        <w:t xml:space="preserve"> styles. Function returns a value, and you can use that value to </w:t>
+      </w:r>
+      <w:proofErr w:type="spellStart"/>
+      <w:r>
+        <w:rPr>
+          <w:lang w:val="en-US"/>
+        </w:rPr>
+        <w:t>mixin</w:t>
+      </w:r>
+      <w:proofErr w:type="spellEnd"/>
+      <w:r>
+        <w:rPr>
+          <w:lang w:val="en-US"/>
+        </w:rPr>
+        <w:t xml:space="preserve"> or another function.</w:t>
       </w:r>
     </w:p>
     <w:p>
@@ -1067,7 +1533,21 @@
         <w:rPr>
           <w:lang w:val="en-US"/>
         </w:rPr>
-        <w:t xml:space="preserve"> In main.scss – file I add the function to color: set-text-color($primary-color);</w:t>
+        <w:t xml:space="preserve"> In </w:t>
+      </w:r>
+      <w:proofErr w:type="spellStart"/>
+      <w:r>
+        <w:rPr>
+          <w:lang w:val="en-US"/>
+        </w:rPr>
+        <w:t>main.scss</w:t>
+      </w:r>
+      <w:proofErr w:type="spellEnd"/>
+      <w:r>
+        <w:rPr>
+          <w:lang w:val="en-US"/>
+        </w:rPr>
+        <w:t xml:space="preserve"> – file I add the function to color: set-text-color($primary-color);</w:t>
       </w:r>
       <w:r>
         <w:rPr>
@@ -1107,7 +1587,13 @@
         <w:rPr>
           <w:lang w:val="en-US"/>
         </w:rPr>
-        <w:t xml:space="preserve">First I just copied all the materials from index.html to about.html. then I changed title and in navigation, I moved nav-item “current” from Home to About me. </w:t>
+        <w:t>First,</w:t>
+      </w:r>
+      <w:r>
+        <w:rPr>
+          <w:lang w:val="en-US"/>
+        </w:rPr>
+        <w:t xml:space="preserve"> I just copied all the materials from index.html to about.html. then I changed title and in navigation, I moved nav-item “current” from Home to About me. </w:t>
       </w:r>
       <w:r>
         <w:rPr>
@@ -1153,7 +1639,19 @@
         <w:rPr>
           <w:lang w:val="en-US"/>
         </w:rPr>
-        <w:t>With this page I used grid- templates – column. It was easy to modify page with it. Especially mobile – fiew, where I put content in different order easily with grid.</w:t>
+        <w:t xml:space="preserve">With this page I used grid- templates – column. It was easy to modify page with it. Especially mobile – </w:t>
+      </w:r>
+      <w:r>
+        <w:rPr>
+          <w:lang w:val="en-US"/>
+        </w:rPr>
+        <w:t>v</w:t>
+      </w:r>
+      <w:r>
+        <w:rPr>
+          <w:lang w:val="en-US"/>
+        </w:rPr>
+        <w:t>iew, where I put content in different order easily with grid.</w:t>
       </w:r>
     </w:p>
     <w:p>
@@ -1163,6 +1661,42 @@
           <w:lang w:val="en-US"/>
         </w:rPr>
       </w:pPr>
+    </w:p>
+    <w:p>
+      <w:pPr>
+        <w:pStyle w:val="Leipteksti"/>
+        <w:rPr>
+          <w:lang w:val="en-US"/>
+        </w:rPr>
+      </w:pPr>
+      <w:r>
+        <w:rPr>
+          <w:lang w:val="en-US"/>
+        </w:rPr>
+        <w:t>8.11.2022</w:t>
+      </w:r>
+    </w:p>
+    <w:p>
+      <w:pPr>
+        <w:pStyle w:val="Leipteksti"/>
+        <w:rPr>
+          <w:lang w:val="en-US"/>
+        </w:rPr>
+      </w:pPr>
+    </w:p>
+    <w:p>
+      <w:pPr>
+        <w:pStyle w:val="Leipteksti"/>
+        <w:rPr>
+          <w:lang w:val="en-US"/>
+        </w:rPr>
+      </w:pPr>
+      <w:r>
+        <w:rPr>
+          <w:lang w:val="en-US"/>
+        </w:rPr>
+        <w:t xml:space="preserve">Video number six. </w:t>
+      </w:r>
     </w:p>
     <w:p>
       <w:pPr>
@@ -4015,24 +4549,6 @@
 </file>
 
 <file path=customXml/item1.xml><?xml version="1.0" encoding="utf-8"?>
-<p:properties xmlns:p="http://schemas.microsoft.com/office/2006/metadata/properties" xmlns:xsi="http://www.w3.org/2001/XMLSchema-instance" xmlns:pc="http://schemas.microsoft.com/office/infopath/2007/PartnerControls">
-  <documentManagement>
-    <PublishingExpirationDate xmlns="http://schemas.microsoft.com/sharepoint/v3" xsi:nil="true"/>
-    <PublishingStartDate xmlns="http://schemas.microsoft.com/sharepoint/v3" xsi:nil="true"/>
-  </documentManagement>
-</p:properties>
-</file>
-
-<file path=customXml/item2.xml><?xml version="1.0" encoding="utf-8"?>
-<?mso-contentType ?>
-<FormTemplates xmlns="http://schemas.microsoft.com/sharepoint/v3/contenttype/forms">
-  <Display>DocumentLibraryForm</Display>
-  <Edit>DocumentLibraryForm</Edit>
-  <New>DocumentLibraryForm</New>
-</FormTemplates>
-</file>
-
-<file path=customXml/item3.xml><?xml version="1.0" encoding="utf-8"?>
 <ct:contentTypeSchema xmlns:ct="http://schemas.microsoft.com/office/2006/metadata/contentType" xmlns:ma="http://schemas.microsoft.com/office/2006/metadata/properties/metaAttributes" ct:_="" ma:_="" ma:contentTypeName="Asiakirja" ma:contentTypeID="0x01010017418C401CCB2042A3A99A19F43F356D" ma:contentTypeVersion="1" ma:contentTypeDescription="Luo uusi asiakirja." ma:contentTypeScope="" ma:versionID="f4b075d3ca74a5dbaed73e767a156aa0">
   <xsd:schema xmlns:xsd="http://www.w3.org/2001/XMLSchema" xmlns:p="http://schemas.microsoft.com/office/2006/metadata/properties" xmlns:ns1="http://schemas.microsoft.com/sharepoint/v3" targetNamespace="http://schemas.microsoft.com/office/2006/metadata/properties" ma:root="true" ma:fieldsID="4340a008e99365d80b71206bae222996" ns1:_="">
     <xsd:import namespace="http://schemas.microsoft.com/sharepoint/v3"/>
@@ -4098,25 +4614,25 @@
 </ct:contentTypeSchema>
 </file>
 
-<file path=customXml/itemProps1.xml><?xml version="1.0" encoding="utf-8"?>
-<ds:datastoreItem xmlns:ds="http://schemas.openxmlformats.org/officeDocument/2006/customXml" ds:itemID="{FA8F0064-303C-446D-896E-46EEB9A79DC3}">
-  <ds:schemaRefs>
-    <ds:schemaRef ds:uri="http://schemas.microsoft.com/office/2006/metadata/properties"/>
-    <ds:schemaRef ds:uri="http://schemas.microsoft.com/office/infopath/2007/PartnerControls"/>
-    <ds:schemaRef ds:uri="http://schemas.microsoft.com/sharepoint/v3"/>
-  </ds:schemaRefs>
-</ds:datastoreItem>
+<file path=customXml/item2.xml><?xml version="1.0" encoding="utf-8"?>
+<?mso-contentType ?>
+<FormTemplates xmlns="http://schemas.microsoft.com/sharepoint/v3/contenttype/forms">
+  <Display>DocumentLibraryForm</Display>
+  <Edit>DocumentLibraryForm</Edit>
+  <New>DocumentLibraryForm</New>
+</FormTemplates>
 </file>
 
-<file path=customXml/itemProps2.xml><?xml version="1.0" encoding="utf-8"?>
-<ds:datastoreItem xmlns:ds="http://schemas.openxmlformats.org/officeDocument/2006/customXml" ds:itemID="{13FBD2FA-5696-460D-A278-9A302A0F72AE}">
-  <ds:schemaRefs>
-    <ds:schemaRef ds:uri="http://schemas.microsoft.com/sharepoint/v3/contenttype/forms"/>
-  </ds:schemaRefs>
-</ds:datastoreItem>
+<file path=customXml/item3.xml><?xml version="1.0" encoding="utf-8"?>
+<p:properties xmlns:p="http://schemas.microsoft.com/office/2006/metadata/properties" xmlns:xsi="http://www.w3.org/2001/XMLSchema-instance" xmlns:pc="http://schemas.microsoft.com/office/infopath/2007/PartnerControls">
+  <documentManagement>
+    <PublishingExpirationDate xmlns="http://schemas.microsoft.com/sharepoint/v3" xsi:nil="true"/>
+    <PublishingStartDate xmlns="http://schemas.microsoft.com/sharepoint/v3" xsi:nil="true"/>
+  </documentManagement>
+</p:properties>
 </file>
 
-<file path=customXml/itemProps3.xml><?xml version="1.0" encoding="utf-8"?>
+<file path=customXml/itemProps1.xml><?xml version="1.0" encoding="utf-8"?>
 <ds:datastoreItem xmlns:ds="http://schemas.openxmlformats.org/officeDocument/2006/customXml" ds:itemID="{B9A87442-5A7B-46FD-BD28-170CE9B7256F}">
   <ds:schemaRefs>
     <ds:schemaRef ds:uri="http://schemas.microsoft.com/office/2006/metadata/contentType"/>
@@ -4131,4 +4647,22 @@
     <ds:schemaRef ds:uri="http://schemas.microsoft.com/office/internal/2005/internalDocumentation"/>
   </ds:schemaRefs>
 </ds:datastoreItem>
+</file>
+
+<file path=customXml/itemProps2.xml><?xml version="1.0" encoding="utf-8"?>
+<ds:datastoreItem xmlns:ds="http://schemas.openxmlformats.org/officeDocument/2006/customXml" ds:itemID="{13FBD2FA-5696-460D-A278-9A302A0F72AE}">
+  <ds:schemaRefs>
+    <ds:schemaRef ds:uri="http://schemas.microsoft.com/sharepoint/v3/contenttype/forms"/>
+  </ds:schemaRefs>
+</ds:datastoreItem>
+</file>
+
+<file path=customXml/itemProps3.xml><?xml version="1.0" encoding="utf-8"?>
+<ds:datastoreItem xmlns:ds="http://schemas.openxmlformats.org/officeDocument/2006/customXml" ds:itemID="{FA8F0064-303C-446D-896E-46EEB9A79DC3}">
+  <ds:schemaRefs>
+    <ds:schemaRef ds:uri="http://schemas.microsoft.com/office/2006/metadata/properties"/>
+    <ds:schemaRef ds:uri="http://schemas.microsoft.com/office/infopath/2007/PartnerControls"/>
+    <ds:schemaRef ds:uri="http://schemas.microsoft.com/sharepoint/v3"/>
+  </ds:schemaRefs>
+</ds:datastoreItem>
 </file>
</xml_diff>

<commit_message>
cont Me and My Work - pages
</commit_message>
<xml_diff>
--- a/SDS_learning_diary_tiina_kauvosaari.docx
+++ b/SDS_learning_diary_tiina_kauvosaari.docx
@@ -231,8 +231,9 @@
           <w:szCs w:val="24"/>
           <w:lang w:val="en-US"/>
         </w:rPr>
-        <w:t xml:space="preserve">Tiina Kauvosaari, </w:t>
-      </w:r>
+        <w:t xml:space="preserve">Tiina </w:t>
+      </w:r>
+      <w:proofErr w:type="gramStart"/>
       <w:r>
         <w:rPr>
           <w:rFonts w:ascii="Times New Roman" w:hAnsi="Times New Roman" w:cs="Times New Roman"/>
@@ -240,7 +241,7 @@
           <w:szCs w:val="24"/>
           <w:lang w:val="en-US"/>
         </w:rPr>
-        <w:t xml:space="preserve"> </w:t>
+        <w:t xml:space="preserve">Kauvosaari, </w:t>
       </w:r>
       <w:r>
         <w:rPr>
@@ -249,8 +250,18 @@
           <w:szCs w:val="24"/>
           <w:lang w:val="en-US"/>
         </w:rPr>
+        <w:t xml:space="preserve"> </w:t>
+      </w:r>
+      <w:r>
+        <w:rPr>
+          <w:rFonts w:ascii="Times New Roman" w:hAnsi="Times New Roman" w:cs="Times New Roman"/>
+          <w:sz w:val="24"/>
+          <w:szCs w:val="24"/>
+          <w:lang w:val="en-US"/>
+        </w:rPr>
         <w:t>0550391</w:t>
       </w:r>
+      <w:proofErr w:type="gramEnd"/>
     </w:p>
     <w:p>
       <w:pPr>
@@ -465,7 +476,21 @@
         <w:rPr>
           <w:lang w:val="en-US"/>
         </w:rPr>
-        <w:t xml:space="preserve">I already had Visual Studio Code and Git – account. I had to install same extensions and also Node. I had some problems, but I think everything is ok now. I made new </w:t>
+        <w:t xml:space="preserve">I already had Visual Studio Code and Git – account. I had to install same extensions </w:t>
+      </w:r>
+      <w:proofErr w:type="gramStart"/>
+      <w:r>
+        <w:rPr>
+          <w:lang w:val="en-US"/>
+        </w:rPr>
+        <w:t>and also</w:t>
+      </w:r>
+      <w:proofErr w:type="gramEnd"/>
+      <w:r>
+        <w:rPr>
+          <w:lang w:val="en-US"/>
+        </w:rPr>
+        <w:t xml:space="preserve"> Node. I had some problems, but I think everything is ok now. I made new </w:t>
       </w:r>
       <w:proofErr w:type="spellStart"/>
       <w:r>
@@ -565,7 +590,21 @@
         <w:rPr>
           <w:lang w:val="en-US"/>
         </w:rPr>
-        <w:t>Today I worked with video number two. There was so much to do today. First I made index.html page ready; I put links (without real links yet). Then I made account to Font awesome – page to get nice icons. I included link from the</w:t>
+        <w:t xml:space="preserve">Today I worked with video number two. There was so much to do today. </w:t>
+      </w:r>
+      <w:proofErr w:type="gramStart"/>
+      <w:r>
+        <w:rPr>
+          <w:lang w:val="en-US"/>
+        </w:rPr>
+        <w:t>First</w:t>
+      </w:r>
+      <w:proofErr w:type="gramEnd"/>
+      <w:r>
+        <w:rPr>
+          <w:lang w:val="en-US"/>
+        </w:rPr>
+        <w:t xml:space="preserve"> I made index.html page ready; I put links (without real links yet). Then I made account to Font awesome – page to get nice icons. I included link from the</w:t>
       </w:r>
       <w:r>
         <w:rPr>
@@ -603,12 +642,14 @@
         </w:rPr>
         <w:t xml:space="preserve">witter, Instagram, </w:t>
       </w:r>
+      <w:proofErr w:type="gramStart"/>
       <w:r>
         <w:rPr>
           <w:lang w:val="en-US"/>
         </w:rPr>
         <w:t>LinkedIn</w:t>
       </w:r>
+      <w:proofErr w:type="gramEnd"/>
       <w:r>
         <w:rPr>
           <w:lang w:val="en-US"/>
@@ -637,7 +678,21 @@
         <w:rPr>
           <w:lang w:val="en-US"/>
         </w:rPr>
-        <w:t>&lt;I class=”fab fa-twitter fa-2x”&gt;&lt;/</w:t>
+        <w:t>&lt;I class</w:t>
+      </w:r>
+      <w:proofErr w:type="gramStart"/>
+      <w:r>
+        <w:rPr>
+          <w:lang w:val="en-US"/>
+        </w:rPr>
+        <w:t>=”fab</w:t>
+      </w:r>
+      <w:proofErr w:type="gramEnd"/>
+      <w:r>
+        <w:rPr>
+          <w:lang w:val="en-US"/>
+        </w:rPr>
+        <w:t xml:space="preserve"> fa-twitter fa-2x”&gt;&lt;/</w:t>
       </w:r>
       <w:proofErr w:type="spellStart"/>
       <w:r>
@@ -721,7 +776,21 @@
         <w:rPr>
           <w:lang w:val="en-US"/>
         </w:rPr>
-        <w:t xml:space="preserve">, z -order ( how “deep” is you element), </w:t>
+        <w:t xml:space="preserve">, z -order </w:t>
+      </w:r>
+      <w:proofErr w:type="gramStart"/>
+      <w:r>
+        <w:rPr>
+          <w:lang w:val="en-US"/>
+        </w:rPr>
+        <w:t>( how</w:t>
+      </w:r>
+      <w:proofErr w:type="gramEnd"/>
+      <w:r>
+        <w:rPr>
+          <w:lang w:val="en-US"/>
+        </w:rPr>
+        <w:t xml:space="preserve"> “deep” is you element), </w:t>
       </w:r>
       <w:r>
         <w:rPr>
@@ -1018,11 +1087,19 @@
           <w:lang w:val="en-US"/>
         </w:rPr>
       </w:pPr>
-      <w:r>
-        <w:rPr>
-          <w:lang w:val="en-US"/>
-        </w:rPr>
-        <w:t xml:space="preserve">First I created own </w:t>
+      <w:proofErr w:type="gramStart"/>
+      <w:r>
+        <w:rPr>
+          <w:lang w:val="en-US"/>
+        </w:rPr>
+        <w:t>First</w:t>
+      </w:r>
+      <w:proofErr w:type="gramEnd"/>
+      <w:r>
+        <w:rPr>
+          <w:lang w:val="en-US"/>
+        </w:rPr>
+        <w:t xml:space="preserve"> I created own </w:t>
       </w:r>
       <w:proofErr w:type="spellStart"/>
       <w:r>
@@ -1039,6 +1116,7 @@
         <w:t xml:space="preserve"> – file to Menu – button. It was called “_</w:t>
       </w:r>
       <w:proofErr w:type="spellStart"/>
+      <w:proofErr w:type="gramStart"/>
       <w:r>
         <w:rPr>
           <w:lang w:val="en-US"/>
@@ -1046,6 +1124,7 @@
         <w:t>menu.scss</w:t>
       </w:r>
       <w:proofErr w:type="spellEnd"/>
+      <w:proofErr w:type="gramEnd"/>
       <w:r>
         <w:rPr>
           <w:lang w:val="en-US"/>
@@ -1053,6 +1132,7 @@
         <w:t xml:space="preserve">”. Link to that file have to add to top of the </w:t>
       </w:r>
       <w:proofErr w:type="spellStart"/>
+      <w:proofErr w:type="gramStart"/>
       <w:r>
         <w:rPr>
           <w:lang w:val="en-US"/>
@@ -1060,6 +1140,7 @@
         <w:t>main.scss</w:t>
       </w:r>
       <w:proofErr w:type="spellEnd"/>
+      <w:proofErr w:type="gramEnd"/>
       <w:r>
         <w:rPr>
           <w:lang w:val="en-US"/>
@@ -1134,7 +1215,21 @@
         <w:rPr>
           <w:lang w:val="en-US"/>
         </w:rPr>
-        <w:t xml:space="preserve">. Menu includes links (Home, about me, My work and how to reach me) and I have created those in index.html. </w:t>
+        <w:t xml:space="preserve">. Menu includes links (Home, about me, </w:t>
+      </w:r>
+      <w:proofErr w:type="gramStart"/>
+      <w:r>
+        <w:rPr>
+          <w:lang w:val="en-US"/>
+        </w:rPr>
+        <w:t>My</w:t>
+      </w:r>
+      <w:proofErr w:type="gramEnd"/>
+      <w:r>
+        <w:rPr>
+          <w:lang w:val="en-US"/>
+        </w:rPr>
+        <w:t xml:space="preserve"> work and how to reach me) and I have created those in index.html. </w:t>
       </w:r>
     </w:p>
     <w:p>
@@ -1186,7 +1281,21 @@
         <w:rPr>
           <w:lang w:val="en-US"/>
         </w:rPr>
-        <w:t xml:space="preserve">, and I have to learn it more. </w:t>
+        <w:t xml:space="preserve">, and I </w:t>
+      </w:r>
+      <w:proofErr w:type="gramStart"/>
+      <w:r>
+        <w:rPr>
+          <w:lang w:val="en-US"/>
+        </w:rPr>
+        <w:t>have to</w:t>
+      </w:r>
+      <w:proofErr w:type="gramEnd"/>
+      <w:r>
+        <w:rPr>
+          <w:lang w:val="en-US"/>
+        </w:rPr>
+        <w:t xml:space="preserve"> learn it more. </w:t>
       </w:r>
       <w:proofErr w:type="spellStart"/>
       <w:r>
@@ -1333,6 +1442,7 @@
         <w:t xml:space="preserve"> to “_</w:t>
       </w:r>
       <w:proofErr w:type="spellStart"/>
+      <w:proofErr w:type="gramStart"/>
       <w:r>
         <w:rPr>
           <w:lang w:val="en-US"/>
@@ -1340,6 +1450,7 @@
         <w:t>config.sass</w:t>
       </w:r>
       <w:proofErr w:type="spellEnd"/>
+      <w:proofErr w:type="gramEnd"/>
       <w:r>
         <w:rPr>
           <w:lang w:val="en-US"/>
@@ -1359,6 +1470,7 @@
         <w:t xml:space="preserve"> created a new file “_</w:t>
       </w:r>
       <w:proofErr w:type="spellStart"/>
+      <w:proofErr w:type="gramStart"/>
       <w:r>
         <w:rPr>
           <w:lang w:val="en-US"/>
@@ -1366,6 +1478,7 @@
         <w:t>media.scss</w:t>
       </w:r>
       <w:proofErr w:type="spellEnd"/>
+      <w:proofErr w:type="gramEnd"/>
       <w:r>
         <w:rPr>
           <w:lang w:val="en-US"/>
@@ -1536,6 +1649,7 @@
         <w:t xml:space="preserve"> In </w:t>
       </w:r>
       <w:proofErr w:type="spellStart"/>
+      <w:proofErr w:type="gramStart"/>
       <w:r>
         <w:rPr>
           <w:lang w:val="en-US"/>
@@ -1543,6 +1657,7 @@
         <w:t>main.scss</w:t>
       </w:r>
       <w:proofErr w:type="spellEnd"/>
+      <w:proofErr w:type="gramEnd"/>
       <w:r>
         <w:rPr>
           <w:lang w:val="en-US"/>
@@ -1619,7 +1734,21 @@
         <w:rPr>
           <w:lang w:val="en-US"/>
         </w:rPr>
-        <w:t>I added different content to About Me – page. I removed background picture and add new picture of me.</w:t>
+        <w:t xml:space="preserve">I added different content to About Me – page. I removed background picture and </w:t>
+      </w:r>
+      <w:proofErr w:type="gramStart"/>
+      <w:r>
+        <w:rPr>
+          <w:lang w:val="en-US"/>
+        </w:rPr>
+        <w:t>add</w:t>
+      </w:r>
+      <w:proofErr w:type="gramEnd"/>
+      <w:r>
+        <w:rPr>
+          <w:lang w:val="en-US"/>
+        </w:rPr>
+        <w:t xml:space="preserve"> new picture of me.</w:t>
       </w:r>
       <w:r>
         <w:rPr>
@@ -1673,7 +1802,13 @@
         <w:rPr>
           <w:lang w:val="en-US"/>
         </w:rPr>
-        <w:t>8.11.2022</w:t>
+        <w:t>11</w:t>
+      </w:r>
+      <w:r>
+        <w:rPr>
+          <w:lang w:val="en-US"/>
+        </w:rPr>
+        <w:t>.11.2022</w:t>
       </w:r>
     </w:p>
     <w:p>
@@ -1697,6 +1832,613 @@
         </w:rPr>
         <w:t xml:space="preserve">Video number six. </w:t>
       </w:r>
+      <w:r>
+        <w:rPr>
+          <w:lang w:val="en-US"/>
+        </w:rPr>
+        <w:t xml:space="preserve">Page “My work” and “How to contact me”. With My Work – page, I made layout with grid. </w:t>
+      </w:r>
+    </w:p>
+    <w:p>
+      <w:pPr>
+        <w:pStyle w:val="Leipteksti"/>
+        <w:rPr>
+          <w:i/>
+          <w:iCs/>
+          <w:lang w:val="en-US"/>
+        </w:rPr>
+      </w:pPr>
+      <w:r>
+        <w:rPr>
+          <w:i/>
+          <w:iCs/>
+          <w:lang w:val="en-US"/>
+        </w:rPr>
+        <w:t xml:space="preserve">grid – template – column: </w:t>
+      </w:r>
+      <w:proofErr w:type="gramStart"/>
+      <w:r>
+        <w:rPr>
+          <w:i/>
+          <w:iCs/>
+          <w:lang w:val="en-US"/>
+        </w:rPr>
+        <w:t>repeat(</w:t>
+      </w:r>
+      <w:proofErr w:type="gramEnd"/>
+      <w:r>
+        <w:rPr>
+          <w:i/>
+          <w:iCs/>
+          <w:lang w:val="en-US"/>
+        </w:rPr>
+        <w:t xml:space="preserve">3, 1fr) </w:t>
+      </w:r>
+    </w:p>
+    <w:p>
+      <w:pPr>
+        <w:pStyle w:val="Leipteksti"/>
+        <w:rPr>
+          <w:lang w:val="en-US"/>
+        </w:rPr>
+      </w:pPr>
+      <w:proofErr w:type="spellStart"/>
+      <w:r>
+        <w:rPr>
+          <w:lang w:val="en-US"/>
+        </w:rPr>
+        <w:t>fr</w:t>
+      </w:r>
+      <w:proofErr w:type="spellEnd"/>
+      <w:r>
+        <w:rPr>
+          <w:lang w:val="en-US"/>
+        </w:rPr>
+        <w:t xml:space="preserve"> means fractional unit. Total width is divided by three and every block gets 1/3 of full width. </w:t>
+      </w:r>
+    </w:p>
+    <w:p>
+      <w:pPr>
+        <w:pStyle w:val="Leipteksti"/>
+        <w:rPr>
+          <w:i/>
+          <w:iCs/>
+          <w:lang w:val="en-US"/>
+        </w:rPr>
+      </w:pPr>
+      <w:r>
+        <w:rPr>
+          <w:i/>
+          <w:iCs/>
+          <w:lang w:val="en-US"/>
+        </w:rPr>
+        <w:t xml:space="preserve">grid – template – column: </w:t>
+      </w:r>
+      <w:r>
+        <w:rPr>
+          <w:i/>
+          <w:iCs/>
+          <w:lang w:val="en-US"/>
+        </w:rPr>
+        <w:t xml:space="preserve">250 </w:t>
+      </w:r>
+      <w:proofErr w:type="spellStart"/>
+      <w:r>
+        <w:rPr>
+          <w:i/>
+          <w:iCs/>
+          <w:lang w:val="en-US"/>
+        </w:rPr>
+        <w:t>px</w:t>
+      </w:r>
+      <w:proofErr w:type="spellEnd"/>
+      <w:r>
+        <w:rPr>
+          <w:i/>
+          <w:iCs/>
+          <w:lang w:val="en-US"/>
+        </w:rPr>
+        <w:t xml:space="preserve"> </w:t>
+      </w:r>
+      <w:proofErr w:type="gramStart"/>
+      <w:r>
+        <w:rPr>
+          <w:i/>
+          <w:iCs/>
+          <w:lang w:val="en-US"/>
+        </w:rPr>
+        <w:t>repeat(</w:t>
+      </w:r>
+      <w:proofErr w:type="gramEnd"/>
+      <w:r>
+        <w:rPr>
+          <w:i/>
+          <w:iCs/>
+          <w:lang w:val="en-US"/>
+        </w:rPr>
+        <w:t xml:space="preserve">3, 1fr) </w:t>
+      </w:r>
+    </w:p>
+    <w:p>
+      <w:pPr>
+        <w:pStyle w:val="Leipteksti"/>
+        <w:rPr>
+          <w:lang w:val="en-US"/>
+        </w:rPr>
+      </w:pPr>
+      <w:r>
+        <w:rPr>
+          <w:lang w:val="en-US"/>
+        </w:rPr>
+        <w:t>would mean, that first there is 250px width area and the rest is divided to 3 areas.</w:t>
+      </w:r>
+    </w:p>
+    <w:p>
+      <w:pPr>
+        <w:pStyle w:val="Leipteksti"/>
+        <w:rPr>
+          <w:lang w:val="en-US"/>
+        </w:rPr>
+      </w:pPr>
+      <w:r>
+        <w:rPr>
+          <w:lang w:val="en-US"/>
+        </w:rPr>
+        <w:t xml:space="preserve">It was very easy to define how you can see pictures with different device, small and big ones. </w:t>
+      </w:r>
+      <w:r>
+        <w:rPr>
+          <w:lang w:val="en-US"/>
+        </w:rPr>
+        <w:t xml:space="preserve">For example </w:t>
+      </w:r>
+      <w:r>
+        <w:rPr>
+          <w:lang w:val="en-US"/>
+        </w:rPr>
+        <w:t>I added to _</w:t>
+      </w:r>
+      <w:proofErr w:type="spellStart"/>
+      <w:proofErr w:type="gramStart"/>
+      <w:r>
+        <w:rPr>
+          <w:lang w:val="en-US"/>
+        </w:rPr>
+        <w:t>mobile.scss</w:t>
+      </w:r>
+      <w:proofErr w:type="spellEnd"/>
+      <w:proofErr w:type="gramEnd"/>
+      <w:r>
+        <w:rPr>
+          <w:lang w:val="en-US"/>
+        </w:rPr>
+        <w:t xml:space="preserve"> – page this:</w:t>
+      </w:r>
+    </w:p>
+    <w:p>
+      <w:pPr>
+        <w:pStyle w:val="Leipteksti"/>
+        <w:rPr>
+          <w:lang w:val="en-US"/>
+        </w:rPr>
+      </w:pPr>
+      <w:r>
+        <w:rPr>
+          <w:lang w:val="en-US"/>
+        </w:rPr>
+        <w:t xml:space="preserve">@include </w:t>
+      </w:r>
+      <w:proofErr w:type="spellStart"/>
+      <w:proofErr w:type="gramStart"/>
+      <w:r>
+        <w:rPr>
+          <w:lang w:val="en-US"/>
+        </w:rPr>
+        <w:t>m</w:t>
+      </w:r>
+      <w:r>
+        <w:rPr>
+          <w:lang w:val="en-US"/>
+        </w:rPr>
+        <w:t>e</w:t>
+      </w:r>
+      <w:r>
+        <w:rPr>
+          <w:lang w:val="en-US"/>
+        </w:rPr>
+        <w:t>diaXL</w:t>
+      </w:r>
+      <w:proofErr w:type="spellEnd"/>
+      <w:r>
+        <w:rPr>
+          <w:lang w:val="en-US"/>
+        </w:rPr>
+        <w:t xml:space="preserve">{  </w:t>
+      </w:r>
+      <w:proofErr w:type="gramEnd"/>
+      <w:r>
+        <w:rPr>
+          <w:lang w:val="en-US"/>
+        </w:rPr>
+        <w:t xml:space="preserve"> .projects{  grid – template – columns: repeat(4, 1fr);  }}</w:t>
+      </w:r>
+    </w:p>
+    <w:p>
+      <w:pPr>
+        <w:pStyle w:val="Leipteksti"/>
+        <w:rPr>
+          <w:lang w:val="en-US"/>
+        </w:rPr>
+      </w:pPr>
+      <w:r>
+        <w:rPr>
+          <w:lang w:val="en-US"/>
+        </w:rPr>
+        <w:t>If you name div “project”</w:t>
+      </w:r>
+    </w:p>
+    <w:p>
+      <w:pPr>
+        <w:pStyle w:val="Leipteksti"/>
+        <w:rPr>
+          <w:lang w:val="en-US"/>
+        </w:rPr>
+      </w:pPr>
+      <w:r>
+        <w:rPr>
+          <w:lang w:val="en-US"/>
+        </w:rPr>
+        <w:t>&lt;div class</w:t>
+      </w:r>
+      <w:proofErr w:type="gramStart"/>
+      <w:r>
+        <w:rPr>
+          <w:lang w:val="en-US"/>
+        </w:rPr>
+        <w:t>=”projects</w:t>
+      </w:r>
+      <w:proofErr w:type="gramEnd"/>
+      <w:r>
+        <w:rPr>
+          <w:lang w:val="en-US"/>
+        </w:rPr>
+        <w:t>”&gt;</w:t>
+      </w:r>
+    </w:p>
+    <w:p>
+      <w:pPr>
+        <w:pStyle w:val="Leipteksti"/>
+        <w:rPr>
+          <w:lang w:val="en-US"/>
+        </w:rPr>
+      </w:pPr>
+      <w:r>
+        <w:rPr>
+          <w:lang w:val="en-US"/>
+        </w:rPr>
+        <w:t xml:space="preserve">Then you can </w:t>
+      </w:r>
+      <w:r>
+        <w:rPr>
+          <w:lang w:val="en-US"/>
+        </w:rPr>
+        <w:t xml:space="preserve">add styles in </w:t>
+      </w:r>
+      <w:proofErr w:type="spellStart"/>
+      <w:r>
+        <w:rPr>
+          <w:lang w:val="en-US"/>
+        </w:rPr>
+        <w:t>css</w:t>
+      </w:r>
+      <w:proofErr w:type="spellEnd"/>
+      <w:r>
+        <w:rPr>
+          <w:lang w:val="en-US"/>
+        </w:rPr>
+        <w:t xml:space="preserve"> / </w:t>
+      </w:r>
+      <w:proofErr w:type="spellStart"/>
+      <w:r>
+        <w:rPr>
+          <w:lang w:val="en-US"/>
+        </w:rPr>
+        <w:t>scss</w:t>
+      </w:r>
+      <w:proofErr w:type="spellEnd"/>
+      <w:r>
+        <w:rPr>
+          <w:lang w:val="en-US"/>
+        </w:rPr>
+        <w:t xml:space="preserve"> – page by only typing</w:t>
+      </w:r>
+    </w:p>
+    <w:p>
+      <w:pPr>
+        <w:pStyle w:val="Leipteksti"/>
+        <w:rPr>
+          <w:lang w:val="en-US"/>
+        </w:rPr>
+      </w:pPr>
+      <w:proofErr w:type="gramStart"/>
+      <w:r>
+        <w:rPr>
+          <w:lang w:val="en-US"/>
+        </w:rPr>
+        <w:t>.projects</w:t>
+      </w:r>
+      <w:proofErr w:type="gramEnd"/>
+      <w:r>
+        <w:rPr>
+          <w:lang w:val="en-US"/>
+        </w:rPr>
+        <w:t>{</w:t>
+      </w:r>
+    </w:p>
+    <w:p>
+      <w:pPr>
+        <w:pStyle w:val="Leipteksti"/>
+        <w:rPr>
+          <w:lang w:val="en-US"/>
+        </w:rPr>
+      </w:pPr>
+      <w:r>
+        <w:rPr>
+          <w:lang w:val="en-US"/>
+        </w:rPr>
+        <w:t xml:space="preserve">     styles</w:t>
+      </w:r>
+      <w:proofErr w:type="gramStart"/>
+      <w:r>
+        <w:rPr>
+          <w:lang w:val="en-US"/>
+        </w:rPr>
+        <w:t>… }</w:t>
+      </w:r>
+      <w:proofErr w:type="gramEnd"/>
+    </w:p>
+    <w:p>
+      <w:pPr>
+        <w:pStyle w:val="Leipteksti"/>
+        <w:rPr>
+          <w:lang w:val="en-US"/>
+        </w:rPr>
+      </w:pPr>
+      <w:r>
+        <w:rPr>
+          <w:lang w:val="en-US"/>
+        </w:rPr>
+        <w:t xml:space="preserve">I style buttons. </w:t>
+      </w:r>
+    </w:p>
+    <w:p>
+      <w:pPr>
+        <w:pStyle w:val="Leipteksti"/>
+        <w:rPr>
+          <w:lang w:val="en-US"/>
+        </w:rPr>
+      </w:pPr>
+    </w:p>
+    <w:p>
+      <w:pPr>
+        <w:pStyle w:val="Leipteksti"/>
+        <w:rPr>
+          <w:lang w:val="en-US"/>
+        </w:rPr>
+      </w:pPr>
+    </w:p>
+    <w:p>
+      <w:pPr>
+        <w:pStyle w:val="Leipteksti"/>
+        <w:rPr>
+          <w:lang w:val="en-US"/>
+        </w:rPr>
+      </w:pPr>
+      <w:r>
+        <w:rPr>
+          <w:lang w:val="en-US"/>
+        </w:rPr>
+        <w:lastRenderedPageBreak/>
+        <w:t>I created Contact Me – page, contact.html.</w:t>
+      </w:r>
+      <w:r>
+        <w:rPr>
+          <w:lang w:val="en-US"/>
+        </w:rPr>
+        <w:t xml:space="preserve"> I used </w:t>
+      </w:r>
+      <w:r>
+        <w:rPr>
+          <w:lang w:val="en-US"/>
+        </w:rPr>
+        <w:t>grid</w:t>
+      </w:r>
+      <w:r>
+        <w:rPr>
+          <w:lang w:val="en-US"/>
+        </w:rPr>
+        <w:t xml:space="preserve"> – style</w:t>
+      </w:r>
+      <w:r>
+        <w:rPr>
+          <w:lang w:val="en-US"/>
+        </w:rPr>
+        <w:t>, this time areas.</w:t>
+      </w:r>
+    </w:p>
+    <w:p>
+      <w:pPr>
+        <w:pStyle w:val="Leipteksti"/>
+        <w:rPr>
+          <w:lang w:val="en-US"/>
+        </w:rPr>
+      </w:pPr>
+      <w:r>
+        <w:rPr>
+          <w:lang w:val="en-US"/>
+        </w:rPr>
+        <w:t xml:space="preserve">In html -page, every div has names (bioimage, </w:t>
+      </w:r>
+      <w:r>
+        <w:rPr>
+          <w:lang w:val="en-US"/>
+        </w:rPr>
+        <w:t xml:space="preserve">bio, job1, job2, job3). With grid, I placed them in </w:t>
+      </w:r>
+      <w:proofErr w:type="gramStart"/>
+      <w:r>
+        <w:rPr>
+          <w:lang w:val="en-US"/>
+        </w:rPr>
+        <w:t>order;</w:t>
+      </w:r>
+      <w:proofErr w:type="gramEnd"/>
+    </w:p>
+    <w:p>
+      <w:pPr>
+        <w:pStyle w:val="Leipteksti"/>
+        <w:rPr>
+          <w:i/>
+          <w:iCs/>
+          <w:lang w:val="en-US"/>
+        </w:rPr>
+      </w:pPr>
+      <w:r>
+        <w:rPr>
+          <w:i/>
+          <w:iCs/>
+          <w:lang w:val="en-US"/>
+        </w:rPr>
+        <w:t>grid – template -areas:</w:t>
+      </w:r>
+    </w:p>
+    <w:p>
+      <w:pPr>
+        <w:pStyle w:val="Leipteksti"/>
+        <w:jc w:val="left"/>
+        <w:rPr>
+          <w:lang w:val="en-US"/>
+        </w:rPr>
+      </w:pPr>
+      <w:r>
+        <w:rPr>
+          <w:lang w:val="en-US"/>
+        </w:rPr>
+        <w:t>‘</w:t>
+      </w:r>
+      <w:proofErr w:type="gramStart"/>
+      <w:r>
+        <w:rPr>
+          <w:lang w:val="en-US"/>
+        </w:rPr>
+        <w:t>bioimage</w:t>
+      </w:r>
+      <w:proofErr w:type="gramEnd"/>
+      <w:r>
+        <w:rPr>
+          <w:lang w:val="en-US"/>
+        </w:rPr>
+        <w:t xml:space="preserve"> bio </w:t>
+      </w:r>
+      <w:proofErr w:type="spellStart"/>
+      <w:r>
+        <w:rPr>
+          <w:lang w:val="en-US"/>
+        </w:rPr>
+        <w:t>bio</w:t>
+      </w:r>
+      <w:proofErr w:type="spellEnd"/>
+      <w:r>
+        <w:rPr>
+          <w:lang w:val="en-US"/>
+        </w:rPr>
+        <w:t>’</w:t>
+      </w:r>
+      <w:r>
+        <w:rPr>
+          <w:lang w:val="en-US"/>
+        </w:rPr>
+        <w:br/>
+        <w:t>‘job job2 job3’</w:t>
+      </w:r>
+    </w:p>
+    <w:p>
+      <w:pPr>
+        <w:pStyle w:val="Leipteksti"/>
+        <w:jc w:val="left"/>
+        <w:rPr>
+          <w:lang w:val="en-US"/>
+        </w:rPr>
+      </w:pPr>
+    </w:p>
+    <w:p>
+      <w:pPr>
+        <w:pStyle w:val="Leipteksti"/>
+        <w:jc w:val="left"/>
+        <w:rPr>
+          <w:lang w:val="en-US"/>
+        </w:rPr>
+      </w:pPr>
+    </w:p>
+    <w:p>
+      <w:pPr>
+        <w:pStyle w:val="Leipteksti"/>
+        <w:jc w:val="left"/>
+        <w:rPr>
+          <w:lang w:val="en-US"/>
+        </w:rPr>
+      </w:pPr>
+    </w:p>
+    <w:p>
+      <w:pPr>
+        <w:pStyle w:val="Leipteksti"/>
+        <w:jc w:val="left"/>
+        <w:rPr>
+          <w:lang w:val="en-US"/>
+        </w:rPr>
+      </w:pPr>
+    </w:p>
+    <w:p>
+      <w:pPr>
+        <w:pStyle w:val="Leipteksti"/>
+        <w:jc w:val="left"/>
+        <w:rPr>
+          <w:lang w:val="en-US"/>
+        </w:rPr>
+      </w:pPr>
+    </w:p>
+    <w:p>
+      <w:pPr>
+        <w:pStyle w:val="Leipteksti"/>
+        <w:jc w:val="left"/>
+        <w:rPr>
+          <w:lang w:val="en-US"/>
+        </w:rPr>
+      </w:pPr>
+    </w:p>
+    <w:p>
+      <w:pPr>
+        <w:pStyle w:val="Leipteksti"/>
+        <w:rPr>
+          <w:lang w:val="en-US"/>
+        </w:rPr>
+      </w:pPr>
+    </w:p>
+    <w:p>
+      <w:pPr>
+        <w:pStyle w:val="Leipteksti"/>
+        <w:rPr>
+          <w:lang w:val="en-US"/>
+        </w:rPr>
+      </w:pPr>
+    </w:p>
+    <w:p>
+      <w:pPr>
+        <w:pStyle w:val="Leipteksti"/>
+        <w:rPr>
+          <w:lang w:val="en-US"/>
+        </w:rPr>
+      </w:pPr>
     </w:p>
     <w:p>
       <w:pPr>
@@ -1746,16 +2488,10 @@
           <w:lang w:val="en-US"/>
         </w:rPr>
       </w:pPr>
-      <w:r>
-        <w:rPr>
-          <w:lang w:val="en-US"/>
-        </w:rPr>
-        <w:br w:type="page"/>
-      </w:r>
     </w:p>
     <w:sectPr>
-      <w:headerReference w:type="default" r:id="rId10"/>
-      <w:footerReference w:type="default" r:id="rId11"/>
+      <w:headerReference w:type="default" r:id="rId11"/>
+      <w:footerReference w:type="default" r:id="rId12"/>
       <w:pgSz w:w="11906" w:h="16838"/>
       <w:pgMar w:top="1701" w:right="1134" w:bottom="1701" w:left="1985" w:header="720" w:footer="720" w:gutter="0"/>
       <w:cols w:space="720"/>
@@ -4549,6 +5285,24 @@
 </file>
 
 <file path=customXml/item1.xml><?xml version="1.0" encoding="utf-8"?>
+<p:properties xmlns:p="http://schemas.microsoft.com/office/2006/metadata/properties" xmlns:xsi="http://www.w3.org/2001/XMLSchema-instance" xmlns:pc="http://schemas.microsoft.com/office/infopath/2007/PartnerControls">
+  <documentManagement>
+    <PublishingExpirationDate xmlns="http://schemas.microsoft.com/sharepoint/v3" xsi:nil="true"/>
+    <PublishingStartDate xmlns="http://schemas.microsoft.com/sharepoint/v3" xsi:nil="true"/>
+  </documentManagement>
+</p:properties>
+</file>
+
+<file path=customXml/item2.xml><?xml version="1.0" encoding="utf-8"?>
+<?mso-contentType ?>
+<FormTemplates xmlns="http://schemas.microsoft.com/sharepoint/v3/contenttype/forms">
+  <Display>DocumentLibraryForm</Display>
+  <Edit>DocumentLibraryForm</Edit>
+  <New>DocumentLibraryForm</New>
+</FormTemplates>
+</file>
+
+<file path=customXml/item3.xml><?xml version="1.0" encoding="utf-8"?>
 <ct:contentTypeSchema xmlns:ct="http://schemas.microsoft.com/office/2006/metadata/contentType" xmlns:ma="http://schemas.microsoft.com/office/2006/metadata/properties/metaAttributes" ct:_="" ma:_="" ma:contentTypeName="Asiakirja" ma:contentTypeID="0x01010017418C401CCB2042A3A99A19F43F356D" ma:contentTypeVersion="1" ma:contentTypeDescription="Luo uusi asiakirja." ma:contentTypeScope="" ma:versionID="f4b075d3ca74a5dbaed73e767a156aa0">
   <xsd:schema xmlns:xsd="http://www.w3.org/2001/XMLSchema" xmlns:p="http://schemas.microsoft.com/office/2006/metadata/properties" xmlns:ns1="http://schemas.microsoft.com/sharepoint/v3" targetNamespace="http://schemas.microsoft.com/office/2006/metadata/properties" ma:root="true" ma:fieldsID="4340a008e99365d80b71206bae222996" ns1:_="">
     <xsd:import namespace="http://schemas.microsoft.com/sharepoint/v3"/>
@@ -4614,25 +5368,29 @@
 </ct:contentTypeSchema>
 </file>
 
-<file path=customXml/item2.xml><?xml version="1.0" encoding="utf-8"?>
-<?mso-contentType ?>
-<FormTemplates xmlns="http://schemas.microsoft.com/sharepoint/v3/contenttype/forms">
-  <Display>DocumentLibraryForm</Display>
-  <Edit>DocumentLibraryForm</Edit>
-  <New>DocumentLibraryForm</New>
-</FormTemplates>
-</file>
-
-<file path=customXml/item3.xml><?xml version="1.0" encoding="utf-8"?>
-<p:properties xmlns:p="http://schemas.microsoft.com/office/2006/metadata/properties" xmlns:xsi="http://www.w3.org/2001/XMLSchema-instance" xmlns:pc="http://schemas.microsoft.com/office/infopath/2007/PartnerControls">
-  <documentManagement>
-    <PublishingExpirationDate xmlns="http://schemas.microsoft.com/sharepoint/v3" xsi:nil="true"/>
-    <PublishingStartDate xmlns="http://schemas.microsoft.com/sharepoint/v3" xsi:nil="true"/>
-  </documentManagement>
-</p:properties>
+<file path=customXml/item4.xml><?xml version="1.0" encoding="utf-8"?>
+<b:Sources xmlns:b="http://schemas.openxmlformats.org/officeDocument/2006/bibliography" xmlns="http://schemas.openxmlformats.org/officeDocument/2006/bibliography" SelectedStyle="\APASixthEditionOfficeOnline.xsl" StyleName="APA" Version="6"/>
 </file>
 
 <file path=customXml/itemProps1.xml><?xml version="1.0" encoding="utf-8"?>
+<ds:datastoreItem xmlns:ds="http://schemas.openxmlformats.org/officeDocument/2006/customXml" ds:itemID="{FA8F0064-303C-446D-896E-46EEB9A79DC3}">
+  <ds:schemaRefs>
+    <ds:schemaRef ds:uri="http://schemas.microsoft.com/office/2006/metadata/properties"/>
+    <ds:schemaRef ds:uri="http://schemas.microsoft.com/office/infopath/2007/PartnerControls"/>
+    <ds:schemaRef ds:uri="http://schemas.microsoft.com/sharepoint/v3"/>
+  </ds:schemaRefs>
+</ds:datastoreItem>
+</file>
+
+<file path=customXml/itemProps2.xml><?xml version="1.0" encoding="utf-8"?>
+<ds:datastoreItem xmlns:ds="http://schemas.openxmlformats.org/officeDocument/2006/customXml" ds:itemID="{13FBD2FA-5696-460D-A278-9A302A0F72AE}">
+  <ds:schemaRefs>
+    <ds:schemaRef ds:uri="http://schemas.microsoft.com/sharepoint/v3/contenttype/forms"/>
+  </ds:schemaRefs>
+</ds:datastoreItem>
+</file>
+
+<file path=customXml/itemProps3.xml><?xml version="1.0" encoding="utf-8"?>
 <ds:datastoreItem xmlns:ds="http://schemas.openxmlformats.org/officeDocument/2006/customXml" ds:itemID="{B9A87442-5A7B-46FD-BD28-170CE9B7256F}">
   <ds:schemaRefs>
     <ds:schemaRef ds:uri="http://schemas.microsoft.com/office/2006/metadata/contentType"/>
@@ -4649,20 +5407,10 @@
 </ds:datastoreItem>
 </file>
 
-<file path=customXml/itemProps2.xml><?xml version="1.0" encoding="utf-8"?>
-<ds:datastoreItem xmlns:ds="http://schemas.openxmlformats.org/officeDocument/2006/customXml" ds:itemID="{13FBD2FA-5696-460D-A278-9A302A0F72AE}">
+<file path=customXml/itemProps4.xml><?xml version="1.0" encoding="utf-8"?>
+<ds:datastoreItem xmlns:ds="http://schemas.openxmlformats.org/officeDocument/2006/customXml" ds:itemID="{6DF489CE-3679-4D23-B27D-40434044F715}">
   <ds:schemaRefs>
-    <ds:schemaRef ds:uri="http://schemas.microsoft.com/sharepoint/v3/contenttype/forms"/>
-  </ds:schemaRefs>
-</ds:datastoreItem>
-</file>
-
-<file path=customXml/itemProps3.xml><?xml version="1.0" encoding="utf-8"?>
-<ds:datastoreItem xmlns:ds="http://schemas.openxmlformats.org/officeDocument/2006/customXml" ds:itemID="{FA8F0064-303C-446D-896E-46EEB9A79DC3}">
-  <ds:schemaRefs>
-    <ds:schemaRef ds:uri="http://schemas.microsoft.com/office/2006/metadata/properties"/>
-    <ds:schemaRef ds:uri="http://schemas.microsoft.com/office/infopath/2007/PartnerControls"/>
-    <ds:schemaRef ds:uri="http://schemas.microsoft.com/sharepoint/v3"/>
+    <ds:schemaRef ds:uri="http://schemas.openxmlformats.org/officeDocument/2006/bibliography"/>
   </ds:schemaRefs>
 </ds:datastoreItem>
 </file>
</xml_diff>

<commit_message>
adding some things learning diary
</commit_message>
<xml_diff>
--- a/SDS_learning_diary_tiina_kauvosaari.docx
+++ b/SDS_learning_diary_tiina_kauvosaari.docx
@@ -231,8 +231,9 @@
           <w:szCs w:val="24"/>
           <w:lang w:val="en-US"/>
         </w:rPr>
-        <w:t xml:space="preserve">Tiina Kauvosaari, </w:t>
-      </w:r>
+        <w:t xml:space="preserve">Tiina </w:t>
+      </w:r>
+      <w:proofErr w:type="gramStart"/>
       <w:r>
         <w:rPr>
           <w:rFonts w:ascii="Times New Roman" w:hAnsi="Times New Roman" w:cs="Times New Roman"/>
@@ -240,7 +241,7 @@
           <w:szCs w:val="24"/>
           <w:lang w:val="en-US"/>
         </w:rPr>
-        <w:t xml:space="preserve"> </w:t>
+        <w:t xml:space="preserve">Kauvosaari, </w:t>
       </w:r>
       <w:r>
         <w:rPr>
@@ -249,8 +250,18 @@
           <w:szCs w:val="24"/>
           <w:lang w:val="en-US"/>
         </w:rPr>
+        <w:t xml:space="preserve"> </w:t>
+      </w:r>
+      <w:r>
+        <w:rPr>
+          <w:rFonts w:ascii="Times New Roman" w:hAnsi="Times New Roman" w:cs="Times New Roman"/>
+          <w:sz w:val="24"/>
+          <w:szCs w:val="24"/>
+          <w:lang w:val="en-US"/>
+        </w:rPr>
         <w:t>0550391</w:t>
       </w:r>
+      <w:proofErr w:type="gramEnd"/>
     </w:p>
     <w:p>
       <w:pPr>
@@ -465,7 +476,21 @@
         <w:rPr>
           <w:lang w:val="en-US"/>
         </w:rPr>
-        <w:t>I already had Visual Studio Code and Git – account. I had to install same extensions and also Node. I had some problems, but I think everything is ok now. I made new repositor called SDS -</w:t>
+        <w:t xml:space="preserve">I already had Visual Studio Code and Git – account. I had to install same extensions </w:t>
+      </w:r>
+      <w:proofErr w:type="gramStart"/>
+      <w:r>
+        <w:rPr>
+          <w:lang w:val="en-US"/>
+        </w:rPr>
+        <w:t>and also</w:t>
+      </w:r>
+      <w:proofErr w:type="gramEnd"/>
+      <w:r>
+        <w:rPr>
+          <w:lang w:val="en-US"/>
+        </w:rPr>
+        <w:t xml:space="preserve"> Node. I had some problems, but I think everything is ok now. I made new repositor called SDS -</w:t>
       </w:r>
       <w:proofErr w:type="spellStart"/>
       <w:r>
@@ -493,7 +518,31 @@
         <w:rPr>
           <w:lang w:val="en-US"/>
         </w:rPr>
-        <w:t xml:space="preserve">. I watch first very carefully and did everything same way. I wasn’t easy, and I don’t understand everything just yes, but I made it. Html and </w:t>
+        <w:t xml:space="preserve">. I watch first </w:t>
+      </w:r>
+      <w:r>
+        <w:rPr>
+          <w:lang w:val="en-US"/>
+        </w:rPr>
+        <w:t xml:space="preserve">video </w:t>
+      </w:r>
+      <w:r>
+        <w:rPr>
+          <w:lang w:val="en-US"/>
+        </w:rPr>
+        <w:t>very carefully and did everything same way. I</w:t>
+      </w:r>
+      <w:r>
+        <w:rPr>
+          <w:lang w:val="en-US"/>
+        </w:rPr>
+        <w:t>t</w:t>
+      </w:r>
+      <w:r>
+        <w:rPr>
+          <w:lang w:val="en-US"/>
+        </w:rPr>
+        <w:t xml:space="preserve"> wasn’t easy, and I don’t understand everything just yes, but I made it. Html and </w:t>
       </w:r>
       <w:proofErr w:type="spellStart"/>
       <w:r>
@@ -507,7 +556,19 @@
         <w:rPr>
           <w:lang w:val="en-US"/>
         </w:rPr>
-        <w:t xml:space="preserve"> is little bit familiar to me from pass, still I felt that everything was new for me. I wanted to do this course in windows. </w:t>
+        <w:t xml:space="preserve"> is little bit familiar to me from pass, still I felt that everything was new for me. I wanted to do this course in windows</w:t>
+      </w:r>
+      <w:r>
+        <w:rPr>
+          <w:lang w:val="en-US"/>
+        </w:rPr>
+        <w:t xml:space="preserve"> environment</w:t>
+      </w:r>
+      <w:r>
+        <w:rPr>
+          <w:lang w:val="en-US"/>
+        </w:rPr>
+        <w:t xml:space="preserve">. </w:t>
       </w:r>
     </w:p>
     <w:p>
@@ -551,7 +612,21 @@
         <w:rPr>
           <w:lang w:val="en-US"/>
         </w:rPr>
-        <w:t>Today I worked with video number two. There was so much to do today. First I made index.html page ready; I put links (without real links yet). Then I made account to Font awesome – page to get nice icons. I included link from the</w:t>
+        <w:t xml:space="preserve">Today I worked with video number two. There was so much to do today. </w:t>
+      </w:r>
+      <w:proofErr w:type="gramStart"/>
+      <w:r>
+        <w:rPr>
+          <w:lang w:val="en-US"/>
+        </w:rPr>
+        <w:t>First</w:t>
+      </w:r>
+      <w:proofErr w:type="gramEnd"/>
+      <w:r>
+        <w:rPr>
+          <w:lang w:val="en-US"/>
+        </w:rPr>
+        <w:t xml:space="preserve"> I made index.html page ready; I put links (without real links yet). Then I made account to Font awesome – page to get nice icons. I included link from the</w:t>
       </w:r>
       <w:r>
         <w:rPr>
@@ -589,12 +664,14 @@
         </w:rPr>
         <w:t xml:space="preserve">witter, Instagram, </w:t>
       </w:r>
+      <w:proofErr w:type="gramStart"/>
       <w:r>
         <w:rPr>
           <w:lang w:val="en-US"/>
         </w:rPr>
         <w:t>LinkedIn</w:t>
       </w:r>
+      <w:proofErr w:type="gramEnd"/>
       <w:r>
         <w:rPr>
           <w:lang w:val="en-US"/>
@@ -623,7 +700,21 @@
         <w:rPr>
           <w:lang w:val="en-US"/>
         </w:rPr>
-        <w:t>&lt;I class=”fab fa-twitter fa-2x”&gt;&lt;/</w:t>
+        <w:t>&lt;I class</w:t>
+      </w:r>
+      <w:proofErr w:type="gramStart"/>
+      <w:r>
+        <w:rPr>
+          <w:lang w:val="en-US"/>
+        </w:rPr>
+        <w:t>=”fab</w:t>
+      </w:r>
+      <w:proofErr w:type="gramEnd"/>
+      <w:r>
+        <w:rPr>
+          <w:lang w:val="en-US"/>
+        </w:rPr>
+        <w:t xml:space="preserve"> fa-twitter fa-2x”&gt;&lt;/</w:t>
       </w:r>
       <w:proofErr w:type="spellStart"/>
       <w:r>
@@ -707,7 +798,21 @@
         <w:rPr>
           <w:lang w:val="en-US"/>
         </w:rPr>
-        <w:t xml:space="preserve">, z -order ( how “deep” is you element), </w:t>
+        <w:t xml:space="preserve">, z -order </w:t>
+      </w:r>
+      <w:proofErr w:type="gramStart"/>
+      <w:r>
+        <w:rPr>
+          <w:lang w:val="en-US"/>
+        </w:rPr>
+        <w:t>( how</w:t>
+      </w:r>
+      <w:proofErr w:type="gramEnd"/>
+      <w:r>
+        <w:rPr>
+          <w:lang w:val="en-US"/>
+        </w:rPr>
+        <w:t xml:space="preserve"> “deep” is you element), </w:t>
       </w:r>
       <w:r>
         <w:rPr>
@@ -1004,11 +1109,19 @@
           <w:lang w:val="en-US"/>
         </w:rPr>
       </w:pPr>
-      <w:r>
-        <w:rPr>
-          <w:lang w:val="en-US"/>
-        </w:rPr>
-        <w:t xml:space="preserve">First I created own </w:t>
+      <w:proofErr w:type="gramStart"/>
+      <w:r>
+        <w:rPr>
+          <w:lang w:val="en-US"/>
+        </w:rPr>
+        <w:t>First</w:t>
+      </w:r>
+      <w:proofErr w:type="gramEnd"/>
+      <w:r>
+        <w:rPr>
+          <w:lang w:val="en-US"/>
+        </w:rPr>
+        <w:t xml:space="preserve"> I created own </w:t>
       </w:r>
       <w:proofErr w:type="spellStart"/>
       <w:r>
@@ -1025,6 +1138,7 @@
         <w:t xml:space="preserve"> – file to Menu – button. It was called “_</w:t>
       </w:r>
       <w:proofErr w:type="spellStart"/>
+      <w:proofErr w:type="gramStart"/>
       <w:r>
         <w:rPr>
           <w:lang w:val="en-US"/>
@@ -1032,6 +1146,7 @@
         <w:t>menu.scss</w:t>
       </w:r>
       <w:proofErr w:type="spellEnd"/>
+      <w:proofErr w:type="gramEnd"/>
       <w:r>
         <w:rPr>
           <w:lang w:val="en-US"/>
@@ -1039,6 +1154,7 @@
         <w:t xml:space="preserve">”. Link to that file have to add to top of the </w:t>
       </w:r>
       <w:proofErr w:type="spellStart"/>
+      <w:proofErr w:type="gramStart"/>
       <w:r>
         <w:rPr>
           <w:lang w:val="en-US"/>
@@ -1046,6 +1162,7 @@
         <w:t>main.scss</w:t>
       </w:r>
       <w:proofErr w:type="spellEnd"/>
+      <w:proofErr w:type="gramEnd"/>
       <w:r>
         <w:rPr>
           <w:lang w:val="en-US"/>
@@ -1120,7 +1237,21 @@
         <w:rPr>
           <w:lang w:val="en-US"/>
         </w:rPr>
-        <w:t xml:space="preserve">. Menu includes links (Home, about me, My work and how to reach me) and I have created those in index.html. </w:t>
+        <w:t xml:space="preserve">. Menu includes links (Home, about me, </w:t>
+      </w:r>
+      <w:proofErr w:type="gramStart"/>
+      <w:r>
+        <w:rPr>
+          <w:lang w:val="en-US"/>
+        </w:rPr>
+        <w:t>My</w:t>
+      </w:r>
+      <w:proofErr w:type="gramEnd"/>
+      <w:r>
+        <w:rPr>
+          <w:lang w:val="en-US"/>
+        </w:rPr>
+        <w:t xml:space="preserve"> work and how to reach me) and I have created those in index.html. </w:t>
       </w:r>
     </w:p>
     <w:p>
@@ -1172,7 +1303,21 @@
         <w:rPr>
           <w:lang w:val="en-US"/>
         </w:rPr>
-        <w:t xml:space="preserve">, and I have to learn it more. </w:t>
+        <w:t xml:space="preserve">, and I </w:t>
+      </w:r>
+      <w:proofErr w:type="gramStart"/>
+      <w:r>
+        <w:rPr>
+          <w:lang w:val="en-US"/>
+        </w:rPr>
+        <w:t>have to</w:t>
+      </w:r>
+      <w:proofErr w:type="gramEnd"/>
+      <w:r>
+        <w:rPr>
+          <w:lang w:val="en-US"/>
+        </w:rPr>
+        <w:t xml:space="preserve"> learn it more. </w:t>
       </w:r>
       <w:proofErr w:type="spellStart"/>
       <w:r>
@@ -1319,6 +1464,7 @@
         <w:t xml:space="preserve"> to “_</w:t>
       </w:r>
       <w:proofErr w:type="spellStart"/>
+      <w:proofErr w:type="gramStart"/>
       <w:r>
         <w:rPr>
           <w:lang w:val="en-US"/>
@@ -1326,6 +1472,7 @@
         <w:t>config.sass</w:t>
       </w:r>
       <w:proofErr w:type="spellEnd"/>
+      <w:proofErr w:type="gramEnd"/>
       <w:r>
         <w:rPr>
           <w:lang w:val="en-US"/>
@@ -1345,6 +1492,7 @@
         <w:t xml:space="preserve"> created a new file “_</w:t>
       </w:r>
       <w:proofErr w:type="spellStart"/>
+      <w:proofErr w:type="gramStart"/>
       <w:r>
         <w:rPr>
           <w:lang w:val="en-US"/>
@@ -1352,6 +1500,7 @@
         <w:t>media.scss</w:t>
       </w:r>
       <w:proofErr w:type="spellEnd"/>
+      <w:proofErr w:type="gramEnd"/>
       <w:r>
         <w:rPr>
           <w:lang w:val="en-US"/>
@@ -1522,6 +1671,7 @@
         <w:t xml:space="preserve"> In </w:t>
       </w:r>
       <w:proofErr w:type="spellStart"/>
+      <w:proofErr w:type="gramStart"/>
       <w:r>
         <w:rPr>
           <w:lang w:val="en-US"/>
@@ -1529,6 +1679,7 @@
         <w:t>main.scss</w:t>
       </w:r>
       <w:proofErr w:type="spellEnd"/>
+      <w:proofErr w:type="gramEnd"/>
       <w:r>
         <w:rPr>
           <w:lang w:val="en-US"/>
@@ -1605,7 +1756,21 @@
         <w:rPr>
           <w:lang w:val="en-US"/>
         </w:rPr>
-        <w:t>I added different content to About Me – page. I removed background picture and add new picture of me.</w:t>
+        <w:t xml:space="preserve">I added different content to About Me – page. I removed background picture and </w:t>
+      </w:r>
+      <w:proofErr w:type="gramStart"/>
+      <w:r>
+        <w:rPr>
+          <w:lang w:val="en-US"/>
+        </w:rPr>
+        <w:t>add</w:t>
+      </w:r>
+      <w:proofErr w:type="gramEnd"/>
+      <w:r>
+        <w:rPr>
+          <w:lang w:val="en-US"/>
+        </w:rPr>
+        <w:t xml:space="preserve"> new picture of me.</w:t>
       </w:r>
       <w:r>
         <w:rPr>
@@ -1711,81 +1876,109 @@
           <w:iCs/>
           <w:lang w:val="en-US"/>
         </w:rPr>
-        <w:t xml:space="preserve">grid – template – column: repeat(3, 1fr) </w:t>
-      </w:r>
-    </w:p>
-    <w:p>
-      <w:pPr>
-        <w:pStyle w:val="Leipteksti"/>
-        <w:rPr>
-          <w:lang w:val="en-US"/>
-        </w:rPr>
-      </w:pPr>
-      <w:proofErr w:type="spellStart"/>
-      <w:r>
-        <w:rPr>
-          <w:lang w:val="en-US"/>
-        </w:rPr>
-        <w:t>fr</w:t>
-      </w:r>
-      <w:proofErr w:type="spellEnd"/>
-      <w:r>
-        <w:rPr>
-          <w:lang w:val="en-US"/>
-        </w:rPr>
-        <w:t xml:space="preserve"> means fractional unit. Total width is divided by three and every block gets 1/3 of full width. </w:t>
-      </w:r>
-    </w:p>
-    <w:p>
-      <w:pPr>
-        <w:pStyle w:val="Leipteksti"/>
+        <w:t xml:space="preserve">grid – template – column: </w:t>
+      </w:r>
+      <w:proofErr w:type="gramStart"/>
+      <w:r>
         <w:rPr>
           <w:i/>
           <w:iCs/>
           <w:lang w:val="en-US"/>
         </w:rPr>
-      </w:pPr>
+        <w:t>repeat(</w:t>
+      </w:r>
+      <w:proofErr w:type="gramEnd"/>
       <w:r>
         <w:rPr>
           <w:i/>
           <w:iCs/>
           <w:lang w:val="en-US"/>
         </w:rPr>
-        <w:t xml:space="preserve">grid – template – column: </w:t>
-      </w:r>
-      <w:r>
+        <w:t xml:space="preserve">3, 1fr) </w:t>
+      </w:r>
+    </w:p>
+    <w:p>
+      <w:pPr>
+        <w:pStyle w:val="Leipteksti"/>
+        <w:rPr>
+          <w:lang w:val="en-US"/>
+        </w:rPr>
+      </w:pPr>
+      <w:proofErr w:type="spellStart"/>
+      <w:r>
+        <w:rPr>
+          <w:lang w:val="en-US"/>
+        </w:rPr>
+        <w:t>fr</w:t>
+      </w:r>
+      <w:proofErr w:type="spellEnd"/>
+      <w:r>
+        <w:rPr>
+          <w:lang w:val="en-US"/>
+        </w:rPr>
+        <w:t xml:space="preserve"> means fractional unit. Total width is divided by three and every block gets 1/3 of full width. </w:t>
+      </w:r>
+    </w:p>
+    <w:p>
+      <w:pPr>
+        <w:pStyle w:val="Leipteksti"/>
         <w:rPr>
           <w:i/>
           <w:iCs/>
           <w:lang w:val="en-US"/>
         </w:rPr>
-        <w:t xml:space="preserve">250 </w:t>
-      </w:r>
-      <w:proofErr w:type="spellStart"/>
+      </w:pPr>
       <w:r>
         <w:rPr>
           <w:i/>
           <w:iCs/>
           <w:lang w:val="en-US"/>
         </w:rPr>
-        <w:t>px</w:t>
-      </w:r>
-      <w:proofErr w:type="spellEnd"/>
+        <w:t xml:space="preserve">grid – template – column: </w:t>
+      </w:r>
       <w:r>
         <w:rPr>
           <w:i/>
           <w:iCs/>
           <w:lang w:val="en-US"/>
         </w:rPr>
-        <w:t xml:space="preserve"> </w:t>
-      </w:r>
+        <w:t xml:space="preserve">250 </w:t>
+      </w:r>
+      <w:proofErr w:type="spellStart"/>
       <w:r>
         <w:rPr>
           <w:i/>
           <w:iCs/>
           <w:lang w:val="en-US"/>
         </w:rPr>
-        <w:t xml:space="preserve">repeat(3, 1fr) </w:t>
+        <w:t>px</w:t>
+      </w:r>
+      <w:proofErr w:type="spellEnd"/>
+      <w:r>
+        <w:rPr>
+          <w:i/>
+          <w:iCs/>
+          <w:lang w:val="en-US"/>
+        </w:rPr>
+        <w:t xml:space="preserve"> </w:t>
+      </w:r>
+      <w:proofErr w:type="gramStart"/>
+      <w:r>
+        <w:rPr>
+          <w:i/>
+          <w:iCs/>
+          <w:lang w:val="en-US"/>
+        </w:rPr>
+        <w:t>repeat(</w:t>
+      </w:r>
+      <w:proofErr w:type="gramEnd"/>
+      <w:r>
+        <w:rPr>
+          <w:i/>
+          <w:iCs/>
+          <w:lang w:val="en-US"/>
+        </w:rPr>
+        <w:t xml:space="preserve">3, 1fr) </w:t>
       </w:r>
     </w:p>
     <w:p>
@@ -1828,6 +2021,7 @@
         <w:t>I added to _</w:t>
       </w:r>
       <w:proofErr w:type="spellStart"/>
+      <w:proofErr w:type="gramStart"/>
       <w:r>
         <w:rPr>
           <w:lang w:val="en-US"/>
@@ -1835,6 +2029,7 @@
         <w:t>mobile.scss</w:t>
       </w:r>
       <w:proofErr w:type="spellEnd"/>
+      <w:proofErr w:type="gramEnd"/>
       <w:r>
         <w:rPr>
           <w:lang w:val="en-US"/>
@@ -1856,6 +2051,7 @@
         <w:t xml:space="preserve">@include </w:t>
       </w:r>
       <w:proofErr w:type="spellStart"/>
+      <w:proofErr w:type="gramStart"/>
       <w:r>
         <w:rPr>
           <w:lang w:val="en-US"/>
@@ -1879,7 +2075,14 @@
         <w:rPr>
           <w:lang w:val="en-US"/>
         </w:rPr>
-        <w:t>{   .projects{  grid – template – columns: repeat(4, 1fr);  }}</w:t>
+        <w:t xml:space="preserve">{  </w:t>
+      </w:r>
+      <w:proofErr w:type="gramEnd"/>
+      <w:r>
+        <w:rPr>
+          <w:lang w:val="en-US"/>
+        </w:rPr>
+        <w:t xml:space="preserve"> .projects{  grid – template – columns: repeat(4, 1fr);  }}</w:t>
       </w:r>
     </w:p>
     <w:p>
@@ -1907,7 +2110,21 @@
         <w:rPr>
           <w:lang w:val="en-US"/>
         </w:rPr>
-        <w:t>&lt;div class=”projects”&gt;</w:t>
+        <w:t>&lt;div class</w:t>
+      </w:r>
+      <w:proofErr w:type="gramStart"/>
+      <w:r>
+        <w:rPr>
+          <w:lang w:val="en-US"/>
+        </w:rPr>
+        <w:t>=”projects</w:t>
+      </w:r>
+      <w:proofErr w:type="gramEnd"/>
+      <w:r>
+        <w:rPr>
+          <w:lang w:val="en-US"/>
+        </w:rPr>
+        <w:t>”&gt;</w:t>
       </w:r>
     </w:p>
     <w:p>
@@ -1965,26 +2182,42 @@
           <w:lang w:val="en-US"/>
         </w:rPr>
       </w:pPr>
-      <w:r>
-        <w:rPr>
-          <w:lang w:val="en-US"/>
-        </w:rPr>
-        <w:t>.projects{</w:t>
-      </w:r>
-    </w:p>
-    <w:p>
-      <w:pPr>
-        <w:pStyle w:val="Leipteksti"/>
-        <w:rPr>
-          <w:lang w:val="en-US"/>
-        </w:rPr>
-      </w:pPr>
-      <w:r>
-        <w:rPr>
-          <w:lang w:val="en-US"/>
-        </w:rPr>
-        <w:t xml:space="preserve">     styles… }</w:t>
-      </w:r>
+      <w:proofErr w:type="gramStart"/>
+      <w:r>
+        <w:rPr>
+          <w:lang w:val="en-US"/>
+        </w:rPr>
+        <w:t>.projects</w:t>
+      </w:r>
+      <w:proofErr w:type="gramEnd"/>
+      <w:r>
+        <w:rPr>
+          <w:lang w:val="en-US"/>
+        </w:rPr>
+        <w:t>{</w:t>
+      </w:r>
+    </w:p>
+    <w:p>
+      <w:pPr>
+        <w:pStyle w:val="Leipteksti"/>
+        <w:rPr>
+          <w:lang w:val="en-US"/>
+        </w:rPr>
+      </w:pPr>
+      <w:r>
+        <w:rPr>
+          <w:lang w:val="en-US"/>
+        </w:rPr>
+        <w:t xml:space="preserve">     styles</w:t>
+      </w:r>
+      <w:proofErr w:type="gramStart"/>
+      <w:r>
+        <w:rPr>
+          <w:lang w:val="en-US"/>
+        </w:rPr>
+        <w:t>… }</w:t>
+      </w:r>
+      <w:proofErr w:type="gramEnd"/>
     </w:p>
     <w:p>
       <w:pPr>
@@ -2072,8 +2305,16 @@
         <w:rPr>
           <w:lang w:val="en-US"/>
         </w:rPr>
-        <w:t>bio, job1, job2, job3). With grid, I placed them in order;</w:t>
-      </w:r>
+        <w:t xml:space="preserve">bio, job1, job2, job3). With grid, I placed them in </w:t>
+      </w:r>
+      <w:proofErr w:type="gramStart"/>
+      <w:r>
+        <w:rPr>
+          <w:lang w:val="en-US"/>
+        </w:rPr>
+        <w:t>order;</w:t>
+      </w:r>
+      <w:proofErr w:type="gramEnd"/>
     </w:p>
     <w:p>
       <w:pPr>
@@ -2105,7 +2346,21 @@
         <w:rPr>
           <w:lang w:val="en-US"/>
         </w:rPr>
-        <w:t xml:space="preserve">‘bioimage bio </w:t>
+        <w:t>‘</w:t>
+      </w:r>
+      <w:proofErr w:type="gramStart"/>
+      <w:r>
+        <w:rPr>
+          <w:lang w:val="en-US"/>
+        </w:rPr>
+        <w:t>bioimage</w:t>
+      </w:r>
+      <w:proofErr w:type="gramEnd"/>
+      <w:r>
+        <w:rPr>
+          <w:lang w:val="en-US"/>
+        </w:rPr>
+        <w:t xml:space="preserve"> bio </w:t>
       </w:r>
       <w:proofErr w:type="spellStart"/>
       <w:r>
@@ -2146,6 +2401,405 @@
           <w:lang w:val="en-US"/>
         </w:rPr>
       </w:pPr>
+      <w:r>
+        <w:rPr>
+          <w:lang w:val="en-US"/>
+        </w:rPr>
+        <w:t xml:space="preserve">21.11 </w:t>
+      </w:r>
+    </w:p>
+    <w:p>
+      <w:pPr>
+        <w:pStyle w:val="Leipteksti"/>
+        <w:jc w:val="left"/>
+        <w:rPr>
+          <w:lang w:val="en-US"/>
+        </w:rPr>
+      </w:pPr>
+    </w:p>
+    <w:p>
+      <w:pPr>
+        <w:pStyle w:val="Leipteksti"/>
+        <w:jc w:val="left"/>
+        <w:rPr>
+          <w:lang w:val="en-US"/>
+        </w:rPr>
+      </w:pPr>
+      <w:r>
+        <w:rPr>
+          <w:lang w:val="en-US"/>
+        </w:rPr>
+        <w:t xml:space="preserve">Before I tested video seven material, I created my own page. I watched video number seven, and I saw, that it is not difficult to publish webpage by using </w:t>
+      </w:r>
+      <w:proofErr w:type="spellStart"/>
+      <w:r>
+        <w:rPr>
+          <w:lang w:val="en-US"/>
+        </w:rPr>
+        <w:t>github</w:t>
+      </w:r>
+      <w:proofErr w:type="spellEnd"/>
+      <w:r>
+        <w:rPr>
+          <w:lang w:val="en-US"/>
+        </w:rPr>
+        <w:t>.</w:t>
+      </w:r>
+    </w:p>
+    <w:p>
+      <w:pPr>
+        <w:pStyle w:val="Leipteksti"/>
+        <w:jc w:val="left"/>
+        <w:rPr>
+          <w:lang w:val="en-US"/>
+        </w:rPr>
+      </w:pPr>
+      <w:r>
+        <w:rPr>
+          <w:lang w:val="en-US"/>
+        </w:rPr>
+        <w:t xml:space="preserve">Now, my own project is ready, it is time to </w:t>
+      </w:r>
+      <w:proofErr w:type="spellStart"/>
+      <w:r>
+        <w:rPr>
+          <w:lang w:val="en-US"/>
+        </w:rPr>
+        <w:t>finnish</w:t>
+      </w:r>
+      <w:proofErr w:type="spellEnd"/>
+      <w:r>
+        <w:rPr>
+          <w:lang w:val="en-US"/>
+        </w:rPr>
+        <w:t xml:space="preserve"> and publish the page. </w:t>
+      </w:r>
+    </w:p>
+    <w:p>
+      <w:pPr>
+        <w:pStyle w:val="Leipteksti"/>
+        <w:jc w:val="left"/>
+        <w:rPr>
+          <w:lang w:val="en-US"/>
+        </w:rPr>
+      </w:pPr>
+      <w:r>
+        <w:rPr>
+          <w:lang w:val="en-US"/>
+        </w:rPr>
+        <w:t xml:space="preserve">I decided to publish my project in </w:t>
+      </w:r>
+      <w:proofErr w:type="spellStart"/>
+      <w:r>
+        <w:rPr>
+          <w:lang w:val="en-US"/>
+        </w:rPr>
+        <w:t>Github</w:t>
+      </w:r>
+      <w:proofErr w:type="spellEnd"/>
+      <w:r>
+        <w:rPr>
+          <w:lang w:val="en-US"/>
+        </w:rPr>
+        <w:t xml:space="preserve">. So, first I installed </w:t>
+      </w:r>
+      <w:proofErr w:type="spellStart"/>
+      <w:r>
+        <w:rPr>
+          <w:lang w:val="en-US"/>
+        </w:rPr>
+        <w:t>gh</w:t>
+      </w:r>
+      <w:proofErr w:type="spellEnd"/>
+      <w:r>
+        <w:rPr>
+          <w:lang w:val="en-US"/>
+        </w:rPr>
+        <w:t>-pages (</w:t>
+      </w:r>
+      <w:proofErr w:type="spellStart"/>
+      <w:r>
+        <w:rPr>
+          <w:lang w:val="en-US"/>
+        </w:rPr>
+        <w:t>npm</w:t>
+      </w:r>
+      <w:proofErr w:type="spellEnd"/>
+      <w:r>
+        <w:rPr>
+          <w:lang w:val="en-US"/>
+        </w:rPr>
+        <w:t xml:space="preserve"> </w:t>
+      </w:r>
+      <w:proofErr w:type="spellStart"/>
+      <w:r>
+        <w:rPr>
+          <w:lang w:val="en-US"/>
+        </w:rPr>
+        <w:t>i</w:t>
+      </w:r>
+      <w:proofErr w:type="spellEnd"/>
+      <w:r>
+        <w:rPr>
+          <w:lang w:val="en-US"/>
+        </w:rPr>
+        <w:t xml:space="preserve"> </w:t>
+      </w:r>
+      <w:proofErr w:type="spellStart"/>
+      <w:r>
+        <w:rPr>
+          <w:lang w:val="en-US"/>
+        </w:rPr>
+        <w:t>gh</w:t>
+      </w:r>
+      <w:proofErr w:type="spellEnd"/>
+      <w:r>
+        <w:rPr>
+          <w:lang w:val="en-US"/>
+        </w:rPr>
+        <w:t xml:space="preserve">-pages). </w:t>
+      </w:r>
+    </w:p>
+    <w:p>
+      <w:pPr>
+        <w:pStyle w:val="Leipteksti"/>
+        <w:jc w:val="left"/>
+        <w:rPr>
+          <w:lang w:val="en-US"/>
+        </w:rPr>
+      </w:pPr>
+      <w:r>
+        <w:rPr>
+          <w:lang w:val="en-US"/>
+        </w:rPr>
+        <w:t xml:space="preserve">Then I added </w:t>
+      </w:r>
+      <w:proofErr w:type="spellStart"/>
+      <w:proofErr w:type="gramStart"/>
+      <w:r>
+        <w:rPr>
+          <w:lang w:val="en-US"/>
+        </w:rPr>
+        <w:t>package.json</w:t>
+      </w:r>
+      <w:proofErr w:type="spellEnd"/>
+      <w:proofErr w:type="gramEnd"/>
+      <w:r>
+        <w:rPr>
+          <w:lang w:val="en-US"/>
+        </w:rPr>
+        <w:t xml:space="preserve"> – file information about the page;</w:t>
+      </w:r>
+    </w:p>
+    <w:p>
+      <w:pPr>
+        <w:pStyle w:val="Leipteksti"/>
+        <w:jc w:val="left"/>
+        <w:rPr>
+          <w:lang w:val="en-US"/>
+        </w:rPr>
+      </w:pPr>
+      <w:r>
+        <w:rPr>
+          <w:lang w:val="en-US"/>
+        </w:rPr>
+        <w:t xml:space="preserve">“homepage”: </w:t>
+      </w:r>
+      <w:r>
+        <w:rPr>
+          <w:lang w:val="en-US"/>
+        </w:rPr>
+        <w:t>“</w:t>
+      </w:r>
+      <w:r>
+        <w:rPr>
+          <w:lang w:val="en-US"/>
+        </w:rPr>
+        <w:t>https//tiinakauvosaari.github.io/SDS-</w:t>
+      </w:r>
+      <w:proofErr w:type="spellStart"/>
+      <w:r>
+        <w:rPr>
+          <w:lang w:val="en-US"/>
+        </w:rPr>
+        <w:t>kurssi</w:t>
+      </w:r>
+      <w:proofErr w:type="spellEnd"/>
+      <w:r>
+        <w:rPr>
+          <w:lang w:val="en-US"/>
+        </w:rPr>
+        <w:t>”</w:t>
+      </w:r>
+    </w:p>
+    <w:p>
+      <w:pPr>
+        <w:pStyle w:val="Leipteksti"/>
+        <w:jc w:val="left"/>
+        <w:rPr>
+          <w:lang w:val="en-US"/>
+        </w:rPr>
+      </w:pPr>
+      <w:r>
+        <w:rPr>
+          <w:lang w:val="en-US"/>
+        </w:rPr>
+        <w:t>Then I had to add script to the same file</w:t>
+      </w:r>
+      <w:r>
+        <w:rPr>
+          <w:lang w:val="en-US"/>
+        </w:rPr>
+        <w:t>:</w:t>
+      </w:r>
+    </w:p>
+    <w:p>
+      <w:pPr>
+        <w:pStyle w:val="Leipteksti"/>
+        <w:jc w:val="left"/>
+        <w:rPr>
+          <w:lang w:val="en-US"/>
+        </w:rPr>
+      </w:pPr>
+      <w:r>
+        <w:rPr>
+          <w:lang w:val="en-US"/>
+        </w:rPr>
+        <w:t>“deploy”: “</w:t>
+      </w:r>
+      <w:proofErr w:type="spellStart"/>
+      <w:r>
+        <w:rPr>
+          <w:lang w:val="en-US"/>
+        </w:rPr>
+        <w:t>gh</w:t>
+      </w:r>
+      <w:proofErr w:type="spellEnd"/>
+      <w:r>
+        <w:rPr>
+          <w:lang w:val="en-US"/>
+        </w:rPr>
+        <w:t xml:space="preserve">-page -d </w:t>
+      </w:r>
+      <w:proofErr w:type="spellStart"/>
+      <w:r>
+        <w:rPr>
+          <w:lang w:val="en-US"/>
+        </w:rPr>
+        <w:t>dist</w:t>
+      </w:r>
+      <w:proofErr w:type="spellEnd"/>
+      <w:r>
+        <w:rPr>
+          <w:lang w:val="en-US"/>
+        </w:rPr>
+        <w:t>”</w:t>
+      </w:r>
+    </w:p>
+    <w:p>
+      <w:pPr>
+        <w:pStyle w:val="Leipteksti"/>
+        <w:jc w:val="left"/>
+        <w:rPr>
+          <w:lang w:val="en-US"/>
+        </w:rPr>
+      </w:pPr>
+      <w:r>
+        <w:rPr>
+          <w:lang w:val="en-US"/>
+        </w:rPr>
+        <w:t xml:space="preserve">Then I type to </w:t>
+      </w:r>
+      <w:proofErr w:type="gramStart"/>
+      <w:r>
+        <w:rPr>
+          <w:lang w:val="en-US"/>
+        </w:rPr>
+        <w:t>terminal;</w:t>
+      </w:r>
+      <w:proofErr w:type="gramEnd"/>
+    </w:p>
+    <w:p>
+      <w:pPr>
+        <w:pStyle w:val="Leipteksti"/>
+        <w:jc w:val="left"/>
+        <w:rPr>
+          <w:lang w:val="en-US"/>
+        </w:rPr>
+      </w:pPr>
+      <w:proofErr w:type="spellStart"/>
+      <w:r>
+        <w:rPr>
+          <w:lang w:val="en-US"/>
+        </w:rPr>
+        <w:t>npm</w:t>
+      </w:r>
+      <w:proofErr w:type="spellEnd"/>
+      <w:r>
+        <w:rPr>
+          <w:lang w:val="en-US"/>
+        </w:rPr>
+        <w:t xml:space="preserve"> run deploy</w:t>
+      </w:r>
+    </w:p>
+    <w:p>
+      <w:pPr>
+        <w:pStyle w:val="Leipteksti"/>
+        <w:jc w:val="left"/>
+        <w:rPr>
+          <w:lang w:val="en-US"/>
+        </w:rPr>
+      </w:pPr>
+      <w:r>
+        <w:rPr>
+          <w:lang w:val="en-US"/>
+        </w:rPr>
+        <w:t>It is then published!</w:t>
+      </w:r>
+    </w:p>
+    <w:p>
+      <w:pPr>
+        <w:pStyle w:val="Leipteksti"/>
+        <w:jc w:val="left"/>
+        <w:rPr>
+          <w:lang w:val="en-US"/>
+        </w:rPr>
+      </w:pPr>
+      <w:r>
+        <w:rPr>
+          <w:lang w:val="en-US"/>
+        </w:rPr>
+        <w:t xml:space="preserve">I </w:t>
+      </w:r>
+      <w:proofErr w:type="gramStart"/>
+      <w:r>
+        <w:rPr>
+          <w:lang w:val="en-US"/>
+        </w:rPr>
+        <w:t>have to</w:t>
+      </w:r>
+      <w:proofErr w:type="gramEnd"/>
+      <w:r>
+        <w:rPr>
+          <w:lang w:val="en-US"/>
+        </w:rPr>
+        <w:t xml:space="preserve"> remember, if I make any changes, I have to git add/commit/push and deploy.</w:t>
+      </w:r>
+    </w:p>
+    <w:p>
+      <w:pPr>
+        <w:pStyle w:val="Leipteksti"/>
+        <w:jc w:val="left"/>
+        <w:rPr>
+          <w:lang w:val="en-US"/>
+        </w:rPr>
+      </w:pPr>
+      <w:r>
+        <w:rPr>
+          <w:lang w:val="en-US"/>
+        </w:rPr>
+        <w:t xml:space="preserve"> </w:t>
+      </w:r>
     </w:p>
     <w:p>
       <w:pPr>
@@ -5052,10 +5706,24 @@
 </file>
 
 <file path=customXml/item1.xml><?xml version="1.0" encoding="utf-8"?>
-<b:Sources xmlns:b="http://schemas.openxmlformats.org/officeDocument/2006/bibliography" xmlns="http://schemas.openxmlformats.org/officeDocument/2006/bibliography" SelectedStyle="\APASixthEditionOfficeOnline.xsl" StyleName="APA" Version="6"/>
+<p:properties xmlns:p="http://schemas.microsoft.com/office/2006/metadata/properties" xmlns:xsi="http://www.w3.org/2001/XMLSchema-instance" xmlns:pc="http://schemas.microsoft.com/office/infopath/2007/PartnerControls">
+  <documentManagement>
+    <PublishingExpirationDate xmlns="http://schemas.microsoft.com/sharepoint/v3" xsi:nil="true"/>
+    <PublishingStartDate xmlns="http://schemas.microsoft.com/sharepoint/v3" xsi:nil="true"/>
+  </documentManagement>
+</p:properties>
 </file>
 
 <file path=customXml/item2.xml><?xml version="1.0" encoding="utf-8"?>
+<?mso-contentType ?>
+<FormTemplates xmlns="http://schemas.microsoft.com/sharepoint/v3/contenttype/forms">
+  <Display>DocumentLibraryForm</Display>
+  <Edit>DocumentLibraryForm</Edit>
+  <New>DocumentLibraryForm</New>
+</FormTemplates>
+</file>
+
+<file path=customXml/item3.xml><?xml version="1.0" encoding="utf-8"?>
 <ct:contentTypeSchema xmlns:ct="http://schemas.microsoft.com/office/2006/metadata/contentType" xmlns:ma="http://schemas.microsoft.com/office/2006/metadata/properties/metaAttributes" ct:_="" ma:_="" ma:contentTypeName="Asiakirja" ma:contentTypeID="0x01010017418C401CCB2042A3A99A19F43F356D" ma:contentTypeVersion="1" ma:contentTypeDescription="Luo uusi asiakirja." ma:contentTypeScope="" ma:versionID="f4b075d3ca74a5dbaed73e767a156aa0">
   <xsd:schema xmlns:xsd="http://www.w3.org/2001/XMLSchema" xmlns:p="http://schemas.microsoft.com/office/2006/metadata/properties" xmlns:ns1="http://schemas.microsoft.com/sharepoint/v3" targetNamespace="http://schemas.microsoft.com/office/2006/metadata/properties" ma:root="true" ma:fieldsID="4340a008e99365d80b71206bae222996" ns1:_="">
     <xsd:import namespace="http://schemas.microsoft.com/sharepoint/v3"/>
@@ -5121,33 +5789,29 @@
 </ct:contentTypeSchema>
 </file>
 
-<file path=customXml/item3.xml><?xml version="1.0" encoding="utf-8"?>
-<?mso-contentType ?>
-<FormTemplates xmlns="http://schemas.microsoft.com/sharepoint/v3/contenttype/forms">
-  <Display>DocumentLibraryForm</Display>
-  <Edit>DocumentLibraryForm</Edit>
-  <New>DocumentLibraryForm</New>
-</FormTemplates>
-</file>
-
 <file path=customXml/item4.xml><?xml version="1.0" encoding="utf-8"?>
-<p:properties xmlns:p="http://schemas.microsoft.com/office/2006/metadata/properties" xmlns:xsi="http://www.w3.org/2001/XMLSchema-instance" xmlns:pc="http://schemas.microsoft.com/office/infopath/2007/PartnerControls">
-  <documentManagement>
-    <PublishingExpirationDate xmlns="http://schemas.microsoft.com/sharepoint/v3" xsi:nil="true"/>
-    <PublishingStartDate xmlns="http://schemas.microsoft.com/sharepoint/v3" xsi:nil="true"/>
-  </documentManagement>
-</p:properties>
+<b:Sources xmlns:b="http://schemas.openxmlformats.org/officeDocument/2006/bibliography" xmlns="http://schemas.openxmlformats.org/officeDocument/2006/bibliography" SelectedStyle="\APASixthEditionOfficeOnline.xsl" StyleName="APA" Version="6"/>
 </file>
 
 <file path=customXml/itemProps1.xml><?xml version="1.0" encoding="utf-8"?>
-<ds:datastoreItem xmlns:ds="http://schemas.openxmlformats.org/officeDocument/2006/customXml" ds:itemID="{6DF489CE-3679-4D23-B27D-40434044F715}">
+<ds:datastoreItem xmlns:ds="http://schemas.openxmlformats.org/officeDocument/2006/customXml" ds:itemID="{FA8F0064-303C-446D-896E-46EEB9A79DC3}">
   <ds:schemaRefs>
-    <ds:schemaRef ds:uri="http://schemas.openxmlformats.org/officeDocument/2006/bibliography"/>
+    <ds:schemaRef ds:uri="http://schemas.microsoft.com/office/2006/metadata/properties"/>
+    <ds:schemaRef ds:uri="http://schemas.microsoft.com/office/infopath/2007/PartnerControls"/>
+    <ds:schemaRef ds:uri="http://schemas.microsoft.com/sharepoint/v3"/>
   </ds:schemaRefs>
 </ds:datastoreItem>
 </file>
 
 <file path=customXml/itemProps2.xml><?xml version="1.0" encoding="utf-8"?>
+<ds:datastoreItem xmlns:ds="http://schemas.openxmlformats.org/officeDocument/2006/customXml" ds:itemID="{13FBD2FA-5696-460D-A278-9A302A0F72AE}">
+  <ds:schemaRefs>
+    <ds:schemaRef ds:uri="http://schemas.microsoft.com/sharepoint/v3/contenttype/forms"/>
+  </ds:schemaRefs>
+</ds:datastoreItem>
+</file>
+
+<file path=customXml/itemProps3.xml><?xml version="1.0" encoding="utf-8"?>
 <ds:datastoreItem xmlns:ds="http://schemas.openxmlformats.org/officeDocument/2006/customXml" ds:itemID="{B9A87442-5A7B-46FD-BD28-170CE9B7256F}">
   <ds:schemaRefs>
     <ds:schemaRef ds:uri="http://schemas.microsoft.com/office/2006/metadata/contentType"/>
@@ -5164,20 +5828,10 @@
 </ds:datastoreItem>
 </file>
 
-<file path=customXml/itemProps3.xml><?xml version="1.0" encoding="utf-8"?>
-<ds:datastoreItem xmlns:ds="http://schemas.openxmlformats.org/officeDocument/2006/customXml" ds:itemID="{13FBD2FA-5696-460D-A278-9A302A0F72AE}">
+<file path=customXml/itemProps4.xml><?xml version="1.0" encoding="utf-8"?>
+<ds:datastoreItem xmlns:ds="http://schemas.openxmlformats.org/officeDocument/2006/customXml" ds:itemID="{6DF489CE-3679-4D23-B27D-40434044F715}">
   <ds:schemaRefs>
-    <ds:schemaRef ds:uri="http://schemas.microsoft.com/sharepoint/v3/contenttype/forms"/>
-  </ds:schemaRefs>
-</ds:datastoreItem>
-</file>
-
-<file path=customXml/itemProps4.xml><?xml version="1.0" encoding="utf-8"?>
-<ds:datastoreItem xmlns:ds="http://schemas.openxmlformats.org/officeDocument/2006/customXml" ds:itemID="{FA8F0064-303C-446D-896E-46EEB9A79DC3}">
-  <ds:schemaRefs>
-    <ds:schemaRef ds:uri="http://schemas.microsoft.com/office/2006/metadata/properties"/>
-    <ds:schemaRef ds:uri="http://schemas.microsoft.com/office/infopath/2007/PartnerControls"/>
-    <ds:schemaRef ds:uri="http://schemas.microsoft.com/sharepoint/v3"/>
+    <ds:schemaRef ds:uri="http://schemas.openxmlformats.org/officeDocument/2006/bibliography"/>
   </ds:schemaRefs>
 </ds:datastoreItem>
 </file>
</xml_diff>